<commit_message>
test: ZMQ test documentation completed. (Closes #11)
</commit_message>
<xml_diff>
--- a/docs/zmq-test-results.docx
+++ b/docs/zmq-test-results.docx
@@ -2,6 +2,2771 @@
 <file path=word/document.xml><?xml version="1.0" encoding="utf-8"?>
 <w:document xmlns:wpc="http://schemas.microsoft.com/office/word/2010/wordprocessingCanvas" xmlns:cx="http://schemas.microsoft.com/office/drawing/2014/chartex" xmlns:cx1="http://schemas.microsoft.com/office/drawing/2015/9/8/chartex" xmlns:cx2="http://schemas.microsoft.com/office/drawing/2015/10/21/chartex" xmlns:cx3="http://schemas.microsoft.com/office/drawing/2016/5/9/chartex" xmlns:cx4="http://schemas.microsoft.com/office/drawing/2016/5/10/chartex" xmlns:cx5="http://schemas.microsoft.com/office/drawing/2016/5/11/chartex" xmlns:cx6="http://schemas.microsoft.com/office/drawing/2016/5/12/chartex" xmlns:cx7="http://schemas.microsoft.com/office/drawing/2016/5/13/chartex" xmlns:cx8="http://schemas.microsoft.com/office/drawing/2016/5/14/chartex" xmlns:mc="http://schemas.openxmlformats.org/markup-compatibility/2006" xmlns:aink="http://schemas.microsoft.com/office/drawing/2016/ink" xmlns:am3d="http://schemas.microsoft.com/office/drawing/2017/model3d" xmlns:o="urn:schemas-microsoft-com:office:office" xmlns:oel="http://schemas.microsoft.com/office/2019/extlst" xmlns:r="http://schemas.openxmlformats.org/officeDocument/2006/relationships" xmlns:m="http://schemas.openxmlformats.org/officeDocument/2006/math" xmlns:v="urn:schemas-microsoft-com:vml" xmlns:wp14="http://schemas.microsoft.com/office/word/2010/wordprocessingDrawing" xmlns:wp="http://schemas.openxmlformats.org/drawingml/2006/wordprocessingDrawing" xmlns:w10="urn:schemas-microsoft-com:office:word" xmlns:w="http://schemas.openxmlformats.org/wordprocessingml/2006/main" xmlns:w14="http://schemas.microsoft.com/office/word/2010/wordml" xmlns:w15="http://schemas.microsoft.com/office/word/2012/wordml" xmlns:w16cex="http://schemas.microsoft.com/office/word/2018/wordml/cex" xmlns:w16cid="http://schemas.microsoft.com/office/word/2016/wordml/cid" xmlns:w16="http://schemas.microsoft.com/office/word/2018/wordml" xmlns:w16du="http://schemas.microsoft.com/office/word/2023/wordml/word16du" xmlns:w16sdtdh="http://schemas.microsoft.com/office/word/2020/wordml/sdtdatahash" xmlns:w16sdtfl="http://schemas.microsoft.com/office/word/2024/wordml/sdtformatlock" xmlns:w16se="http://schemas.microsoft.com/office/word/2015/wordml/symex" xmlns:wpg="http://schemas.microsoft.com/office/word/2010/wordprocessingGroup" xmlns:wpi="http://schemas.microsoft.com/office/word/2010/wordprocessingInk" xmlns:wne="http://schemas.microsoft.com/office/word/2006/wordml" xmlns:wps="http://schemas.microsoft.com/office/word/2010/wordprocessingShape" mc:Ignorable="w14 w15 w16se w16cid w16 w16cex w16sdtdh w16sdtfl w16du wp14">
   <w:body>
+    <w:p>
+      <w:pPr>
+        <w:jc w:val="center"/>
+        <w:rPr>
+          <w:sz w:val="40"/>
+          <w:szCs w:val="40"/>
+        </w:rPr>
+      </w:pPr>
+    </w:p>
+    <w:p>
+      <w:pPr>
+        <w:jc w:val="center"/>
+        <w:rPr>
+          <w:sz w:val="40"/>
+          <w:szCs w:val="40"/>
+        </w:rPr>
+      </w:pPr>
+    </w:p>
+    <w:p>
+      <w:pPr>
+        <w:jc w:val="center"/>
+        <w:rPr>
+          <w:b/>
+          <w:bCs/>
+          <w:color w:val="156082" w:themeColor="accent1"/>
+          <w:sz w:val="48"/>
+          <w:szCs w:val="48"/>
+        </w:rPr>
+      </w:pPr>
+      <w:r>
+        <w:rPr>
+          <w:b/>
+          <w:bCs/>
+          <w:color w:val="156082" w:themeColor="accent1"/>
+          <w:sz w:val="48"/>
+          <w:szCs w:val="48"/>
+        </w:rPr>
+        <w:t>COIT13</w:t>
+      </w:r>
+      <w:r>
+        <w:rPr>
+          <w:b/>
+          <w:bCs/>
+          <w:color w:val="156082" w:themeColor="accent1"/>
+          <w:sz w:val="48"/>
+          <w:szCs w:val="48"/>
+        </w:rPr>
+        <w:t>229</w:t>
+      </w:r>
+    </w:p>
+    <w:p>
+      <w:pPr>
+        <w:jc w:val="center"/>
+        <w:rPr>
+          <w:b/>
+          <w:bCs/>
+          <w:color w:val="156082" w:themeColor="accent1"/>
+          <w:sz w:val="48"/>
+          <w:szCs w:val="48"/>
+        </w:rPr>
+      </w:pPr>
+      <w:r>
+        <w:rPr>
+          <w:b/>
+          <w:bCs/>
+          <w:color w:val="156082" w:themeColor="accent1"/>
+          <w:sz w:val="48"/>
+          <w:szCs w:val="48"/>
+        </w:rPr>
+        <w:t>Applied Distributed System</w:t>
+      </w:r>
+    </w:p>
+    <w:p>
+      <w:pPr>
+        <w:jc w:val="center"/>
+        <w:rPr>
+          <w:b/>
+          <w:bCs/>
+          <w:color w:val="156082" w:themeColor="accent1"/>
+          <w:sz w:val="72"/>
+          <w:szCs w:val="72"/>
+        </w:rPr>
+      </w:pPr>
+      <w:r>
+        <w:rPr>
+          <w:b/>
+          <w:bCs/>
+          <w:color w:val="156082" w:themeColor="accent1"/>
+          <w:sz w:val="72"/>
+          <w:szCs w:val="72"/>
+        </w:rPr>
+        <w:t>ZMQ Test Documentation</w:t>
+      </w:r>
+    </w:p>
+    <w:p/>
+    <w:p/>
+    <w:tbl>
+      <w:tblPr>
+        <w:tblStyle w:val="TableGrid"/>
+        <w:tblW w:w="0" w:type="auto"/>
+        <w:tblLook w:val="04A0" w:firstRow="1" w:lastRow="0" w:firstColumn="1" w:lastColumn="0" w:noHBand="0" w:noVBand="1"/>
+      </w:tblPr>
+      <w:tblGrid>
+        <w:gridCol w:w="2263"/>
+        <w:gridCol w:w="6753"/>
+      </w:tblGrid>
+      <w:tr>
+        <w:tc>
+          <w:tcPr>
+            <w:tcW w:w="2263" w:type="dxa"/>
+          </w:tcPr>
+          <w:p>
+            <w:pPr>
+              <w:spacing w:before="240" w:after="240"/>
+              <w:rPr>
+                <w:b/>
+                <w:bCs/>
+                <w:sz w:val="24"/>
+                <w:szCs w:val="24"/>
+              </w:rPr>
+            </w:pPr>
+            <w:r>
+              <w:rPr>
+                <w:b/>
+                <w:bCs/>
+                <w:sz w:val="24"/>
+                <w:szCs w:val="24"/>
+              </w:rPr>
+              <w:t>Name:</w:t>
+            </w:r>
+          </w:p>
+        </w:tc>
+        <w:tc>
+          <w:tcPr>
+            <w:tcW w:w="6753" w:type="dxa"/>
+          </w:tcPr>
+          <w:p>
+            <w:pPr>
+              <w:spacing w:before="240" w:after="240"/>
+              <w:ind w:left="183"/>
+            </w:pPr>
+            <w:r>
+              <w:t>Ujjwal Dhakal</w:t>
+            </w:r>
+          </w:p>
+        </w:tc>
+      </w:tr>
+      <w:tr>
+        <w:tc>
+          <w:tcPr>
+            <w:tcW w:w="2263" w:type="dxa"/>
+          </w:tcPr>
+          <w:p>
+            <w:pPr>
+              <w:spacing w:before="240" w:after="240"/>
+              <w:rPr>
+                <w:b/>
+                <w:bCs/>
+                <w:sz w:val="24"/>
+                <w:szCs w:val="24"/>
+              </w:rPr>
+            </w:pPr>
+            <w:r>
+              <w:rPr>
+                <w:b/>
+                <w:bCs/>
+                <w:sz w:val="24"/>
+                <w:szCs w:val="24"/>
+              </w:rPr>
+              <w:t xml:space="preserve">Student </w:t>
+            </w:r>
+            <w:r>
+              <w:rPr>
+                <w:b/>
+                <w:bCs/>
+                <w:sz w:val="24"/>
+                <w:szCs w:val="24"/>
+              </w:rPr>
+              <w:t>N</w:t>
+            </w:r>
+            <w:r>
+              <w:rPr>
+                <w:b/>
+                <w:bCs/>
+                <w:sz w:val="24"/>
+                <w:szCs w:val="24"/>
+              </w:rPr>
+              <w:t>umber:</w:t>
+            </w:r>
+          </w:p>
+        </w:tc>
+        <w:tc>
+          <w:tcPr>
+            <w:tcW w:w="6753" w:type="dxa"/>
+          </w:tcPr>
+          <w:p>
+            <w:pPr>
+              <w:spacing w:before="240" w:after="240"/>
+              <w:ind w:left="183"/>
+            </w:pPr>
+            <w:r>
+              <w:t>12222900</w:t>
+            </w:r>
+          </w:p>
+        </w:tc>
+      </w:tr>
+    </w:tbl>
+    <w:p/>
+    <w:tbl>
+      <w:tblPr>
+        <w:tblStyle w:val="TableGrid"/>
+        <w:tblW w:w="0" w:type="auto"/>
+        <w:tblLook w:val="04A0" w:firstRow="1" w:lastRow="0" w:firstColumn="1" w:lastColumn="0" w:noHBand="0" w:noVBand="1"/>
+      </w:tblPr>
+      <w:tblGrid>
+        <w:gridCol w:w="2263"/>
+        <w:gridCol w:w="6753"/>
+      </w:tblGrid>
+      <w:tr>
+        <w:tc>
+          <w:tcPr>
+            <w:tcW w:w="2263" w:type="dxa"/>
+          </w:tcPr>
+          <w:p>
+            <w:pPr>
+              <w:spacing w:before="240" w:after="240"/>
+              <w:rPr>
+                <w:b/>
+                <w:bCs/>
+                <w:sz w:val="24"/>
+                <w:szCs w:val="24"/>
+              </w:rPr>
+            </w:pPr>
+            <w:r>
+              <w:rPr>
+                <w:b/>
+                <w:bCs/>
+                <w:sz w:val="24"/>
+                <w:szCs w:val="24"/>
+              </w:rPr>
+              <w:t>Name:</w:t>
+            </w:r>
+          </w:p>
+        </w:tc>
+        <w:tc>
+          <w:tcPr>
+            <w:tcW w:w="6753" w:type="dxa"/>
+          </w:tcPr>
+          <w:p>
+            <w:pPr>
+              <w:spacing w:before="240" w:after="240"/>
+              <w:ind w:left="183"/>
+            </w:pPr>
+            <w:r>
+              <w:t>Sultan Zahid</w:t>
+            </w:r>
+          </w:p>
+        </w:tc>
+      </w:tr>
+      <w:tr>
+        <w:tc>
+          <w:tcPr>
+            <w:tcW w:w="2263" w:type="dxa"/>
+          </w:tcPr>
+          <w:p>
+            <w:pPr>
+              <w:spacing w:before="240" w:after="240"/>
+              <w:rPr>
+                <w:b/>
+                <w:bCs/>
+                <w:sz w:val="24"/>
+                <w:szCs w:val="24"/>
+              </w:rPr>
+            </w:pPr>
+            <w:r>
+              <w:rPr>
+                <w:b/>
+                <w:bCs/>
+                <w:sz w:val="24"/>
+                <w:szCs w:val="24"/>
+              </w:rPr>
+              <w:t xml:space="preserve">Student </w:t>
+            </w:r>
+            <w:r>
+              <w:rPr>
+                <w:b/>
+                <w:bCs/>
+                <w:sz w:val="24"/>
+                <w:szCs w:val="24"/>
+              </w:rPr>
+              <w:t>N</w:t>
+            </w:r>
+            <w:r>
+              <w:rPr>
+                <w:b/>
+                <w:bCs/>
+                <w:sz w:val="24"/>
+                <w:szCs w:val="24"/>
+              </w:rPr>
+              <w:t>umber:</w:t>
+            </w:r>
+          </w:p>
+        </w:tc>
+        <w:tc>
+          <w:tcPr>
+            <w:tcW w:w="6753" w:type="dxa"/>
+          </w:tcPr>
+          <w:p>
+            <w:pPr>
+              <w:spacing w:before="240" w:after="240"/>
+              <w:ind w:left="183"/>
+            </w:pPr>
+          </w:p>
+        </w:tc>
+      </w:tr>
+    </w:tbl>
+    <w:p/>
+    <w:p>
+      <w:r>
+        <w:br w:type="page"/>
+      </w:r>
+    </w:p>
+    <w:sdt>
+      <w:sdtPr>
+        <w:id w:val="-1450851225"/>
+        <w:docPartObj>
+          <w:docPartGallery w:val="Table of Contents"/>
+          <w:docPartUnique/>
+        </w:docPartObj>
+      </w:sdtPr>
+      <w:sdtEndPr>
+        <w:rPr>
+          <w:rFonts w:asciiTheme="minorHAnsi" w:eastAsiaTheme="minorHAnsi" w:hAnsiTheme="minorHAnsi" w:cstheme="minorBidi"/>
+          <w:b/>
+          <w:bCs/>
+          <w:noProof/>
+          <w:color w:val="auto"/>
+          <w:kern w:val="2"/>
+          <w:sz w:val="22"/>
+          <w:szCs w:val="22"/>
+          <w:lang w:val="en-AU"/>
+          <w14:ligatures w14:val="standardContextual"/>
+        </w:rPr>
+      </w:sdtEndPr>
+      <w:sdtContent>
+        <w:p>
+          <w:pPr>
+            <w:pStyle w:val="TOCHeading"/>
+          </w:pPr>
+          <w:r>
+            <w:t>Table of Contents</w:t>
+          </w:r>
+        </w:p>
+        <w:p>
+          <w:pPr>
+            <w:pStyle w:val="TOC1"/>
+            <w:tabs>
+              <w:tab w:val="right" w:leader="dot" w:pos="9016"/>
+            </w:tabs>
+            <w:rPr>
+              <w:rFonts w:eastAsiaTheme="minorEastAsia"/>
+              <w:noProof/>
+              <w:sz w:val="24"/>
+              <w:szCs w:val="21"/>
+              <w:lang w:eastAsia="en-AU" w:bidi="ne-NP"/>
+            </w:rPr>
+          </w:pPr>
+          <w:r>
+            <w:fldChar w:fldCharType="begin"/>
+          </w:r>
+          <w:r>
+            <w:instrText xml:space="preserve"> TOC \o "1-3" \h \z \u </w:instrText>
+          </w:r>
+          <w:r>
+            <w:fldChar w:fldCharType="separate"/>
+          </w:r>
+          <w:hyperlink w:anchor="_Toc199116643" w:history="1">
+            <w:r>
+              <w:rPr>
+                <w:rStyle w:val="Hyperlink"/>
+                <w:noProof/>
+              </w:rPr>
+              <w:t>Tests</w:t>
+            </w:r>
+            <w:r>
+              <w:rPr>
+                <w:noProof/>
+                <w:webHidden/>
+              </w:rPr>
+              <w:tab/>
+            </w:r>
+            <w:r>
+              <w:rPr>
+                <w:noProof/>
+                <w:webHidden/>
+              </w:rPr>
+              <w:fldChar w:fldCharType="begin"/>
+            </w:r>
+            <w:r>
+              <w:rPr>
+                <w:noProof/>
+                <w:webHidden/>
+              </w:rPr>
+              <w:instrText xml:space="preserve"> PAGEREF _Toc199116643 \h </w:instrText>
+            </w:r>
+            <w:r>
+              <w:rPr>
+                <w:noProof/>
+                <w:webHidden/>
+              </w:rPr>
+            </w:r>
+            <w:r>
+              <w:rPr>
+                <w:noProof/>
+                <w:webHidden/>
+              </w:rPr>
+              <w:fldChar w:fldCharType="separate"/>
+            </w:r>
+            <w:r>
+              <w:rPr>
+                <w:noProof/>
+                <w:webHidden/>
+              </w:rPr>
+              <w:t>3</w:t>
+            </w:r>
+            <w:r>
+              <w:rPr>
+                <w:noProof/>
+                <w:webHidden/>
+              </w:rPr>
+              <w:fldChar w:fldCharType="end"/>
+            </w:r>
+          </w:hyperlink>
+        </w:p>
+        <w:p>
+          <w:pPr>
+            <w:pStyle w:val="TOC2"/>
+            <w:tabs>
+              <w:tab w:val="right" w:leader="dot" w:pos="9016"/>
+            </w:tabs>
+            <w:rPr>
+              <w:rFonts w:eastAsiaTheme="minorEastAsia"/>
+              <w:noProof/>
+              <w:sz w:val="24"/>
+              <w:szCs w:val="21"/>
+              <w:lang w:eastAsia="en-AU" w:bidi="ne-NP"/>
+            </w:rPr>
+          </w:pPr>
+          <w:hyperlink w:anchor="_Toc199116644" w:history="1">
+            <w:r>
+              <w:rPr>
+                <w:rStyle w:val="Hyperlink"/>
+                <w:noProof/>
+              </w:rPr>
+              <w:t>Functional Test Cases</w:t>
+            </w:r>
+            <w:r>
+              <w:rPr>
+                <w:noProof/>
+                <w:webHidden/>
+              </w:rPr>
+              <w:tab/>
+            </w:r>
+            <w:r>
+              <w:rPr>
+                <w:noProof/>
+                <w:webHidden/>
+              </w:rPr>
+              <w:fldChar w:fldCharType="begin"/>
+            </w:r>
+            <w:r>
+              <w:rPr>
+                <w:noProof/>
+                <w:webHidden/>
+              </w:rPr>
+              <w:instrText xml:space="preserve"> PAGEREF _Toc199116644 \h </w:instrText>
+            </w:r>
+            <w:r>
+              <w:rPr>
+                <w:noProof/>
+                <w:webHidden/>
+              </w:rPr>
+            </w:r>
+            <w:r>
+              <w:rPr>
+                <w:noProof/>
+                <w:webHidden/>
+              </w:rPr>
+              <w:fldChar w:fldCharType="separate"/>
+            </w:r>
+            <w:r>
+              <w:rPr>
+                <w:noProof/>
+                <w:webHidden/>
+              </w:rPr>
+              <w:t>3</w:t>
+            </w:r>
+            <w:r>
+              <w:rPr>
+                <w:noProof/>
+                <w:webHidden/>
+              </w:rPr>
+              <w:fldChar w:fldCharType="end"/>
+            </w:r>
+          </w:hyperlink>
+        </w:p>
+        <w:p>
+          <w:pPr>
+            <w:pStyle w:val="TOC3"/>
+            <w:tabs>
+              <w:tab w:val="right" w:leader="dot" w:pos="9016"/>
+            </w:tabs>
+            <w:rPr>
+              <w:rFonts w:eastAsiaTheme="minorEastAsia"/>
+              <w:noProof/>
+              <w:sz w:val="24"/>
+              <w:szCs w:val="21"/>
+              <w:lang w:eastAsia="en-AU" w:bidi="ne-NP"/>
+            </w:rPr>
+          </w:pPr>
+          <w:hyperlink w:anchor="_Toc199116645" w:history="1">
+            <w:r>
+              <w:rPr>
+                <w:rStyle w:val="Hyperlink"/>
+                <w:noProof/>
+              </w:rPr>
+              <w:t>TC-1: Send base64 chat message</w:t>
+            </w:r>
+            <w:r>
+              <w:rPr>
+                <w:noProof/>
+                <w:webHidden/>
+              </w:rPr>
+              <w:tab/>
+            </w:r>
+            <w:r>
+              <w:rPr>
+                <w:noProof/>
+                <w:webHidden/>
+              </w:rPr>
+              <w:fldChar w:fldCharType="begin"/>
+            </w:r>
+            <w:r>
+              <w:rPr>
+                <w:noProof/>
+                <w:webHidden/>
+              </w:rPr>
+              <w:instrText xml:space="preserve"> PAGEREF _Toc199116645 \h </w:instrText>
+            </w:r>
+            <w:r>
+              <w:rPr>
+                <w:noProof/>
+                <w:webHidden/>
+              </w:rPr>
+            </w:r>
+            <w:r>
+              <w:rPr>
+                <w:noProof/>
+                <w:webHidden/>
+              </w:rPr>
+              <w:fldChar w:fldCharType="separate"/>
+            </w:r>
+            <w:r>
+              <w:rPr>
+                <w:noProof/>
+                <w:webHidden/>
+              </w:rPr>
+              <w:t>3</w:t>
+            </w:r>
+            <w:r>
+              <w:rPr>
+                <w:noProof/>
+                <w:webHidden/>
+              </w:rPr>
+              <w:fldChar w:fldCharType="end"/>
+            </w:r>
+          </w:hyperlink>
+        </w:p>
+        <w:p>
+          <w:pPr>
+            <w:pStyle w:val="TOC2"/>
+            <w:tabs>
+              <w:tab w:val="right" w:leader="dot" w:pos="9016"/>
+            </w:tabs>
+            <w:rPr>
+              <w:rFonts w:eastAsiaTheme="minorEastAsia"/>
+              <w:noProof/>
+              <w:sz w:val="24"/>
+              <w:szCs w:val="21"/>
+              <w:lang w:eastAsia="en-AU" w:bidi="ne-NP"/>
+            </w:rPr>
+          </w:pPr>
+          <w:hyperlink w:anchor="_Toc199116646" w:history="1">
+            <w:r>
+              <w:rPr>
+                <w:rStyle w:val="Hyperlink"/>
+                <w:noProof/>
+              </w:rPr>
+              <w:t>Fault Tolerance Test Cases</w:t>
+            </w:r>
+            <w:r>
+              <w:rPr>
+                <w:noProof/>
+                <w:webHidden/>
+              </w:rPr>
+              <w:tab/>
+            </w:r>
+            <w:r>
+              <w:rPr>
+                <w:noProof/>
+                <w:webHidden/>
+              </w:rPr>
+              <w:fldChar w:fldCharType="begin"/>
+            </w:r>
+            <w:r>
+              <w:rPr>
+                <w:noProof/>
+                <w:webHidden/>
+              </w:rPr>
+              <w:instrText xml:space="preserve"> PAGEREF _Toc199116646 \h </w:instrText>
+            </w:r>
+            <w:r>
+              <w:rPr>
+                <w:noProof/>
+                <w:webHidden/>
+              </w:rPr>
+            </w:r>
+            <w:r>
+              <w:rPr>
+                <w:noProof/>
+                <w:webHidden/>
+              </w:rPr>
+              <w:fldChar w:fldCharType="separate"/>
+            </w:r>
+            <w:r>
+              <w:rPr>
+                <w:noProof/>
+                <w:webHidden/>
+              </w:rPr>
+              <w:t>3</w:t>
+            </w:r>
+            <w:r>
+              <w:rPr>
+                <w:noProof/>
+                <w:webHidden/>
+              </w:rPr>
+              <w:fldChar w:fldCharType="end"/>
+            </w:r>
+          </w:hyperlink>
+        </w:p>
+        <w:p>
+          <w:pPr>
+            <w:pStyle w:val="TOC3"/>
+            <w:tabs>
+              <w:tab w:val="right" w:leader="dot" w:pos="9016"/>
+            </w:tabs>
+            <w:rPr>
+              <w:rFonts w:eastAsiaTheme="minorEastAsia"/>
+              <w:noProof/>
+              <w:sz w:val="24"/>
+              <w:szCs w:val="21"/>
+              <w:lang w:eastAsia="en-AU" w:bidi="ne-NP"/>
+            </w:rPr>
+          </w:pPr>
+          <w:hyperlink w:anchor="_Toc199116647" w:history="1">
+            <w:r>
+              <w:rPr>
+                <w:rStyle w:val="Hyperlink"/>
+                <w:noProof/>
+              </w:rPr>
+              <w:t>FT-1: Inject Delay Before Socket Receive</w:t>
+            </w:r>
+            <w:r>
+              <w:rPr>
+                <w:noProof/>
+                <w:webHidden/>
+              </w:rPr>
+              <w:tab/>
+            </w:r>
+            <w:r>
+              <w:rPr>
+                <w:noProof/>
+                <w:webHidden/>
+              </w:rPr>
+              <w:fldChar w:fldCharType="begin"/>
+            </w:r>
+            <w:r>
+              <w:rPr>
+                <w:noProof/>
+                <w:webHidden/>
+              </w:rPr>
+              <w:instrText xml:space="preserve"> PAGEREF _Toc199116647 \h </w:instrText>
+            </w:r>
+            <w:r>
+              <w:rPr>
+                <w:noProof/>
+                <w:webHidden/>
+              </w:rPr>
+            </w:r>
+            <w:r>
+              <w:rPr>
+                <w:noProof/>
+                <w:webHidden/>
+              </w:rPr>
+              <w:fldChar w:fldCharType="separate"/>
+            </w:r>
+            <w:r>
+              <w:rPr>
+                <w:noProof/>
+                <w:webHidden/>
+              </w:rPr>
+              <w:t>3</w:t>
+            </w:r>
+            <w:r>
+              <w:rPr>
+                <w:noProof/>
+                <w:webHidden/>
+              </w:rPr>
+              <w:fldChar w:fldCharType="end"/>
+            </w:r>
+          </w:hyperlink>
+        </w:p>
+        <w:p>
+          <w:r>
+            <w:rPr>
+              <w:b/>
+              <w:bCs/>
+              <w:noProof/>
+            </w:rPr>
+            <w:fldChar w:fldCharType="end"/>
+          </w:r>
+        </w:p>
+      </w:sdtContent>
+    </w:sdt>
+    <w:p>
+      <w:r>
+        <w:br w:type="page"/>
+      </w:r>
+    </w:p>
+    <w:p/>
+    <w:p/>
+    <w:p>
+      <w:pPr>
+        <w:pStyle w:val="Heading1"/>
+      </w:pPr>
+      <w:bookmarkStart w:id="0" w:name="_Toc199116643"/>
+      <w:r>
+        <w:t>Tests</w:t>
+      </w:r>
+      <w:bookmarkEnd w:id="0"/>
+    </w:p>
+    <w:p/>
+    <w:p>
+      <w:pPr>
+        <w:pStyle w:val="Heading2"/>
+      </w:pPr>
+      <w:bookmarkStart w:id="1" w:name="_Toc199116644"/>
+      <w:r>
+        <w:t>Functional Test Cases</w:t>
+      </w:r>
+      <w:bookmarkEnd w:id="1"/>
+    </w:p>
+    <w:p/>
+    <w:p>
+      <w:pPr>
+        <w:pStyle w:val="Heading3"/>
+      </w:pPr>
+      <w:bookmarkStart w:id="2" w:name="_Toc199116645"/>
+      <w:r>
+        <w:t>T</w:t>
+      </w:r>
+      <w:r>
+        <w:t>C-</w:t>
+      </w:r>
+      <w:r>
+        <w:t xml:space="preserve">1: </w:t>
+      </w:r>
+      <w:r>
+        <w:t>Send base64 chat message</w:t>
+      </w:r>
+      <w:bookmarkEnd w:id="2"/>
+    </w:p>
+    <w:p>
+      <w:r>
+        <w:rPr>
+          <w:b/>
+          <w:bCs/>
+        </w:rPr>
+        <w:t>Test Name:</w:t>
+      </w:r>
+      <w:r>
+        <w:t xml:space="preserve"> </w:t>
+      </w:r>
+      <w:r>
+        <w:t>test_message_hello_world()</w:t>
+      </w:r>
+    </w:p>
+    <w:p>
+      <w:r>
+        <w:rPr>
+          <w:b/>
+          <w:bCs/>
+        </w:rPr>
+        <w:t>Test Type</w:t>
+      </w:r>
+      <w:r>
+        <w:t>: Automatic</w:t>
+      </w:r>
+      <w:r>
+        <w:t xml:space="preserve"> and manual</w:t>
+      </w:r>
+    </w:p>
+    <w:p>
+      <w:r>
+        <w:rPr>
+          <w:b/>
+          <w:bCs/>
+        </w:rPr>
+        <w:t>Description:</w:t>
+      </w:r>
+      <w:r>
+        <w:t xml:space="preserve"> Sends “Hello world” as a chat message from one peer and checked via /update</w:t>
+      </w:r>
+    </w:p>
+    <w:p>
+      <w:r>
+        <w:rPr>
+          <w:b/>
+          <w:bCs/>
+        </w:rPr>
+        <w:t>Expected</w:t>
+      </w:r>
+      <w:r>
+        <w:t xml:space="preserve">: </w:t>
+      </w:r>
+      <w:r>
+        <w:t>Boolean value to verify that chat message is received (True)</w:t>
+      </w:r>
+    </w:p>
+    <w:p>
+      <w:r>
+        <w:rPr>
+          <w:b/>
+          <w:bCs/>
+        </w:rPr>
+        <w:t>Actual:</w:t>
+      </w:r>
+      <w:r>
+        <w:t xml:space="preserve"> </w:t>
+      </w:r>
+      <w:r>
+        <w:t>True</w:t>
+      </w:r>
+    </w:p>
+    <w:p>
+      <w:r>
+        <w:rPr>
+          <w:b/>
+          <w:bCs/>
+        </w:rPr>
+        <w:t>Status:</w:t>
+      </w:r>
+      <w:r>
+        <w:t xml:space="preserve"> </w:t>
+      </w:r>
+      <w:r>
+        <w:t>Pass</w:t>
+      </w:r>
+    </w:p>
+    <w:p>
+      <w:r>
+        <w:rPr>
+          <w:b/>
+          <w:bCs/>
+        </w:rPr>
+        <w:t>Screenshot:</w:t>
+      </w:r>
+      <w:r>
+        <w:t xml:space="preserve"> </w:t>
+      </w:r>
+    </w:p>
+    <w:p>
+      <w:pPr>
+        <w:jc w:val="center"/>
+      </w:pPr>
+      <w:r>
+        <w:drawing>
+          <wp:inline distT="0" distB="0" distL="0" distR="0" wp14:anchorId="6326717F" wp14:editId="601730E3">
+            <wp:extent cx="5731510" cy="1866265"/>
+            <wp:effectExtent l="0" t="0" r="2540" b="635"/>
+            <wp:docPr id="1939723518" name="Picture 1"/>
+            <wp:cNvGraphicFramePr>
+              <a:graphicFrameLocks xmlns:a="http://schemas.openxmlformats.org/drawingml/2006/main" noChangeAspect="1"/>
+            </wp:cNvGraphicFramePr>
+            <a:graphic xmlns:a="http://schemas.openxmlformats.org/drawingml/2006/main">
+              <a:graphicData uri="http://schemas.openxmlformats.org/drawingml/2006/picture">
+                <pic:pic xmlns:pic="http://schemas.openxmlformats.org/drawingml/2006/picture">
+                  <pic:nvPicPr>
+                    <pic:cNvPr id="1939723518" name=""/>
+                    <pic:cNvPicPr/>
+                  </pic:nvPicPr>
+                  <pic:blipFill>
+                    <a:blip r:embed="rId6"/>
+                    <a:stretch>
+                      <a:fillRect/>
+                    </a:stretch>
+                  </pic:blipFill>
+                  <pic:spPr>
+                    <a:xfrm>
+                      <a:off x="0" y="0"/>
+                      <a:ext cx="5731510" cy="1866265"/>
+                    </a:xfrm>
+                    <a:prstGeom prst="rect">
+                      <a:avLst/>
+                    </a:prstGeom>
+                  </pic:spPr>
+                </pic:pic>
+              </a:graphicData>
+            </a:graphic>
+          </wp:inline>
+        </w:drawing>
+      </w:r>
+    </w:p>
+    <w:p>
+      <w:pPr>
+        <w:jc w:val="center"/>
+      </w:pPr>
+      <w:r>
+        <w:t xml:space="preserve">Fig: </w:t>
+      </w:r>
+      <w:r>
+        <w:t xml:space="preserve"> hello world message test output</w:t>
+      </w:r>
+    </w:p>
+    <w:p>
+      <w:pPr>
+        <w:jc w:val="center"/>
+      </w:pPr>
+      <w:r>
+        <w:rPr>
+          <w:b/>
+          <w:bCs/>
+        </w:rPr>
+        <w:drawing>
+          <wp:inline distT="0" distB="0" distL="0" distR="0" wp14:anchorId="0D44C0AB" wp14:editId="1D21776F">
+            <wp:extent cx="5731510" cy="1797050"/>
+            <wp:effectExtent l="0" t="0" r="2540" b="0"/>
+            <wp:docPr id="101357005" name="Picture 1" descr="A screenshot of a computer&#10;&#10;AI-generated content may be incorrect."/>
+            <wp:cNvGraphicFramePr>
+              <a:graphicFrameLocks xmlns:a="http://schemas.openxmlformats.org/drawingml/2006/main" noChangeAspect="1"/>
+            </wp:cNvGraphicFramePr>
+            <a:graphic xmlns:a="http://schemas.openxmlformats.org/drawingml/2006/main">
+              <a:graphicData uri="http://schemas.openxmlformats.org/drawingml/2006/picture">
+                <pic:pic xmlns:pic="http://schemas.openxmlformats.org/drawingml/2006/picture">
+                  <pic:nvPicPr>
+                    <pic:cNvPr id="101357005" name="Picture 1" descr="A screenshot of a computer&#10;&#10;AI-generated content may be incorrect."/>
+                    <pic:cNvPicPr/>
+                  </pic:nvPicPr>
+                  <pic:blipFill>
+                    <a:blip r:embed="rId7"/>
+                    <a:stretch>
+                      <a:fillRect/>
+                    </a:stretch>
+                  </pic:blipFill>
+                  <pic:spPr>
+                    <a:xfrm>
+                      <a:off x="0" y="0"/>
+                      <a:ext cx="5731510" cy="1797050"/>
+                    </a:xfrm>
+                    <a:prstGeom prst="rect">
+                      <a:avLst/>
+                    </a:prstGeom>
+                  </pic:spPr>
+                </pic:pic>
+              </a:graphicData>
+            </a:graphic>
+          </wp:inline>
+        </w:drawing>
+      </w:r>
+    </w:p>
+    <w:p>
+      <w:pPr>
+        <w:jc w:val="center"/>
+      </w:pPr>
+      <w:r>
+        <w:t>Fig: Manual hello world message test</w:t>
+      </w:r>
+    </w:p>
+    <w:p/>
+    <w:p>
+      <w:pPr>
+        <w:pStyle w:val="Heading3"/>
+      </w:pPr>
+      <w:r>
+        <w:t>TC-</w:t>
+      </w:r>
+      <w:r>
+        <w:t>2</w:t>
+      </w:r>
+      <w:r>
+        <w:t xml:space="preserve">: </w:t>
+      </w:r>
+      <w:r>
+        <w:t>Click tower and trigger GET</w:t>
+      </w:r>
+      <w:r>
+        <w:t xml:space="preserve"> </w:t>
+      </w:r>
+    </w:p>
+    <w:p>
+      <w:r>
+        <w:rPr>
+          <w:b/>
+          <w:bCs/>
+        </w:rPr>
+        <w:t>Test Name:</w:t>
+      </w:r>
+      <w:r>
+        <w:t xml:space="preserve"> </w:t>
+      </w:r>
+      <w:r>
+        <w:t>Click Tower Test</w:t>
+      </w:r>
+    </w:p>
+    <w:p>
+      <w:r>
+        <w:rPr>
+          <w:b/>
+          <w:bCs/>
+        </w:rPr>
+        <w:t>Test Type</w:t>
+      </w:r>
+      <w:r>
+        <w:t>:</w:t>
+      </w:r>
+      <w:r>
+        <w:t xml:space="preserve"> Manual</w:t>
+      </w:r>
+    </w:p>
+    <w:p>
+      <w:r>
+        <w:rPr>
+          <w:b/>
+          <w:bCs/>
+        </w:rPr>
+        <w:t>Description:</w:t>
+      </w:r>
+      <w:r>
+        <w:t xml:space="preserve"> </w:t>
+      </w:r>
+      <w:r>
+        <w:t>Triggers disk movement via GET and reflects across all peers</w:t>
+      </w:r>
+    </w:p>
+    <w:p>
+      <w:r>
+        <w:rPr>
+          <w:b/>
+          <w:bCs/>
+        </w:rPr>
+        <w:t>Expected</w:t>
+      </w:r>
+      <w:r>
+        <w:t xml:space="preserve">: </w:t>
+      </w:r>
+      <w:r>
+        <w:t xml:space="preserve">Same disk moves across all peers </w:t>
+      </w:r>
+    </w:p>
+    <w:p>
+      <w:r>
+        <w:rPr>
+          <w:b/>
+          <w:bCs/>
+        </w:rPr>
+        <w:t>Actual:</w:t>
+      </w:r>
+      <w:r>
+        <w:t xml:space="preserve"> </w:t>
+      </w:r>
+      <w:r>
+        <w:t>Exact same disk movement among host and peers.</w:t>
+      </w:r>
+    </w:p>
+    <w:p>
+      <w:r>
+        <w:rPr>
+          <w:b/>
+          <w:bCs/>
+        </w:rPr>
+        <w:t>Status:</w:t>
+      </w:r>
+      <w:r>
+        <w:t xml:space="preserve"> Pass</w:t>
+      </w:r>
+    </w:p>
+    <w:p>
+      <w:r>
+        <w:rPr>
+          <w:b/>
+          <w:bCs/>
+        </w:rPr>
+        <w:t>Screenshot:</w:t>
+      </w:r>
+      <w:r>
+        <w:t xml:space="preserve"> </w:t>
+      </w:r>
+    </w:p>
+    <w:p>
+      <w:pPr>
+        <w:jc w:val="center"/>
+      </w:pPr>
+      <w:r>
+        <w:rPr>
+          <w:noProof/>
+        </w:rPr>
+        <w:drawing>
+          <wp:inline distT="0" distB="0" distL="0" distR="0" wp14:anchorId="0FED265A" wp14:editId="14E41237">
+            <wp:extent cx="5731510" cy="2877185"/>
+            <wp:effectExtent l="0" t="0" r="2540" b="0"/>
+            <wp:docPr id="122066387" name="Picture 1" descr="A screenshot of a computer&#10;&#10;AI-generated content may be incorrect."/>
+            <wp:cNvGraphicFramePr>
+              <a:graphicFrameLocks xmlns:a="http://schemas.openxmlformats.org/drawingml/2006/main" noChangeAspect="1"/>
+            </wp:cNvGraphicFramePr>
+            <a:graphic xmlns:a="http://schemas.openxmlformats.org/drawingml/2006/main">
+              <a:graphicData uri="http://schemas.openxmlformats.org/drawingml/2006/picture">
+                <pic:pic xmlns:pic="http://schemas.openxmlformats.org/drawingml/2006/picture">
+                  <pic:nvPicPr>
+                    <pic:cNvPr id="122066387" name="Picture 1" descr="A screenshot of a computer&#10;&#10;AI-generated content may be incorrect."/>
+                    <pic:cNvPicPr/>
+                  </pic:nvPicPr>
+                  <pic:blipFill>
+                    <a:blip r:embed="rId8"/>
+                    <a:stretch>
+                      <a:fillRect/>
+                    </a:stretch>
+                  </pic:blipFill>
+                  <pic:spPr>
+                    <a:xfrm>
+                      <a:off x="0" y="0"/>
+                      <a:ext cx="5731510" cy="2877185"/>
+                    </a:xfrm>
+                    <a:prstGeom prst="rect">
+                      <a:avLst/>
+                    </a:prstGeom>
+                  </pic:spPr>
+                </pic:pic>
+              </a:graphicData>
+            </a:graphic>
+          </wp:inline>
+        </w:drawing>
+      </w:r>
+    </w:p>
+    <w:p>
+      <w:pPr>
+        <w:jc w:val="center"/>
+      </w:pPr>
+      <w:r>
+        <w:t>Fig: Initial Game State</w:t>
+      </w:r>
+    </w:p>
+    <w:p>
+      <w:pPr>
+        <w:jc w:val="center"/>
+      </w:pPr>
+      <w:r>
+        <w:rPr>
+          <w:noProof/>
+        </w:rPr>
+        <w:drawing>
+          <wp:inline distT="0" distB="0" distL="0" distR="0" wp14:anchorId="409A15A4" wp14:editId="72597EEE">
+            <wp:extent cx="5731510" cy="2837180"/>
+            <wp:effectExtent l="0" t="0" r="2540" b="1270"/>
+            <wp:docPr id="1222644232" name="Picture 1" descr="A screenshot of a computer&#10;&#10;AI-generated content may be incorrect."/>
+            <wp:cNvGraphicFramePr>
+              <a:graphicFrameLocks xmlns:a="http://schemas.openxmlformats.org/drawingml/2006/main" noChangeAspect="1"/>
+            </wp:cNvGraphicFramePr>
+            <a:graphic xmlns:a="http://schemas.openxmlformats.org/drawingml/2006/main">
+              <a:graphicData uri="http://schemas.openxmlformats.org/drawingml/2006/picture">
+                <pic:pic xmlns:pic="http://schemas.openxmlformats.org/drawingml/2006/picture">
+                  <pic:nvPicPr>
+                    <pic:cNvPr id="1222644232" name="Picture 1" descr="A screenshot of a computer&#10;&#10;AI-generated content may be incorrect."/>
+                    <pic:cNvPicPr/>
+                  </pic:nvPicPr>
+                  <pic:blipFill>
+                    <a:blip r:embed="rId9"/>
+                    <a:stretch>
+                      <a:fillRect/>
+                    </a:stretch>
+                  </pic:blipFill>
+                  <pic:spPr>
+                    <a:xfrm>
+                      <a:off x="0" y="0"/>
+                      <a:ext cx="5731510" cy="2837180"/>
+                    </a:xfrm>
+                    <a:prstGeom prst="rect">
+                      <a:avLst/>
+                    </a:prstGeom>
+                  </pic:spPr>
+                </pic:pic>
+              </a:graphicData>
+            </a:graphic>
+          </wp:inline>
+        </w:drawing>
+      </w:r>
+    </w:p>
+    <w:p>
+      <w:pPr>
+        <w:jc w:val="center"/>
+      </w:pPr>
+      <w:r>
+        <w:lastRenderedPageBreak/>
+        <w:t>Fig: Same disk moves across all peers</w:t>
+      </w:r>
+    </w:p>
+    <w:p/>
+    <w:p>
+      <w:pPr>
+        <w:pStyle w:val="Heading3"/>
+      </w:pPr>
+      <w:r>
+        <w:t>TC-</w:t>
+      </w:r>
+      <w:r>
+        <w:t>3</w:t>
+      </w:r>
+      <w:r>
+        <w:t xml:space="preserve">: </w:t>
+      </w:r>
+      <w:r>
+        <w:t>Reset button clicked</w:t>
+      </w:r>
+    </w:p>
+    <w:p>
+      <w:r>
+        <w:rPr>
+          <w:b/>
+          <w:bCs/>
+        </w:rPr>
+        <w:t>Test Name:</w:t>
+      </w:r>
+      <w:r>
+        <w:t xml:space="preserve"> Click </w:t>
+      </w:r>
+      <w:r>
+        <w:t>Reset button</w:t>
+      </w:r>
+    </w:p>
+    <w:p>
+      <w:r>
+        <w:rPr>
+          <w:b/>
+          <w:bCs/>
+        </w:rPr>
+        <w:t>Test Type</w:t>
+      </w:r>
+      <w:r>
+        <w:t>: Manual</w:t>
+      </w:r>
+    </w:p>
+    <w:p>
+      <w:r>
+        <w:rPr>
+          <w:b/>
+          <w:bCs/>
+        </w:rPr>
+        <w:t>Description:</w:t>
+      </w:r>
+      <w:r>
+        <w:t xml:space="preserve"> </w:t>
+      </w:r>
+      <w:r>
+        <w:t>Game resets after reset button is clicked.</w:t>
+      </w:r>
+    </w:p>
+    <w:p>
+      <w:r>
+        <w:rPr>
+          <w:b/>
+          <w:bCs/>
+        </w:rPr>
+        <w:t>Expected</w:t>
+      </w:r>
+      <w:r>
+        <w:t xml:space="preserve">: </w:t>
+      </w:r>
+      <w:r>
+        <w:t>Game resets across all peers when reset button is clicked</w:t>
+      </w:r>
+    </w:p>
+    <w:p>
+      <w:r>
+        <w:rPr>
+          <w:b/>
+          <w:bCs/>
+        </w:rPr>
+        <w:t>Actual:</w:t>
+      </w:r>
+      <w:r>
+        <w:t xml:space="preserve"> </w:t>
+      </w:r>
+      <w:r>
+        <w:t>Game resets but only on the peer whose reset button is clicked</w:t>
+      </w:r>
+    </w:p>
+    <w:p>
+      <w:r>
+        <w:rPr>
+          <w:b/>
+          <w:bCs/>
+        </w:rPr>
+        <w:t>Status:</w:t>
+      </w:r>
+      <w:r>
+        <w:t xml:space="preserve"> </w:t>
+      </w:r>
+      <w:r>
+        <w:t>Partial; [</w:t>
+      </w:r>
+      <w:r>
+        <w:t>Pass</w:t>
+      </w:r>
+      <w:r>
+        <w:t xml:space="preserve"> (Game resets); Fail (Game resets only for that specific peer)]</w:t>
+      </w:r>
+    </w:p>
+    <w:p>
+      <w:r>
+        <w:rPr>
+          <w:b/>
+          <w:bCs/>
+        </w:rPr>
+        <w:t>Screenshot:</w:t>
+      </w:r>
+      <w:r>
+        <w:t xml:space="preserve"> </w:t>
+      </w:r>
+    </w:p>
+    <w:p>
+      <w:pPr>
+        <w:jc w:val="center"/>
+      </w:pPr>
+      <w:r>
+        <w:rPr>
+          <w:noProof/>
+        </w:rPr>
+        <w:drawing>
+          <wp:inline distT="0" distB="0" distL="0" distR="0" wp14:anchorId="2E02CB26" wp14:editId="740CAE1F">
+            <wp:extent cx="5731510" cy="2784475"/>
+            <wp:effectExtent l="0" t="0" r="2540" b="0"/>
+            <wp:docPr id="1176295830" name="Picture 1" descr="A screenshot of a computer&#10;&#10;AI-generated content may be incorrect."/>
+            <wp:cNvGraphicFramePr>
+              <a:graphicFrameLocks xmlns:a="http://schemas.openxmlformats.org/drawingml/2006/main" noChangeAspect="1"/>
+            </wp:cNvGraphicFramePr>
+            <a:graphic xmlns:a="http://schemas.openxmlformats.org/drawingml/2006/main">
+              <a:graphicData uri="http://schemas.openxmlformats.org/drawingml/2006/picture">
+                <pic:pic xmlns:pic="http://schemas.openxmlformats.org/drawingml/2006/picture">
+                  <pic:nvPicPr>
+                    <pic:cNvPr id="1176295830" name="Picture 1" descr="A screenshot of a computer&#10;&#10;AI-generated content may be incorrect."/>
+                    <pic:cNvPicPr/>
+                  </pic:nvPicPr>
+                  <pic:blipFill>
+                    <a:blip r:embed="rId10"/>
+                    <a:stretch>
+                      <a:fillRect/>
+                    </a:stretch>
+                  </pic:blipFill>
+                  <pic:spPr>
+                    <a:xfrm>
+                      <a:off x="0" y="0"/>
+                      <a:ext cx="5731510" cy="2784475"/>
+                    </a:xfrm>
+                    <a:prstGeom prst="rect">
+                      <a:avLst/>
+                    </a:prstGeom>
+                  </pic:spPr>
+                </pic:pic>
+              </a:graphicData>
+            </a:graphic>
+          </wp:inline>
+        </w:drawing>
+      </w:r>
+    </w:p>
+    <w:p>
+      <w:pPr>
+        <w:jc w:val="center"/>
+      </w:pPr>
+      <w:r>
+        <w:t>Fig: Game completed in fewest moves</w:t>
+      </w:r>
+    </w:p>
+    <w:p>
+      <w:pPr>
+        <w:jc w:val="center"/>
+      </w:pPr>
+      <w:r>
+        <w:rPr>
+          <w:noProof/>
+        </w:rPr>
+        <w:lastRenderedPageBreak/>
+        <w:drawing>
+          <wp:inline distT="0" distB="0" distL="0" distR="0" wp14:anchorId="3E07E6A3" wp14:editId="22952EA6">
+            <wp:extent cx="5731510" cy="3239770"/>
+            <wp:effectExtent l="0" t="0" r="2540" b="0"/>
+            <wp:docPr id="603751390" name="Picture 1" descr="A screenshot of a computer&#10;&#10;AI-generated content may be incorrect."/>
+            <wp:cNvGraphicFramePr>
+              <a:graphicFrameLocks xmlns:a="http://schemas.openxmlformats.org/drawingml/2006/main" noChangeAspect="1"/>
+            </wp:cNvGraphicFramePr>
+            <a:graphic xmlns:a="http://schemas.openxmlformats.org/drawingml/2006/main">
+              <a:graphicData uri="http://schemas.openxmlformats.org/drawingml/2006/picture">
+                <pic:pic xmlns:pic="http://schemas.openxmlformats.org/drawingml/2006/picture">
+                  <pic:nvPicPr>
+                    <pic:cNvPr id="603751390" name="Picture 1" descr="A screenshot of a computer&#10;&#10;AI-generated content may be incorrect."/>
+                    <pic:cNvPicPr/>
+                  </pic:nvPicPr>
+                  <pic:blipFill>
+                    <a:blip r:embed="rId11"/>
+                    <a:stretch>
+                      <a:fillRect/>
+                    </a:stretch>
+                  </pic:blipFill>
+                  <pic:spPr>
+                    <a:xfrm>
+                      <a:off x="0" y="0"/>
+                      <a:ext cx="5731510" cy="3239770"/>
+                    </a:xfrm>
+                    <a:prstGeom prst="rect">
+                      <a:avLst/>
+                    </a:prstGeom>
+                  </pic:spPr>
+                </pic:pic>
+              </a:graphicData>
+            </a:graphic>
+          </wp:inline>
+        </w:drawing>
+      </w:r>
+    </w:p>
+    <w:p>
+      <w:pPr>
+        <w:jc w:val="center"/>
+      </w:pPr>
+      <w:r>
+        <w:t>Fig: Games resets for only one peer.</w:t>
+      </w:r>
+    </w:p>
+    <w:p>
+      <w:pPr>
+        <w:jc w:val="center"/>
+      </w:pPr>
+    </w:p>
+    <w:p/>
+    <w:p/>
+    <w:p/>
+    <w:p/>
+    <w:p>
+      <w:pPr>
+        <w:rPr>
+          <w:rStyle w:val="Heading3Char"/>
+        </w:rPr>
+      </w:pPr>
+      <w:r>
+        <w:rPr>
+          <w:rStyle w:val="Heading3Char"/>
+        </w:rPr>
+        <w:t>TC-4 Browsers Polling /update</w:t>
+      </w:r>
+    </w:p>
+    <w:p>
+      <w:r>
+        <w:br/>
+      </w:r>
+      <w:r>
+        <w:rPr>
+          <w:b/>
+          <w:bCs/>
+        </w:rPr>
+        <w:t xml:space="preserve">Test Name: </w:t>
+      </w:r>
+      <w:r>
+        <w:t>Polling /update across peers to test consistency</w:t>
+      </w:r>
+      <w:r>
+        <w:rPr>
+          <w:b/>
+          <w:bCs/>
+        </w:rPr>
+        <w:br/>
+      </w:r>
+      <w:r>
+        <w:rPr>
+          <w:b/>
+          <w:bCs/>
+        </w:rPr>
+        <w:t>Scope:</w:t>
+      </w:r>
+      <w:r>
+        <w:t xml:space="preserve"> In-scope </w:t>
+      </w:r>
+      <w:r>
+        <w:br/>
+      </w:r>
+      <w:r>
+        <w:rPr>
+          <w:b/>
+          <w:bCs/>
+        </w:rPr>
+        <w:t xml:space="preserve">Test </w:t>
+      </w:r>
+      <w:r>
+        <w:rPr>
+          <w:b/>
+          <w:bCs/>
+        </w:rPr>
+        <w:t>Type:</w:t>
+      </w:r>
+      <w:r>
+        <w:t xml:space="preserve"> Manual </w:t>
+      </w:r>
+      <w:r>
+        <w:br/>
+      </w:r>
+      <w:r>
+        <w:rPr>
+          <w:b/>
+          <w:bCs/>
+        </w:rPr>
+        <w:t xml:space="preserve">Description: </w:t>
+      </w:r>
+      <w:r>
+        <w:t>Checking the consistency across 2 peers considering chat, disk movement and reset</w:t>
+      </w:r>
+    </w:p>
+    <w:p>
+      <w:r>
+        <w:rPr>
+          <w:b/>
+          <w:bCs/>
+        </w:rPr>
+        <w:t>Expected:</w:t>
+      </w:r>
+      <w:r>
+        <w:rPr>
+          <w:b/>
+          <w:bCs/>
+        </w:rPr>
+        <w:t xml:space="preserve"> </w:t>
+      </w:r>
+      <w:r>
+        <w:t>Chats, Disk movements and Reset are in sync and consistent at all times.</w:t>
+      </w:r>
+    </w:p>
+    <w:p>
+      <w:r>
+        <w:rPr>
+          <w:b/>
+          <w:bCs/>
+        </w:rPr>
+        <w:t>Actual:</w:t>
+      </w:r>
+      <w:r>
+        <w:rPr>
+          <w:b/>
+          <w:bCs/>
+        </w:rPr>
+        <w:t xml:space="preserve"> </w:t>
+      </w:r>
+      <w:r>
+        <w:t>Initial chat and disk moves are consistent but inconsistent after reset.</w:t>
+      </w:r>
+    </w:p>
+    <w:p>
+      <w:r>
+        <w:rPr>
+          <w:b/>
+          <w:bCs/>
+        </w:rPr>
+        <w:t>Status</w:t>
+      </w:r>
+      <w:r>
+        <w:rPr>
+          <w:b/>
+          <w:bCs/>
+        </w:rPr>
+        <w:t>:</w:t>
+      </w:r>
+      <w:r>
+        <w:t xml:space="preserve"> </w:t>
+      </w:r>
+      <w:r>
+        <w:rPr>
+          <w:b/>
+          <w:bCs/>
+        </w:rPr>
+        <w:t xml:space="preserve">Partial </w:t>
+      </w:r>
+    </w:p>
+    <w:p>
+      <w:pPr>
+        <w:numPr>
+          <w:ilvl w:val="0"/>
+          <w:numId w:val="2"/>
+        </w:numPr>
+      </w:pPr>
+      <w:r>
+        <w:t>Chat and initial tower moves are consistent</w:t>
+      </w:r>
+      <w:r>
+        <w:t xml:space="preserve"> (Pass)</w:t>
+      </w:r>
+    </w:p>
+    <w:p>
+      <w:pPr>
+        <w:numPr>
+          <w:ilvl w:val="0"/>
+          <w:numId w:val="2"/>
+        </w:numPr>
+        <w:rPr>
+          <w:b/>
+          <w:bCs/>
+        </w:rPr>
+      </w:pPr>
+      <w:r>
+        <w:t>Reset does not re</w:t>
+      </w:r>
+      <w:r>
+        <w:t>-</w:t>
+      </w:r>
+      <w:r>
+        <w:t>broadcast entire state, causing divergence post-reset</w:t>
+      </w:r>
+      <w:r>
+        <w:t xml:space="preserve"> (Fail</w:t>
+      </w:r>
+      <w:r>
+        <w:rPr>
+          <w:b/>
+          <w:bCs/>
+        </w:rPr>
+        <w:t>)</w:t>
+      </w:r>
+    </w:p>
+    <w:p>
+      <w:pPr>
+        <w:rPr>
+          <w:b/>
+          <w:bCs/>
+        </w:rPr>
+      </w:pPr>
+      <w:r>
+        <w:rPr>
+          <w:b/>
+          <w:bCs/>
+        </w:rPr>
+        <w:t>Screenshots:</w:t>
+      </w:r>
+    </w:p>
+    <w:p>
+      <w:pPr>
+        <w:jc w:val="center"/>
+        <w:rPr>
+          <w:b/>
+          <w:bCs/>
+        </w:rPr>
+      </w:pPr>
+      <w:r>
+        <w:rPr>
+          <w:b/>
+          <w:bCs/>
+        </w:rPr>
+        <w:lastRenderedPageBreak/>
+        <w:drawing>
+          <wp:inline distT="0" distB="0" distL="0" distR="0" wp14:anchorId="0F9A5C90" wp14:editId="3928CDCA">
+            <wp:extent cx="5731510" cy="1797050"/>
+            <wp:effectExtent l="0" t="0" r="2540" b="0"/>
+            <wp:docPr id="2111590677" name="Picture 1"/>
+            <wp:cNvGraphicFramePr>
+              <a:graphicFrameLocks xmlns:a="http://schemas.openxmlformats.org/drawingml/2006/main" noChangeAspect="1"/>
+            </wp:cNvGraphicFramePr>
+            <a:graphic xmlns:a="http://schemas.openxmlformats.org/drawingml/2006/main">
+              <a:graphicData uri="http://schemas.openxmlformats.org/drawingml/2006/picture">
+                <pic:pic xmlns:pic="http://schemas.openxmlformats.org/drawingml/2006/picture">
+                  <pic:nvPicPr>
+                    <pic:cNvPr id="2111590677" name=""/>
+                    <pic:cNvPicPr/>
+                  </pic:nvPicPr>
+                  <pic:blipFill>
+                    <a:blip r:embed="rId7"/>
+                    <a:stretch>
+                      <a:fillRect/>
+                    </a:stretch>
+                  </pic:blipFill>
+                  <pic:spPr>
+                    <a:xfrm>
+                      <a:off x="0" y="0"/>
+                      <a:ext cx="5731510" cy="1797050"/>
+                    </a:xfrm>
+                    <a:prstGeom prst="rect">
+                      <a:avLst/>
+                    </a:prstGeom>
+                  </pic:spPr>
+                </pic:pic>
+              </a:graphicData>
+            </a:graphic>
+          </wp:inline>
+        </w:drawing>
+      </w:r>
+    </w:p>
+    <w:p>
+      <w:pPr>
+        <w:jc w:val="center"/>
+      </w:pPr>
+      <w:r>
+        <w:t>Fig: Consistent Chat State</w:t>
+      </w:r>
+    </w:p>
+    <w:p>
+      <w:pPr>
+        <w:rPr>
+          <w:b/>
+          <w:bCs/>
+        </w:rPr>
+      </w:pPr>
+    </w:p>
+    <w:p>
+      <w:pPr>
+        <w:jc w:val="center"/>
+        <w:rPr>
+          <w:b/>
+          <w:bCs/>
+        </w:rPr>
+      </w:pPr>
+      <w:r>
+        <w:rPr>
+          <w:noProof/>
+        </w:rPr>
+        <w:drawing>
+          <wp:inline distT="0" distB="0" distL="0" distR="0" wp14:anchorId="59ADAB41" wp14:editId="05BDFABE">
+            <wp:extent cx="5731510" cy="2837180"/>
+            <wp:effectExtent l="0" t="0" r="2540" b="1270"/>
+            <wp:docPr id="1141352658" name="Picture 1" descr="A screenshot of a computer&#10;&#10;AI-generated content may be incorrect."/>
+            <wp:cNvGraphicFramePr>
+              <a:graphicFrameLocks xmlns:a="http://schemas.openxmlformats.org/drawingml/2006/main" noChangeAspect="1"/>
+            </wp:cNvGraphicFramePr>
+            <a:graphic xmlns:a="http://schemas.openxmlformats.org/drawingml/2006/main">
+              <a:graphicData uri="http://schemas.openxmlformats.org/drawingml/2006/picture">
+                <pic:pic xmlns:pic="http://schemas.openxmlformats.org/drawingml/2006/picture">
+                  <pic:nvPicPr>
+                    <pic:cNvPr id="1222644232" name="Picture 1" descr="A screenshot of a computer&#10;&#10;AI-generated content may be incorrect."/>
+                    <pic:cNvPicPr/>
+                  </pic:nvPicPr>
+                  <pic:blipFill>
+                    <a:blip r:embed="rId9"/>
+                    <a:stretch>
+                      <a:fillRect/>
+                    </a:stretch>
+                  </pic:blipFill>
+                  <pic:spPr>
+                    <a:xfrm>
+                      <a:off x="0" y="0"/>
+                      <a:ext cx="5731510" cy="2837180"/>
+                    </a:xfrm>
+                    <a:prstGeom prst="rect">
+                      <a:avLst/>
+                    </a:prstGeom>
+                  </pic:spPr>
+                </pic:pic>
+              </a:graphicData>
+            </a:graphic>
+          </wp:inline>
+        </w:drawing>
+      </w:r>
+    </w:p>
+    <w:p>
+      <w:pPr>
+        <w:jc w:val="center"/>
+      </w:pPr>
+      <w:r>
+        <w:t>Fig: Consistent Disk Movements</w:t>
+      </w:r>
+    </w:p>
+    <w:p>
+      <w:pPr>
+        <w:jc w:val="center"/>
+      </w:pPr>
+      <w:r>
+        <w:rPr>
+          <w:b/>
+          <w:bCs/>
+        </w:rPr>
+        <w:drawing>
+          <wp:inline distT="0" distB="0" distL="0" distR="0" wp14:anchorId="5B52604F" wp14:editId="0AE28EB9">
+            <wp:extent cx="5731510" cy="2917825"/>
+            <wp:effectExtent l="0" t="0" r="2540" b="0"/>
+            <wp:docPr id="777632264" name="Picture 1"/>
+            <wp:cNvGraphicFramePr>
+              <a:graphicFrameLocks xmlns:a="http://schemas.openxmlformats.org/drawingml/2006/main" noChangeAspect="1"/>
+            </wp:cNvGraphicFramePr>
+            <a:graphic xmlns:a="http://schemas.openxmlformats.org/drawingml/2006/main">
+              <a:graphicData uri="http://schemas.openxmlformats.org/drawingml/2006/picture">
+                <pic:pic xmlns:pic="http://schemas.openxmlformats.org/drawingml/2006/picture">
+                  <pic:nvPicPr>
+                    <pic:cNvPr id="777632264" name=""/>
+                    <pic:cNvPicPr/>
+                  </pic:nvPicPr>
+                  <pic:blipFill>
+                    <a:blip r:embed="rId12"/>
+                    <a:stretch>
+                      <a:fillRect/>
+                    </a:stretch>
+                  </pic:blipFill>
+                  <pic:spPr>
+                    <a:xfrm>
+                      <a:off x="0" y="0"/>
+                      <a:ext cx="5731510" cy="2917825"/>
+                    </a:xfrm>
+                    <a:prstGeom prst="rect">
+                      <a:avLst/>
+                    </a:prstGeom>
+                  </pic:spPr>
+                </pic:pic>
+              </a:graphicData>
+            </a:graphic>
+          </wp:inline>
+        </w:drawing>
+      </w:r>
+    </w:p>
+    <w:p>
+      <w:pPr>
+        <w:jc w:val="center"/>
+      </w:pPr>
+      <w:r>
+        <w:lastRenderedPageBreak/>
+        <w:t>Fig: Consistent game clearence</w:t>
+      </w:r>
+    </w:p>
+    <w:p>
+      <w:pPr>
+        <w:rPr>
+          <w:b/>
+          <w:bCs/>
+        </w:rPr>
+      </w:pPr>
+    </w:p>
+    <w:p>
+      <w:pPr>
+        <w:jc w:val="center"/>
+        <w:rPr>
+          <w:b/>
+          <w:bCs/>
+        </w:rPr>
+      </w:pPr>
+      <w:r>
+        <w:rPr>
+          <w:noProof/>
+        </w:rPr>
+        <w:drawing>
+          <wp:inline distT="0" distB="0" distL="0" distR="0" wp14:anchorId="0A465B36" wp14:editId="527ECEB7">
+            <wp:extent cx="5731510" cy="3239770"/>
+            <wp:effectExtent l="0" t="0" r="2540" b="0"/>
+            <wp:docPr id="1959193522" name="Picture 1" descr="A screenshot of a computer&#10;&#10;AI-generated content may be incorrect."/>
+            <wp:cNvGraphicFramePr>
+              <a:graphicFrameLocks xmlns:a="http://schemas.openxmlformats.org/drawingml/2006/main" noChangeAspect="1"/>
+            </wp:cNvGraphicFramePr>
+            <a:graphic xmlns:a="http://schemas.openxmlformats.org/drawingml/2006/main">
+              <a:graphicData uri="http://schemas.openxmlformats.org/drawingml/2006/picture">
+                <pic:pic xmlns:pic="http://schemas.openxmlformats.org/drawingml/2006/picture">
+                  <pic:nvPicPr>
+                    <pic:cNvPr id="603751390" name="Picture 1" descr="A screenshot of a computer&#10;&#10;AI-generated content may be incorrect."/>
+                    <pic:cNvPicPr/>
+                  </pic:nvPicPr>
+                  <pic:blipFill>
+                    <a:blip r:embed="rId11"/>
+                    <a:stretch>
+                      <a:fillRect/>
+                    </a:stretch>
+                  </pic:blipFill>
+                  <pic:spPr>
+                    <a:xfrm>
+                      <a:off x="0" y="0"/>
+                      <a:ext cx="5731510" cy="3239770"/>
+                    </a:xfrm>
+                    <a:prstGeom prst="rect">
+                      <a:avLst/>
+                    </a:prstGeom>
+                  </pic:spPr>
+                </pic:pic>
+              </a:graphicData>
+            </a:graphic>
+          </wp:inline>
+        </w:drawing>
+      </w:r>
+    </w:p>
+    <w:p>
+      <w:pPr>
+        <w:jc w:val="center"/>
+      </w:pPr>
+      <w:r>
+        <w:t>Fig: Inconsistent Game Reset</w:t>
+      </w:r>
+    </w:p>
+    <w:p>
+      <w:pPr>
+        <w:jc w:val="center"/>
+      </w:pPr>
+      <w:r>
+        <w:rPr>
+          <w:noProof/>
+        </w:rPr>
+        <w:drawing>
+          <wp:inline distT="0" distB="0" distL="0" distR="0" wp14:anchorId="16BEA69D" wp14:editId="44E5E6CF">
+            <wp:extent cx="5731510" cy="2810510"/>
+            <wp:effectExtent l="0" t="0" r="2540" b="8890"/>
+            <wp:docPr id="1435220556" name="Picture 1" descr="A screenshot of a computer&#10;&#10;AI-generated content may be incorrect."/>
+            <wp:cNvGraphicFramePr>
+              <a:graphicFrameLocks xmlns:a="http://schemas.openxmlformats.org/drawingml/2006/main" noChangeAspect="1"/>
+            </wp:cNvGraphicFramePr>
+            <a:graphic xmlns:a="http://schemas.openxmlformats.org/drawingml/2006/main">
+              <a:graphicData uri="http://schemas.openxmlformats.org/drawingml/2006/picture">
+                <pic:pic xmlns:pic="http://schemas.openxmlformats.org/drawingml/2006/picture">
+                  <pic:nvPicPr>
+                    <pic:cNvPr id="1435220556" name="Picture 1" descr="A screenshot of a computer&#10;&#10;AI-generated content may be incorrect."/>
+                    <pic:cNvPicPr/>
+                  </pic:nvPicPr>
+                  <pic:blipFill>
+                    <a:blip r:embed="rId13"/>
+                    <a:stretch>
+                      <a:fillRect/>
+                    </a:stretch>
+                  </pic:blipFill>
+                  <pic:spPr>
+                    <a:xfrm>
+                      <a:off x="0" y="0"/>
+                      <a:ext cx="5731510" cy="2810510"/>
+                    </a:xfrm>
+                    <a:prstGeom prst="rect">
+                      <a:avLst/>
+                    </a:prstGeom>
+                  </pic:spPr>
+                </pic:pic>
+              </a:graphicData>
+            </a:graphic>
+          </wp:inline>
+        </w:drawing>
+      </w:r>
+    </w:p>
+    <w:p>
+      <w:pPr>
+        <w:jc w:val="center"/>
+      </w:pPr>
+      <w:r>
+        <w:t>Fig: Inconsistent disk movement</w:t>
+      </w:r>
+    </w:p>
+    <w:p/>
+    <w:p/>
+    <w:p>
+      <w:pPr>
+        <w:pStyle w:val="Heading2"/>
+      </w:pPr>
+      <w:bookmarkStart w:id="3" w:name="_Toc199116646"/>
+      <w:r>
+        <w:t>Fault Tolerance Test</w:t>
+      </w:r>
+      <w:r>
+        <w:t xml:space="preserve"> Cases</w:t>
+      </w:r>
+      <w:bookmarkEnd w:id="3"/>
+    </w:p>
+    <w:p/>
+    <w:p>
+      <w:pPr>
+        <w:pStyle w:val="Heading3"/>
+      </w:pPr>
+      <w:bookmarkStart w:id="4" w:name="_Toc199116647"/>
+      <w:r>
+        <w:lastRenderedPageBreak/>
+        <w:t>FT-1: Inject Delay Before Socket Receive</w:t>
+      </w:r>
+      <w:bookmarkEnd w:id="4"/>
+    </w:p>
+    <w:p/>
+    <w:p>
+      <w:r>
+        <w:rPr>
+          <w:b/>
+          <w:bCs/>
+        </w:rPr>
+        <w:t>Test Name:</w:t>
+      </w:r>
+      <w:r>
+        <w:t xml:space="preserve"> test_simulated_lag()</w:t>
+      </w:r>
+    </w:p>
+    <w:p>
+      <w:r>
+        <w:rPr>
+          <w:b/>
+          <w:bCs/>
+        </w:rPr>
+        <w:t>Test Type:</w:t>
+      </w:r>
+      <w:r>
+        <w:t xml:space="preserve"> Automatic</w:t>
+      </w:r>
+    </w:p>
+    <w:p>
+      <w:r>
+        <w:rPr>
+          <w:b/>
+          <w:bCs/>
+        </w:rPr>
+        <w:t>Description:</w:t>
+      </w:r>
+      <w:r>
+        <w:t xml:space="preserve"> Simulates 1.5s delay before receiving message via /update.</w:t>
+      </w:r>
+    </w:p>
+    <w:p>
+      <w:pPr>
+        <w:rPr>
+          <w:b/>
+          <w:bCs/>
+        </w:rPr>
+      </w:pPr>
+      <w:r>
+        <w:rPr>
+          <w:b/>
+          <w:bCs/>
+        </w:rPr>
+        <w:t xml:space="preserve">Test </w:t>
+      </w:r>
+      <w:r>
+        <w:rPr>
+          <w:b/>
+          <w:bCs/>
+        </w:rPr>
+        <w:t xml:space="preserve">Scope: </w:t>
+      </w:r>
+      <w:r>
+        <w:t>In-Scope</w:t>
+      </w:r>
+    </w:p>
+    <w:p>
+      <w:r>
+        <w:rPr>
+          <w:b/>
+          <w:bCs/>
+        </w:rPr>
+        <w:t>Expected</w:t>
+      </w:r>
+      <w:r>
+        <w:t>: Message still received after delay.</w:t>
+      </w:r>
+    </w:p>
+    <w:p>
+      <w:r>
+        <w:rPr>
+          <w:b/>
+          <w:bCs/>
+        </w:rPr>
+        <w:t>Actual:</w:t>
+      </w:r>
+      <w:r>
+        <w:t xml:space="preserve"> Message received successfully with 1.5s delay.</w:t>
+      </w:r>
+    </w:p>
+    <w:p>
+      <w:r>
+        <w:rPr>
+          <w:b/>
+          <w:bCs/>
+        </w:rPr>
+        <w:t>Status:</w:t>
+      </w:r>
+      <w:r>
+        <w:t xml:space="preserve">  Pass</w:t>
+      </w:r>
+    </w:p>
+    <w:p>
+      <w:r>
+        <w:rPr>
+          <w:b/>
+          <w:bCs/>
+        </w:rPr>
+        <w:t>Screenshot:</w:t>
+      </w:r>
+      <w:r>
+        <w:t xml:space="preserve"> </w:t>
+      </w:r>
+    </w:p>
+    <w:p>
+      <w:pPr>
+        <w:jc w:val="center"/>
+      </w:pPr>
+      <w:r>
+        <w:drawing>
+          <wp:inline distT="0" distB="0" distL="0" distR="0" wp14:anchorId="6E22C323" wp14:editId="4F7B10E4">
+            <wp:extent cx="5731510" cy="1672590"/>
+            <wp:effectExtent l="0" t="0" r="2540" b="3810"/>
+            <wp:docPr id="1725463820" name="Picture 1" descr="A screen shot of a computer&#10;&#10;AI-generated content may be incorrect."/>
+            <wp:cNvGraphicFramePr>
+              <a:graphicFrameLocks xmlns:a="http://schemas.openxmlformats.org/drawingml/2006/main" noChangeAspect="1"/>
+            </wp:cNvGraphicFramePr>
+            <a:graphic xmlns:a="http://schemas.openxmlformats.org/drawingml/2006/main">
+              <a:graphicData uri="http://schemas.openxmlformats.org/drawingml/2006/picture">
+                <pic:pic xmlns:pic="http://schemas.openxmlformats.org/drawingml/2006/picture">
+                  <pic:nvPicPr>
+                    <pic:cNvPr id="1725463820" name="Picture 1" descr="A screen shot of a computer&#10;&#10;AI-generated content may be incorrect."/>
+                    <pic:cNvPicPr/>
+                  </pic:nvPicPr>
+                  <pic:blipFill>
+                    <a:blip r:embed="rId14"/>
+                    <a:stretch>
+                      <a:fillRect/>
+                    </a:stretch>
+                  </pic:blipFill>
+                  <pic:spPr>
+                    <a:xfrm>
+                      <a:off x="0" y="0"/>
+                      <a:ext cx="5731510" cy="1672590"/>
+                    </a:xfrm>
+                    <a:prstGeom prst="rect">
+                      <a:avLst/>
+                    </a:prstGeom>
+                  </pic:spPr>
+                </pic:pic>
+              </a:graphicData>
+            </a:graphic>
+          </wp:inline>
+        </w:drawing>
+      </w:r>
+    </w:p>
+    <w:p>
+      <w:pPr>
+        <w:jc w:val="center"/>
+      </w:pPr>
+      <w:r>
+        <w:t>Fig: Lag Test Output</w:t>
+      </w:r>
+    </w:p>
+    <w:p/>
+    <w:p>
+      <w:pPr>
+        <w:pStyle w:val="Heading3"/>
+      </w:pPr>
+      <w:r>
+        <w:t>FT-2: Reorder Tower Messages in ZMQ</w:t>
+      </w:r>
+    </w:p>
+    <w:p/>
+    <w:p>
+      <w:r>
+        <w:rPr>
+          <w:b/>
+          <w:bCs/>
+        </w:rPr>
+        <w:t>Test Name:</w:t>
+      </w:r>
+      <w:r>
+        <w:t xml:space="preserve"> test_message_reorder()</w:t>
+      </w:r>
+    </w:p>
+    <w:p>
+      <w:r>
+        <w:rPr>
+          <w:b/>
+          <w:bCs/>
+        </w:rPr>
+        <w:t>Test Type</w:t>
+      </w:r>
+      <w:r>
+        <w:t>: Automatic</w:t>
+      </w:r>
+    </w:p>
+    <w:p>
+      <w:r>
+        <w:rPr>
+          <w:b/>
+          <w:bCs/>
+        </w:rPr>
+        <w:t>Description:</w:t>
+      </w:r>
+      <w:r>
+        <w:t xml:space="preserve"> Sends multiple messages quickly to test out-of-order delivery.</w:t>
+      </w:r>
+    </w:p>
+    <w:p>
+      <w:r>
+        <w:rPr>
+          <w:b/>
+          <w:bCs/>
+        </w:rPr>
+        <w:t>Test Scope:</w:t>
+      </w:r>
+      <w:r>
+        <w:t xml:space="preserve"> In-Scope</w:t>
+      </w:r>
+    </w:p>
+    <w:p>
+      <w:r>
+        <w:rPr>
+          <w:b/>
+          <w:bCs/>
+        </w:rPr>
+        <w:t>Expected:</w:t>
+      </w:r>
+      <w:r>
+        <w:t xml:space="preserve"> All messages received, regardless of order.</w:t>
+      </w:r>
+    </w:p>
+    <w:p>
+      <w:r>
+        <w:rPr>
+          <w:b/>
+          <w:bCs/>
+        </w:rPr>
+        <w:t>Actual:</w:t>
+      </w:r>
+      <w:r>
+        <w:t xml:space="preserve"> Messages received in different order. Logic preserved.</w:t>
+      </w:r>
+    </w:p>
+    <w:p>
+      <w:r>
+        <w:rPr>
+          <w:b/>
+          <w:bCs/>
+        </w:rPr>
+        <w:t>Status:</w:t>
+      </w:r>
+      <w:r>
+        <w:t xml:space="preserve"> Pass</w:t>
+      </w:r>
+    </w:p>
+    <w:p>
+      <w:pPr>
+        <w:rPr>
+          <w:b/>
+          <w:bCs/>
+        </w:rPr>
+      </w:pPr>
+      <w:r>
+        <w:rPr>
+          <w:b/>
+          <w:bCs/>
+        </w:rPr>
+        <w:t xml:space="preserve">Screenshot: </w:t>
+      </w:r>
+    </w:p>
+    <w:p>
+      <w:pPr>
+        <w:jc w:val="center"/>
+      </w:pPr>
+      <w:r>
+        <w:lastRenderedPageBreak/>
+        <w:drawing>
+          <wp:inline distT="0" distB="0" distL="0" distR="0" wp14:anchorId="385A6718" wp14:editId="4F711E5C">
+            <wp:extent cx="5731510" cy="1746885"/>
+            <wp:effectExtent l="0" t="0" r="2540" b="5715"/>
+            <wp:docPr id="1287303444" name="Picture 1"/>
+            <wp:cNvGraphicFramePr>
+              <a:graphicFrameLocks xmlns:a="http://schemas.openxmlformats.org/drawingml/2006/main" noChangeAspect="1"/>
+            </wp:cNvGraphicFramePr>
+            <a:graphic xmlns:a="http://schemas.openxmlformats.org/drawingml/2006/main">
+              <a:graphicData uri="http://schemas.openxmlformats.org/drawingml/2006/picture">
+                <pic:pic xmlns:pic="http://schemas.openxmlformats.org/drawingml/2006/picture">
+                  <pic:nvPicPr>
+                    <pic:cNvPr id="1287303444" name=""/>
+                    <pic:cNvPicPr/>
+                  </pic:nvPicPr>
+                  <pic:blipFill>
+                    <a:blip r:embed="rId15"/>
+                    <a:stretch>
+                      <a:fillRect/>
+                    </a:stretch>
+                  </pic:blipFill>
+                  <pic:spPr>
+                    <a:xfrm>
+                      <a:off x="0" y="0"/>
+                      <a:ext cx="5731510" cy="1746885"/>
+                    </a:xfrm>
+                    <a:prstGeom prst="rect">
+                      <a:avLst/>
+                    </a:prstGeom>
+                  </pic:spPr>
+                </pic:pic>
+              </a:graphicData>
+            </a:graphic>
+          </wp:inline>
+        </w:drawing>
+      </w:r>
+    </w:p>
+    <w:p>
+      <w:pPr>
+        <w:jc w:val="center"/>
+      </w:pPr>
+      <w:r>
+        <w:t>Fig: Message Reorder Test Output</w:t>
+      </w:r>
+    </w:p>
+    <w:p/>
+    <w:p>
+      <w:pPr>
+        <w:rPr>
+          <w:rFonts w:ascii="Segoe UI Emoji" w:hAnsi="Segoe UI Emoji" w:cs="Segoe UI Emoji"/>
+        </w:rPr>
+      </w:pPr>
+    </w:p>
+    <w:p>
+      <w:pPr>
+        <w:rPr>
+          <w:rFonts w:ascii="Segoe UI Emoji" w:hAnsi="Segoe UI Emoji" w:cs="Segoe UI Emoji"/>
+        </w:rPr>
+      </w:pPr>
+    </w:p>
+    <w:p>
+      <w:pPr>
+        <w:rPr>
+          <w:rFonts w:ascii="Segoe UI Emoji" w:hAnsi="Segoe UI Emoji" w:cs="Segoe UI Emoji"/>
+        </w:rPr>
+      </w:pPr>
+    </w:p>
+    <w:p>
+      <w:r>
+        <w:t xml:space="preserve"> </w:t>
+      </w:r>
+    </w:p>
+    <w:p>
+      <w:pPr>
+        <w:pStyle w:val="Heading3"/>
+      </w:pPr>
+      <w:r>
+        <w:t>FT-3: Kill Peer During Active Game</w:t>
+      </w:r>
+    </w:p>
+    <w:p/>
+    <w:p>
+      <w:r>
+        <w:rPr>
+          <w:b/>
+          <w:bCs/>
+        </w:rPr>
+        <w:t>Test Name:</w:t>
+      </w:r>
+      <w:r>
+        <w:t xml:space="preserve"> test_peer_crash_mid_broadcast()</w:t>
+      </w:r>
+    </w:p>
+    <w:p>
+      <w:r>
+        <w:rPr>
+          <w:b/>
+          <w:bCs/>
+        </w:rPr>
+        <w:t>Test Type:</w:t>
+      </w:r>
+      <w:r>
+        <w:t xml:space="preserve"> Automatic</w:t>
+      </w:r>
+    </w:p>
+    <w:p>
+      <w:r>
+        <w:rPr>
+          <w:b/>
+          <w:bCs/>
+        </w:rPr>
+        <w:t>Description:</w:t>
+      </w:r>
+      <w:r>
+        <w:t xml:space="preserve"> Simulates shutdown of peer during broadcast.</w:t>
+      </w:r>
+    </w:p>
+    <w:p>
+      <w:r>
+        <w:rPr>
+          <w:b/>
+          <w:bCs/>
+        </w:rPr>
+        <w:t>Scope:</w:t>
+      </w:r>
+      <w:r>
+        <w:t xml:space="preserve"> Out-of-scope</w:t>
+      </w:r>
+    </w:p>
+    <w:p>
+      <w:r>
+        <w:rPr>
+          <w:b/>
+          <w:bCs/>
+        </w:rPr>
+        <w:t>Expected:</w:t>
+      </w:r>
+      <w:r>
+        <w:t xml:space="preserve"> Other peers continue functioning.</w:t>
+      </w:r>
+    </w:p>
+    <w:p>
+      <w:r>
+        <w:rPr>
+          <w:b/>
+          <w:bCs/>
+        </w:rPr>
+        <w:t>Actual:</w:t>
+      </w:r>
+      <w:r>
+        <w:t xml:space="preserve"> Runtime error occurred on live peer during update.</w:t>
+      </w:r>
+    </w:p>
+    <w:p>
+      <w:r>
+        <w:rPr>
+          <w:b/>
+          <w:bCs/>
+        </w:rPr>
+        <w:t>Status:</w:t>
+      </w:r>
+      <w:r>
+        <w:t xml:space="preserve"> Fail (expected; crash not handled in prototype)</w:t>
+      </w:r>
+    </w:p>
+    <w:p>
+      <w:pPr>
+        <w:rPr>
+          <w:b/>
+          <w:bCs/>
+        </w:rPr>
+      </w:pPr>
+      <w:r>
+        <w:rPr>
+          <w:b/>
+          <w:bCs/>
+        </w:rPr>
+        <w:t xml:space="preserve">Screenshot: </w:t>
+      </w:r>
+    </w:p>
+    <w:p>
+      <w:pPr>
+        <w:jc w:val="center"/>
+      </w:pPr>
+      <w:r>
+        <w:drawing>
+          <wp:inline distT="0" distB="0" distL="0" distR="0" wp14:anchorId="3AC1B816" wp14:editId="11D6D73D">
+            <wp:extent cx="5731510" cy="2365375"/>
+            <wp:effectExtent l="0" t="0" r="2540" b="0"/>
+            <wp:docPr id="1104660511" name="Picture 1" descr="A screenshot of a computer program&#10;&#10;AI-generated content may be incorrect."/>
+            <wp:cNvGraphicFramePr>
+              <a:graphicFrameLocks xmlns:a="http://schemas.openxmlformats.org/drawingml/2006/main" noChangeAspect="1"/>
+            </wp:cNvGraphicFramePr>
+            <a:graphic xmlns:a="http://schemas.openxmlformats.org/drawingml/2006/main">
+              <a:graphicData uri="http://schemas.openxmlformats.org/drawingml/2006/picture">
+                <pic:pic xmlns:pic="http://schemas.openxmlformats.org/drawingml/2006/picture">
+                  <pic:nvPicPr>
+                    <pic:cNvPr id="1104660511" name="Picture 1" descr="A screenshot of a computer program&#10;&#10;AI-generated content may be incorrect."/>
+                    <pic:cNvPicPr/>
+                  </pic:nvPicPr>
+                  <pic:blipFill>
+                    <a:blip r:embed="rId16"/>
+                    <a:stretch>
+                      <a:fillRect/>
+                    </a:stretch>
+                  </pic:blipFill>
+                  <pic:spPr>
+                    <a:xfrm>
+                      <a:off x="0" y="0"/>
+                      <a:ext cx="5731510" cy="2365375"/>
+                    </a:xfrm>
+                    <a:prstGeom prst="rect">
+                      <a:avLst/>
+                    </a:prstGeom>
+                  </pic:spPr>
+                </pic:pic>
+              </a:graphicData>
+            </a:graphic>
+          </wp:inline>
+        </w:drawing>
+      </w:r>
+    </w:p>
+    <w:p>
+      <w:pPr>
+        <w:jc w:val="center"/>
+      </w:pPr>
+      <w:r>
+        <w:lastRenderedPageBreak/>
+        <w:t>Fig: Peer Crash Output</w:t>
+      </w:r>
+    </w:p>
+    <w:p/>
+    <w:p>
+      <w:pPr>
+        <w:pStyle w:val="Heading3"/>
+      </w:pPr>
+      <w:r>
+        <w:t>FT-4: Send Same Message Twice</w:t>
+      </w:r>
+    </w:p>
+    <w:p/>
+    <w:p>
+      <w:r>
+        <w:rPr>
+          <w:b/>
+          <w:bCs/>
+        </w:rPr>
+        <w:t>Test Name:</w:t>
+      </w:r>
+      <w:r>
+        <w:t xml:space="preserve"> </w:t>
+      </w:r>
+      <w:r>
+        <w:t>Duplicate Message Test</w:t>
+      </w:r>
+    </w:p>
+    <w:p>
+      <w:r>
+        <w:rPr>
+          <w:b/>
+          <w:bCs/>
+        </w:rPr>
+        <w:t>Test Type:</w:t>
+      </w:r>
+      <w:r>
+        <w:t xml:space="preserve"> Manual </w:t>
+      </w:r>
+    </w:p>
+    <w:p>
+      <w:r>
+        <w:rPr>
+          <w:b/>
+          <w:bCs/>
+        </w:rPr>
+        <w:t>Scope:</w:t>
+      </w:r>
+      <w:r>
+        <w:t xml:space="preserve"> Out-of-scope</w:t>
+      </w:r>
+    </w:p>
+    <w:p>
+      <w:r>
+        <w:rPr>
+          <w:b/>
+          <w:bCs/>
+        </w:rPr>
+        <w:t>Description:</w:t>
+      </w:r>
+      <w:r>
+        <w:t xml:space="preserve"> Send identical chat message twice.</w:t>
+      </w:r>
+    </w:p>
+    <w:p>
+      <w:r>
+        <w:rPr>
+          <w:b/>
+          <w:bCs/>
+        </w:rPr>
+        <w:t>Expected:</w:t>
+      </w:r>
+      <w:r>
+        <w:t xml:space="preserve"> Only one copy displayed.</w:t>
+      </w:r>
+    </w:p>
+    <w:p>
+      <w:r>
+        <w:rPr>
+          <w:b/>
+          <w:bCs/>
+        </w:rPr>
+        <w:t>Actual:</w:t>
+      </w:r>
+      <w:r>
+        <w:t xml:space="preserve"> Duplicate shown in chat.</w:t>
+      </w:r>
+    </w:p>
+    <w:p>
+      <w:r>
+        <w:rPr>
+          <w:b/>
+          <w:bCs/>
+        </w:rPr>
+        <w:t>Status:</w:t>
+      </w:r>
+      <w:r>
+        <w:t xml:space="preserve"> Fail (</w:t>
+      </w:r>
+      <w:r>
+        <w:t xml:space="preserve">expected; </w:t>
+      </w:r>
+      <w:r>
+        <w:t>deduplication not implemented in prototype)</w:t>
+      </w:r>
+    </w:p>
+    <w:p>
+      <w:pPr>
+        <w:rPr>
+          <w:b/>
+          <w:bCs/>
+        </w:rPr>
+      </w:pPr>
+      <w:r>
+        <w:rPr>
+          <w:b/>
+          <w:bCs/>
+        </w:rPr>
+        <w:t xml:space="preserve">Screenshot: </w:t>
+      </w:r>
+    </w:p>
+    <w:p>
+      <w:pPr>
+        <w:jc w:val="center"/>
+      </w:pPr>
+      <w:r>
+        <w:drawing>
+          <wp:inline distT="0" distB="0" distL="0" distR="0" wp14:anchorId="577EA502" wp14:editId="560F0FB2">
+            <wp:extent cx="5731510" cy="1342390"/>
+            <wp:effectExtent l="0" t="0" r="2540" b="0"/>
+            <wp:docPr id="1369217922" name="Picture 1"/>
+            <wp:cNvGraphicFramePr>
+              <a:graphicFrameLocks xmlns:a="http://schemas.openxmlformats.org/drawingml/2006/main" noChangeAspect="1"/>
+            </wp:cNvGraphicFramePr>
+            <a:graphic xmlns:a="http://schemas.openxmlformats.org/drawingml/2006/main">
+              <a:graphicData uri="http://schemas.openxmlformats.org/drawingml/2006/picture">
+                <pic:pic xmlns:pic="http://schemas.openxmlformats.org/drawingml/2006/picture">
+                  <pic:nvPicPr>
+                    <pic:cNvPr id="1369217922" name=""/>
+                    <pic:cNvPicPr/>
+                  </pic:nvPicPr>
+                  <pic:blipFill>
+                    <a:blip r:embed="rId17"/>
+                    <a:stretch>
+                      <a:fillRect/>
+                    </a:stretch>
+                  </pic:blipFill>
+                  <pic:spPr>
+                    <a:xfrm>
+                      <a:off x="0" y="0"/>
+                      <a:ext cx="5731510" cy="1342390"/>
+                    </a:xfrm>
+                    <a:prstGeom prst="rect">
+                      <a:avLst/>
+                    </a:prstGeom>
+                  </pic:spPr>
+                </pic:pic>
+              </a:graphicData>
+            </a:graphic>
+          </wp:inline>
+        </w:drawing>
+      </w:r>
+    </w:p>
+    <w:p>
+      <w:pPr>
+        <w:jc w:val="center"/>
+      </w:pPr>
+      <w:r>
+        <w:t xml:space="preserve">Fig: Duplicate message Test </w:t>
+      </w:r>
+    </w:p>
+    <w:p>
+      <w:pPr>
+        <w:jc w:val="center"/>
+      </w:pPr>
+    </w:p>
+    <w:p>
+      <w:pPr>
+        <w:jc w:val="center"/>
+      </w:pPr>
+      <w:r>
+        <w:drawing>
+          <wp:inline distT="0" distB="0" distL="0" distR="0" wp14:anchorId="26C838F4" wp14:editId="5FF7F6EC">
+            <wp:extent cx="5731510" cy="1294765"/>
+            <wp:effectExtent l="0" t="0" r="2540" b="635"/>
+            <wp:docPr id="2072529035" name="Picture 1" descr="A screenshot of a computer&#10;&#10;AI-generated content may be incorrect."/>
+            <wp:cNvGraphicFramePr>
+              <a:graphicFrameLocks xmlns:a="http://schemas.openxmlformats.org/drawingml/2006/main" noChangeAspect="1"/>
+            </wp:cNvGraphicFramePr>
+            <a:graphic xmlns:a="http://schemas.openxmlformats.org/drawingml/2006/main">
+              <a:graphicData uri="http://schemas.openxmlformats.org/drawingml/2006/picture">
+                <pic:pic xmlns:pic="http://schemas.openxmlformats.org/drawingml/2006/picture">
+                  <pic:nvPicPr>
+                    <pic:cNvPr id="2072529035" name="Picture 1" descr="A screenshot of a computer&#10;&#10;AI-generated content may be incorrect."/>
+                    <pic:cNvPicPr/>
+                  </pic:nvPicPr>
+                  <pic:blipFill>
+                    <a:blip r:embed="rId18"/>
+                    <a:stretch>
+                      <a:fillRect/>
+                    </a:stretch>
+                  </pic:blipFill>
+                  <pic:spPr>
+                    <a:xfrm>
+                      <a:off x="0" y="0"/>
+                      <a:ext cx="5731510" cy="1294765"/>
+                    </a:xfrm>
+                    <a:prstGeom prst="rect">
+                      <a:avLst/>
+                    </a:prstGeom>
+                  </pic:spPr>
+                </pic:pic>
+              </a:graphicData>
+            </a:graphic>
+          </wp:inline>
+        </w:drawing>
+      </w:r>
+    </w:p>
+    <w:p>
+      <w:pPr>
+        <w:jc w:val="center"/>
+      </w:pPr>
+      <w:r>
+        <w:t xml:space="preserve">Fig: Duplicate message Retest </w:t>
+      </w:r>
+    </w:p>
+    <w:p>
+      <w:pPr>
+        <w:jc w:val="center"/>
+      </w:pPr>
+    </w:p>
+    <w:p>
+      <w:pPr>
+        <w:jc w:val="center"/>
+      </w:pPr>
+      <w:r>
+        <w:lastRenderedPageBreak/>
+        <w:drawing>
+          <wp:inline distT="0" distB="0" distL="0" distR="0" wp14:anchorId="3007424F" wp14:editId="6A9279BA">
+            <wp:extent cx="5654530" cy="3566469"/>
+            <wp:effectExtent l="0" t="0" r="3810" b="0"/>
+            <wp:docPr id="674220109" name="Picture 1" descr="A screen shot of a computer&#10;&#10;AI-generated content may be incorrect."/>
+            <wp:cNvGraphicFramePr>
+              <a:graphicFrameLocks xmlns:a="http://schemas.openxmlformats.org/drawingml/2006/main" noChangeAspect="1"/>
+            </wp:cNvGraphicFramePr>
+            <a:graphic xmlns:a="http://schemas.openxmlformats.org/drawingml/2006/main">
+              <a:graphicData uri="http://schemas.openxmlformats.org/drawingml/2006/picture">
+                <pic:pic xmlns:pic="http://schemas.openxmlformats.org/drawingml/2006/picture">
+                  <pic:nvPicPr>
+                    <pic:cNvPr id="674220109" name="Picture 1" descr="A screen shot of a computer&#10;&#10;AI-generated content may be incorrect."/>
+                    <pic:cNvPicPr/>
+                  </pic:nvPicPr>
+                  <pic:blipFill>
+                    <a:blip r:embed="rId19"/>
+                    <a:stretch>
+                      <a:fillRect/>
+                    </a:stretch>
+                  </pic:blipFill>
+                  <pic:spPr>
+                    <a:xfrm>
+                      <a:off x="0" y="0"/>
+                      <a:ext cx="5654530" cy="3566469"/>
+                    </a:xfrm>
+                    <a:prstGeom prst="rect">
+                      <a:avLst/>
+                    </a:prstGeom>
+                  </pic:spPr>
+                </pic:pic>
+              </a:graphicData>
+            </a:graphic>
+          </wp:inline>
+        </w:drawing>
+      </w:r>
+    </w:p>
+    <w:p>
+      <w:pPr>
+        <w:jc w:val="center"/>
+      </w:pPr>
+      <w:r>
+        <w:t>Fig: Duplicate message logs</w:t>
+      </w:r>
+    </w:p>
     <w:p/>
     <w:sectPr>
       <w:pgSz w:w="11906" w:h="16838"/>
@@ -11,6 +2776,315 @@
     </w:sectPr>
   </w:body>
 </w:document>
+</file>
+
+<file path=word/numbering.xml><?xml version="1.0" encoding="utf-8"?>
+<w:numbering xmlns:wpc="http://schemas.microsoft.com/office/word/2010/wordprocessingCanvas" xmlns:cx="http://schemas.microsoft.com/office/drawing/2014/chartex" xmlns:cx1="http://schemas.microsoft.com/office/drawing/2015/9/8/chartex" xmlns:cx2="http://schemas.microsoft.com/office/drawing/2015/10/21/chartex" xmlns:cx3="http://schemas.microsoft.com/office/drawing/2016/5/9/chartex" xmlns:cx4="http://schemas.microsoft.com/office/drawing/2016/5/10/chartex" xmlns:cx5="http://schemas.microsoft.com/office/drawing/2016/5/11/chartex" xmlns:cx6="http://schemas.microsoft.com/office/drawing/2016/5/12/chartex" xmlns:cx7="http://schemas.microsoft.com/office/drawing/2016/5/13/chartex" xmlns:cx8="http://schemas.microsoft.com/office/drawing/2016/5/14/chartex" xmlns:mc="http://schemas.openxmlformats.org/markup-compatibility/2006" xmlns:aink="http://schemas.microsoft.com/office/drawing/2016/ink" xmlns:am3d="http://schemas.microsoft.com/office/drawing/2017/model3d" xmlns:o="urn:schemas-microsoft-com:office:office" xmlns:oel="http://schemas.microsoft.com/office/2019/extlst" xmlns:r="http://schemas.openxmlformats.org/officeDocument/2006/relationships" xmlns:m="http://schemas.openxmlformats.org/officeDocument/2006/math" xmlns:v="urn:schemas-microsoft-com:vml" xmlns:wp14="http://schemas.microsoft.com/office/word/2010/wordprocessingDrawing" xmlns:wp="http://schemas.openxmlformats.org/drawingml/2006/wordprocessingDrawing" xmlns:w10="urn:schemas-microsoft-com:office:word" xmlns:w="http://schemas.openxmlformats.org/wordprocessingml/2006/main" xmlns:w14="http://schemas.microsoft.com/office/word/2010/wordml" xmlns:w15="http://schemas.microsoft.com/office/word/2012/wordml" xmlns:w16cex="http://schemas.microsoft.com/office/word/2018/wordml/cex" xmlns:w16cid="http://schemas.microsoft.com/office/word/2016/wordml/cid" xmlns:w16="http://schemas.microsoft.com/office/word/2018/wordml" xmlns:w16du="http://schemas.microsoft.com/office/word/2023/wordml/word16du" xmlns:w16sdtdh="http://schemas.microsoft.com/office/word/2020/wordml/sdtdatahash" xmlns:w16sdtfl="http://schemas.microsoft.com/office/word/2024/wordml/sdtformatlock" xmlns:w16se="http://schemas.microsoft.com/office/word/2015/wordml/symex" xmlns:wpg="http://schemas.microsoft.com/office/word/2010/wordprocessingGroup" xmlns:wpi="http://schemas.microsoft.com/office/word/2010/wordprocessingInk" xmlns:wne="http://schemas.microsoft.com/office/word/2006/wordml" xmlns:wps="http://schemas.microsoft.com/office/word/2010/wordprocessingShape" mc:Ignorable="w14 w15 w16se w16cid w16 w16cex w16sdtdh w16sdtfl w16du wp14">
+  <w:abstractNum w:abstractNumId="0" w15:restartNumberingAfterBreak="0">
+    <w:nsid w:val="23BF0AD2"/>
+    <w:multiLevelType w:val="multilevel"/>
+    <w:tmpl w:val="A83EBF1E"/>
+    <w:lvl w:ilvl="0">
+      <w:start w:val="1"/>
+      <w:numFmt w:val="bullet"/>
+      <w:lvlText w:val=""/>
+      <w:lvlJc w:val="left"/>
+      <w:pPr>
+        <w:tabs>
+          <w:tab w:val="num" w:pos="720"/>
+        </w:tabs>
+        <w:ind w:left="720" w:hanging="360"/>
+      </w:pPr>
+      <w:rPr>
+        <w:rFonts w:ascii="Symbol" w:hAnsi="Symbol" w:hint="default"/>
+        <w:sz w:val="20"/>
+      </w:rPr>
+    </w:lvl>
+    <w:lvl w:ilvl="1" w:tentative="1">
+      <w:start w:val="1"/>
+      <w:numFmt w:val="bullet"/>
+      <w:lvlText w:val="o"/>
+      <w:lvlJc w:val="left"/>
+      <w:pPr>
+        <w:tabs>
+          <w:tab w:val="num" w:pos="1440"/>
+        </w:tabs>
+        <w:ind w:left="1440" w:hanging="360"/>
+      </w:pPr>
+      <w:rPr>
+        <w:rFonts w:ascii="Courier New" w:hAnsi="Courier New" w:hint="default"/>
+        <w:sz w:val="20"/>
+      </w:rPr>
+    </w:lvl>
+    <w:lvl w:ilvl="2" w:tentative="1">
+      <w:start w:val="1"/>
+      <w:numFmt w:val="bullet"/>
+      <w:lvlText w:val=""/>
+      <w:lvlJc w:val="left"/>
+      <w:pPr>
+        <w:tabs>
+          <w:tab w:val="num" w:pos="2160"/>
+        </w:tabs>
+        <w:ind w:left="2160" w:hanging="360"/>
+      </w:pPr>
+      <w:rPr>
+        <w:rFonts w:ascii="Wingdings" w:hAnsi="Wingdings" w:hint="default"/>
+        <w:sz w:val="20"/>
+      </w:rPr>
+    </w:lvl>
+    <w:lvl w:ilvl="3" w:tentative="1">
+      <w:start w:val="1"/>
+      <w:numFmt w:val="bullet"/>
+      <w:lvlText w:val=""/>
+      <w:lvlJc w:val="left"/>
+      <w:pPr>
+        <w:tabs>
+          <w:tab w:val="num" w:pos="2880"/>
+        </w:tabs>
+        <w:ind w:left="2880" w:hanging="360"/>
+      </w:pPr>
+      <w:rPr>
+        <w:rFonts w:ascii="Wingdings" w:hAnsi="Wingdings" w:hint="default"/>
+        <w:sz w:val="20"/>
+      </w:rPr>
+    </w:lvl>
+    <w:lvl w:ilvl="4" w:tentative="1">
+      <w:start w:val="1"/>
+      <w:numFmt w:val="bullet"/>
+      <w:lvlText w:val=""/>
+      <w:lvlJc w:val="left"/>
+      <w:pPr>
+        <w:tabs>
+          <w:tab w:val="num" w:pos="3600"/>
+        </w:tabs>
+        <w:ind w:left="3600" w:hanging="360"/>
+      </w:pPr>
+      <w:rPr>
+        <w:rFonts w:ascii="Wingdings" w:hAnsi="Wingdings" w:hint="default"/>
+        <w:sz w:val="20"/>
+      </w:rPr>
+    </w:lvl>
+    <w:lvl w:ilvl="5" w:tentative="1">
+      <w:start w:val="1"/>
+      <w:numFmt w:val="bullet"/>
+      <w:lvlText w:val=""/>
+      <w:lvlJc w:val="left"/>
+      <w:pPr>
+        <w:tabs>
+          <w:tab w:val="num" w:pos="4320"/>
+        </w:tabs>
+        <w:ind w:left="4320" w:hanging="360"/>
+      </w:pPr>
+      <w:rPr>
+        <w:rFonts w:ascii="Wingdings" w:hAnsi="Wingdings" w:hint="default"/>
+        <w:sz w:val="20"/>
+      </w:rPr>
+    </w:lvl>
+    <w:lvl w:ilvl="6" w:tentative="1">
+      <w:start w:val="1"/>
+      <w:numFmt w:val="bullet"/>
+      <w:lvlText w:val=""/>
+      <w:lvlJc w:val="left"/>
+      <w:pPr>
+        <w:tabs>
+          <w:tab w:val="num" w:pos="5040"/>
+        </w:tabs>
+        <w:ind w:left="5040" w:hanging="360"/>
+      </w:pPr>
+      <w:rPr>
+        <w:rFonts w:ascii="Wingdings" w:hAnsi="Wingdings" w:hint="default"/>
+        <w:sz w:val="20"/>
+      </w:rPr>
+    </w:lvl>
+    <w:lvl w:ilvl="7" w:tentative="1">
+      <w:start w:val="1"/>
+      <w:numFmt w:val="bullet"/>
+      <w:lvlText w:val=""/>
+      <w:lvlJc w:val="left"/>
+      <w:pPr>
+        <w:tabs>
+          <w:tab w:val="num" w:pos="5760"/>
+        </w:tabs>
+        <w:ind w:left="5760" w:hanging="360"/>
+      </w:pPr>
+      <w:rPr>
+        <w:rFonts w:ascii="Wingdings" w:hAnsi="Wingdings" w:hint="default"/>
+        <w:sz w:val="20"/>
+      </w:rPr>
+    </w:lvl>
+    <w:lvl w:ilvl="8" w:tentative="1">
+      <w:start w:val="1"/>
+      <w:numFmt w:val="bullet"/>
+      <w:lvlText w:val=""/>
+      <w:lvlJc w:val="left"/>
+      <w:pPr>
+        <w:tabs>
+          <w:tab w:val="num" w:pos="6480"/>
+        </w:tabs>
+        <w:ind w:left="6480" w:hanging="360"/>
+      </w:pPr>
+      <w:rPr>
+        <w:rFonts w:ascii="Wingdings" w:hAnsi="Wingdings" w:hint="default"/>
+        <w:sz w:val="20"/>
+      </w:rPr>
+    </w:lvl>
+  </w:abstractNum>
+  <w:abstractNum w:abstractNumId="1" w15:restartNumberingAfterBreak="0">
+    <w:nsid w:val="736709FD"/>
+    <w:multiLevelType w:val="multilevel"/>
+    <w:tmpl w:val="DAEC52F8"/>
+    <w:lvl w:ilvl="0">
+      <w:start w:val="1"/>
+      <w:numFmt w:val="bullet"/>
+      <w:lvlText w:val=""/>
+      <w:lvlJc w:val="left"/>
+      <w:pPr>
+        <w:tabs>
+          <w:tab w:val="num" w:pos="720"/>
+        </w:tabs>
+        <w:ind w:left="720" w:hanging="360"/>
+      </w:pPr>
+      <w:rPr>
+        <w:rFonts w:ascii="Symbol" w:hAnsi="Symbol" w:hint="default"/>
+        <w:sz w:val="20"/>
+      </w:rPr>
+    </w:lvl>
+    <w:lvl w:ilvl="1" w:tentative="1">
+      <w:start w:val="1"/>
+      <w:numFmt w:val="bullet"/>
+      <w:lvlText w:val="o"/>
+      <w:lvlJc w:val="left"/>
+      <w:pPr>
+        <w:tabs>
+          <w:tab w:val="num" w:pos="1440"/>
+        </w:tabs>
+        <w:ind w:left="1440" w:hanging="360"/>
+      </w:pPr>
+      <w:rPr>
+        <w:rFonts w:ascii="Courier New" w:hAnsi="Courier New" w:hint="default"/>
+        <w:sz w:val="20"/>
+      </w:rPr>
+    </w:lvl>
+    <w:lvl w:ilvl="2" w:tentative="1">
+      <w:start w:val="1"/>
+      <w:numFmt w:val="bullet"/>
+      <w:lvlText w:val=""/>
+      <w:lvlJc w:val="left"/>
+      <w:pPr>
+        <w:tabs>
+          <w:tab w:val="num" w:pos="2160"/>
+        </w:tabs>
+        <w:ind w:left="2160" w:hanging="360"/>
+      </w:pPr>
+      <w:rPr>
+        <w:rFonts w:ascii="Wingdings" w:hAnsi="Wingdings" w:hint="default"/>
+        <w:sz w:val="20"/>
+      </w:rPr>
+    </w:lvl>
+    <w:lvl w:ilvl="3" w:tentative="1">
+      <w:start w:val="1"/>
+      <w:numFmt w:val="bullet"/>
+      <w:lvlText w:val=""/>
+      <w:lvlJc w:val="left"/>
+      <w:pPr>
+        <w:tabs>
+          <w:tab w:val="num" w:pos="2880"/>
+        </w:tabs>
+        <w:ind w:left="2880" w:hanging="360"/>
+      </w:pPr>
+      <w:rPr>
+        <w:rFonts w:ascii="Wingdings" w:hAnsi="Wingdings" w:hint="default"/>
+        <w:sz w:val="20"/>
+      </w:rPr>
+    </w:lvl>
+    <w:lvl w:ilvl="4" w:tentative="1">
+      <w:start w:val="1"/>
+      <w:numFmt w:val="bullet"/>
+      <w:lvlText w:val=""/>
+      <w:lvlJc w:val="left"/>
+      <w:pPr>
+        <w:tabs>
+          <w:tab w:val="num" w:pos="3600"/>
+        </w:tabs>
+        <w:ind w:left="3600" w:hanging="360"/>
+      </w:pPr>
+      <w:rPr>
+        <w:rFonts w:ascii="Wingdings" w:hAnsi="Wingdings" w:hint="default"/>
+        <w:sz w:val="20"/>
+      </w:rPr>
+    </w:lvl>
+    <w:lvl w:ilvl="5" w:tentative="1">
+      <w:start w:val="1"/>
+      <w:numFmt w:val="bullet"/>
+      <w:lvlText w:val=""/>
+      <w:lvlJc w:val="left"/>
+      <w:pPr>
+        <w:tabs>
+          <w:tab w:val="num" w:pos="4320"/>
+        </w:tabs>
+        <w:ind w:left="4320" w:hanging="360"/>
+      </w:pPr>
+      <w:rPr>
+        <w:rFonts w:ascii="Wingdings" w:hAnsi="Wingdings" w:hint="default"/>
+        <w:sz w:val="20"/>
+      </w:rPr>
+    </w:lvl>
+    <w:lvl w:ilvl="6" w:tentative="1">
+      <w:start w:val="1"/>
+      <w:numFmt w:val="bullet"/>
+      <w:lvlText w:val=""/>
+      <w:lvlJc w:val="left"/>
+      <w:pPr>
+        <w:tabs>
+          <w:tab w:val="num" w:pos="5040"/>
+        </w:tabs>
+        <w:ind w:left="5040" w:hanging="360"/>
+      </w:pPr>
+      <w:rPr>
+        <w:rFonts w:ascii="Wingdings" w:hAnsi="Wingdings" w:hint="default"/>
+        <w:sz w:val="20"/>
+      </w:rPr>
+    </w:lvl>
+    <w:lvl w:ilvl="7" w:tentative="1">
+      <w:start w:val="1"/>
+      <w:numFmt w:val="bullet"/>
+      <w:lvlText w:val=""/>
+      <w:lvlJc w:val="left"/>
+      <w:pPr>
+        <w:tabs>
+          <w:tab w:val="num" w:pos="5760"/>
+        </w:tabs>
+        <w:ind w:left="5760" w:hanging="360"/>
+      </w:pPr>
+      <w:rPr>
+        <w:rFonts w:ascii="Wingdings" w:hAnsi="Wingdings" w:hint="default"/>
+        <w:sz w:val="20"/>
+      </w:rPr>
+    </w:lvl>
+    <w:lvl w:ilvl="8" w:tentative="1">
+      <w:start w:val="1"/>
+      <w:numFmt w:val="bullet"/>
+      <w:lvlText w:val=""/>
+      <w:lvlJc w:val="left"/>
+      <w:pPr>
+        <w:tabs>
+          <w:tab w:val="num" w:pos="6480"/>
+        </w:tabs>
+        <w:ind w:left="6480" w:hanging="360"/>
+      </w:pPr>
+      <w:rPr>
+        <w:rFonts w:ascii="Wingdings" w:hAnsi="Wingdings" w:hint="default"/>
+        <w:sz w:val="20"/>
+      </w:rPr>
+    </w:lvl>
+  </w:abstractNum>
+  <w:num w:numId="1" w16cid:durableId="953555214">
+    <w:abstractNumId w:val="0"/>
+  </w:num>
+  <w:num w:numId="2" w16cid:durableId="574432354">
+    <w:abstractNumId w:val="1"/>
+  </w:num>
+</w:numbering>
 </file>
 
 <file path=word/styles.xml><?xml version="1.0" encoding="utf-8"?>
@@ -441,7 +3515,6 @@
     <w:next w:val="Normal"/>
     <w:link w:val="Heading2Char"/>
     <w:uiPriority w:val="9"/>
-    <w:semiHidden/>
     <w:unhideWhenUsed/>
     <w:qFormat/>
     <w:rsid w:val="00476647"/>
@@ -464,7 +3537,6 @@
     <w:next w:val="Normal"/>
     <w:link w:val="Heading3Char"/>
     <w:uiPriority w:val="9"/>
-    <w:semiHidden/>
     <w:unhideWhenUsed/>
     <w:qFormat/>
     <w:rsid w:val="00476647"/>
@@ -616,7 +3688,6 @@
   <w:style w:type="character" w:default="1" w:styleId="DefaultParagraphFont">
     <w:name w:val="Default Paragraph Font"/>
     <w:uiPriority w:val="1"/>
-    <w:semiHidden/>
     <w:unhideWhenUsed/>
   </w:style>
   <w:style w:type="table" w:default="1" w:styleId="TableNormal">
@@ -658,7 +3729,6 @@
     <w:basedOn w:val="DefaultParagraphFont"/>
     <w:link w:val="Heading2"/>
     <w:uiPriority w:val="9"/>
-    <w:semiHidden/>
     <w:rsid w:val="00476647"/>
     <w:rPr>
       <w:rFonts w:asciiTheme="majorHAnsi" w:eastAsiaTheme="majorEastAsia" w:hAnsiTheme="majorHAnsi" w:cstheme="majorBidi"/>
@@ -672,7 +3742,6 @@
     <w:basedOn w:val="DefaultParagraphFont"/>
     <w:link w:val="Heading3"/>
     <w:uiPriority w:val="9"/>
-    <w:semiHidden/>
     <w:rsid w:val="00476647"/>
     <w:rPr>
       <w:rFonts w:eastAsiaTheme="majorEastAsia" w:cstheme="majorBidi"/>
@@ -928,6 +3997,98 @@
       <w:smallCaps/>
       <w:color w:val="0F4761" w:themeColor="accent1" w:themeShade="BF"/>
       <w:spacing w:val="5"/>
+    </w:rPr>
+  </w:style>
+  <w:style w:type="table" w:styleId="TableGrid">
+    <w:name w:val="Table Grid"/>
+    <w:basedOn w:val="TableNormal"/>
+    <w:uiPriority w:val="39"/>
+    <w:rsid w:val="009A37EF"/>
+    <w:pPr>
+      <w:spacing w:after="0" w:line="240" w:lineRule="auto"/>
+    </w:pPr>
+    <w:rPr>
+      <w:kern w:val="0"/>
+      <w14:ligatures w14:val="none"/>
+    </w:rPr>
+    <w:tblPr>
+      <w:tblBorders>
+        <w:top w:val="single" w:sz="4" w:space="0" w:color="auto"/>
+        <w:left w:val="single" w:sz="4" w:space="0" w:color="auto"/>
+        <w:bottom w:val="single" w:sz="4" w:space="0" w:color="auto"/>
+        <w:right w:val="single" w:sz="4" w:space="0" w:color="auto"/>
+        <w:insideH w:val="single" w:sz="4" w:space="0" w:color="auto"/>
+        <w:insideV w:val="single" w:sz="4" w:space="0" w:color="auto"/>
+      </w:tblBorders>
+    </w:tblPr>
+  </w:style>
+  <w:style w:type="paragraph" w:styleId="TOCHeading">
+    <w:name w:val="TOC Heading"/>
+    <w:basedOn w:val="Heading1"/>
+    <w:next w:val="Normal"/>
+    <w:uiPriority w:val="39"/>
+    <w:unhideWhenUsed/>
+    <w:qFormat/>
+    <w:rsid w:val="0036463B"/>
+    <w:pPr>
+      <w:spacing w:before="240" w:after="0"/>
+      <w:outlineLvl w:val="9"/>
+    </w:pPr>
+    <w:rPr>
+      <w:kern w:val="0"/>
+      <w:sz w:val="32"/>
+      <w:szCs w:val="32"/>
+      <w:lang w:val="en-US"/>
+      <w14:ligatures w14:val="none"/>
+    </w:rPr>
+  </w:style>
+  <w:style w:type="paragraph" w:styleId="TOC1">
+    <w:name w:val="toc 1"/>
+    <w:basedOn w:val="Normal"/>
+    <w:next w:val="Normal"/>
+    <w:autoRedefine/>
+    <w:uiPriority w:val="39"/>
+    <w:unhideWhenUsed/>
+    <w:rsid w:val="0036463B"/>
+    <w:pPr>
+      <w:spacing w:after="100"/>
+    </w:pPr>
+  </w:style>
+  <w:style w:type="paragraph" w:styleId="TOC2">
+    <w:name w:val="toc 2"/>
+    <w:basedOn w:val="Normal"/>
+    <w:next w:val="Normal"/>
+    <w:autoRedefine/>
+    <w:uiPriority w:val="39"/>
+    <w:unhideWhenUsed/>
+    <w:rsid w:val="0036463B"/>
+    <w:pPr>
+      <w:spacing w:after="100"/>
+      <w:ind w:left="220"/>
+    </w:pPr>
+  </w:style>
+  <w:style w:type="paragraph" w:styleId="TOC3">
+    <w:name w:val="toc 3"/>
+    <w:basedOn w:val="Normal"/>
+    <w:next w:val="Normal"/>
+    <w:autoRedefine/>
+    <w:uiPriority w:val="39"/>
+    <w:unhideWhenUsed/>
+    <w:rsid w:val="0036463B"/>
+    <w:pPr>
+      <w:spacing w:after="100"/>
+      <w:ind w:left="440"/>
+    </w:pPr>
+  </w:style>
+  <w:style w:type="character" w:styleId="Hyperlink">
+    <w:name w:val="Hyperlink"/>
+    <w:basedOn w:val="DefaultParagraphFont"/>
+    <w:uiPriority w:val="99"/>
+    <w:unhideWhenUsed/>
+    <w:rsid w:val="0036463B"/>
+    <w:rPr>
+      <w:color w:val="467886" w:themeColor="hyperlink"/>
+      <w:u w:val="single"/>
     </w:rPr>
   </w:style>
 </w:styles>
@@ -1226,4 +4387,16 @@
     </a:ext>
   </a:extLst>
 </a:theme>
+</file>
+
+<file path=customXml/item1.xml><?xml version="1.0" encoding="utf-8"?>
+<b:Sources xmlns:b="http://schemas.openxmlformats.org/officeDocument/2006/bibliography" xmlns="http://schemas.openxmlformats.org/officeDocument/2006/bibliography" SelectedStyle="\APASixthEditionOfficeOnline.xsl" StyleName="APA" Version="6"/>
+</file>
+
+<file path=customXml/itemProps1.xml><?xml version="1.0" encoding="utf-8"?>
+<ds:datastoreItem xmlns:ds="http://schemas.openxmlformats.org/officeDocument/2006/customXml" ds:itemID="{E0F3C6C7-F2B8-4616-9137-56F875953870}">
+  <ds:schemaRefs>
+    <ds:schemaRef ds:uri="http://schemas.openxmlformats.org/officeDocument/2006/bibliography"/>
+  </ds:schemaRefs>
+</ds:datastoreItem>
 </file>
</xml_diff>

<commit_message>
fix: Fixed ZMQ and tested
</commit_message>
<xml_diff>
--- a/docs/zmq-test-results.docx
+++ b/docs/zmq-test-results.docx
@@ -378,7 +378,7 @@
           <w:r>
             <w:fldChar w:fldCharType="separate"/>
           </w:r>
-          <w:hyperlink w:anchor="_Toc199116643" w:history="1">
+          <w:hyperlink w:anchor="_Toc199119608" w:history="1">
             <w:r>
               <w:rPr>
                 <w:rStyle w:val="Hyperlink"/>
@@ -405,7 +405,7 @@
                 <w:noProof/>
                 <w:webHidden/>
               </w:rPr>
-              <w:instrText xml:space="preserve"> PAGEREF _Toc199116643 \h </w:instrText>
+              <w:instrText xml:space="preserve"> PAGEREF _Toc199119608 \h </w:instrText>
             </w:r>
             <w:r>
               <w:rPr>
@@ -450,7 +450,7 @@
               <w:lang w:eastAsia="en-AU" w:bidi="ne-NP"/>
             </w:rPr>
           </w:pPr>
-          <w:hyperlink w:anchor="_Toc199116644" w:history="1">
+          <w:hyperlink w:anchor="_Toc199119609" w:history="1">
             <w:r>
               <w:rPr>
                 <w:rStyle w:val="Hyperlink"/>
@@ -477,7 +477,7 @@
                 <w:noProof/>
                 <w:webHidden/>
               </w:rPr>
-              <w:instrText xml:space="preserve"> PAGEREF _Toc199116644 \h </w:instrText>
+              <w:instrText xml:space="preserve"> PAGEREF _Toc199119609 \h </w:instrText>
             </w:r>
             <w:r>
               <w:rPr>
@@ -522,7 +522,7 @@
               <w:lang w:eastAsia="en-AU" w:bidi="ne-NP"/>
             </w:rPr>
           </w:pPr>
-          <w:hyperlink w:anchor="_Toc199116645" w:history="1">
+          <w:hyperlink w:anchor="_Toc199119610" w:history="1">
             <w:r>
               <w:rPr>
                 <w:rStyle w:val="Hyperlink"/>
@@ -549,7 +549,7 @@
                 <w:noProof/>
                 <w:webHidden/>
               </w:rPr>
-              <w:instrText xml:space="preserve"> PAGEREF _Toc199116645 \h </w:instrText>
+              <w:instrText xml:space="preserve"> PAGEREF _Toc199119610 \h </w:instrText>
             </w:r>
             <w:r>
               <w:rPr>
@@ -570,6 +570,222 @@
                 <w:webHidden/>
               </w:rPr>
               <w:t>3</w:t>
+            </w:r>
+            <w:r>
+              <w:rPr>
+                <w:noProof/>
+                <w:webHidden/>
+              </w:rPr>
+              <w:fldChar w:fldCharType="end"/>
+            </w:r>
+          </w:hyperlink>
+        </w:p>
+        <w:p>
+          <w:pPr>
+            <w:pStyle w:val="TOC3"/>
+            <w:tabs>
+              <w:tab w:val="right" w:leader="dot" w:pos="9016"/>
+            </w:tabs>
+            <w:rPr>
+              <w:rFonts w:eastAsiaTheme="minorEastAsia"/>
+              <w:noProof/>
+              <w:sz w:val="24"/>
+              <w:szCs w:val="21"/>
+              <w:lang w:eastAsia="en-AU" w:bidi="ne-NP"/>
+            </w:rPr>
+          </w:pPr>
+          <w:hyperlink w:anchor="_Toc199119611" w:history="1">
+            <w:r>
+              <w:rPr>
+                <w:rStyle w:val="Hyperlink"/>
+                <w:noProof/>
+              </w:rPr>
+              <w:t>TC-2: Click tower and trigger GET</w:t>
+            </w:r>
+            <w:r>
+              <w:rPr>
+                <w:noProof/>
+                <w:webHidden/>
+              </w:rPr>
+              <w:tab/>
+            </w:r>
+            <w:r>
+              <w:rPr>
+                <w:noProof/>
+                <w:webHidden/>
+              </w:rPr>
+              <w:fldChar w:fldCharType="begin"/>
+            </w:r>
+            <w:r>
+              <w:rPr>
+                <w:noProof/>
+                <w:webHidden/>
+              </w:rPr>
+              <w:instrText xml:space="preserve"> PAGEREF _Toc199119611 \h </w:instrText>
+            </w:r>
+            <w:r>
+              <w:rPr>
+                <w:noProof/>
+                <w:webHidden/>
+              </w:rPr>
+            </w:r>
+            <w:r>
+              <w:rPr>
+                <w:noProof/>
+                <w:webHidden/>
+              </w:rPr>
+              <w:fldChar w:fldCharType="separate"/>
+            </w:r>
+            <w:r>
+              <w:rPr>
+                <w:noProof/>
+                <w:webHidden/>
+              </w:rPr>
+              <w:t>4</w:t>
+            </w:r>
+            <w:r>
+              <w:rPr>
+                <w:noProof/>
+                <w:webHidden/>
+              </w:rPr>
+              <w:fldChar w:fldCharType="end"/>
+            </w:r>
+          </w:hyperlink>
+        </w:p>
+        <w:p>
+          <w:pPr>
+            <w:pStyle w:val="TOC3"/>
+            <w:tabs>
+              <w:tab w:val="right" w:leader="dot" w:pos="9016"/>
+            </w:tabs>
+            <w:rPr>
+              <w:rFonts w:eastAsiaTheme="minorEastAsia"/>
+              <w:noProof/>
+              <w:sz w:val="24"/>
+              <w:szCs w:val="21"/>
+              <w:lang w:eastAsia="en-AU" w:bidi="ne-NP"/>
+            </w:rPr>
+          </w:pPr>
+          <w:hyperlink w:anchor="_Toc199119612" w:history="1">
+            <w:r>
+              <w:rPr>
+                <w:rStyle w:val="Hyperlink"/>
+                <w:noProof/>
+              </w:rPr>
+              <w:t>TC-3: Reset button clicked</w:t>
+            </w:r>
+            <w:r>
+              <w:rPr>
+                <w:noProof/>
+                <w:webHidden/>
+              </w:rPr>
+              <w:tab/>
+            </w:r>
+            <w:r>
+              <w:rPr>
+                <w:noProof/>
+                <w:webHidden/>
+              </w:rPr>
+              <w:fldChar w:fldCharType="begin"/>
+            </w:r>
+            <w:r>
+              <w:rPr>
+                <w:noProof/>
+                <w:webHidden/>
+              </w:rPr>
+              <w:instrText xml:space="preserve"> PAGEREF _Toc199119612 \h </w:instrText>
+            </w:r>
+            <w:r>
+              <w:rPr>
+                <w:noProof/>
+                <w:webHidden/>
+              </w:rPr>
+            </w:r>
+            <w:r>
+              <w:rPr>
+                <w:noProof/>
+                <w:webHidden/>
+              </w:rPr>
+              <w:fldChar w:fldCharType="separate"/>
+            </w:r>
+            <w:r>
+              <w:rPr>
+                <w:noProof/>
+                <w:webHidden/>
+              </w:rPr>
+              <w:t>5</w:t>
+            </w:r>
+            <w:r>
+              <w:rPr>
+                <w:noProof/>
+                <w:webHidden/>
+              </w:rPr>
+              <w:fldChar w:fldCharType="end"/>
+            </w:r>
+          </w:hyperlink>
+        </w:p>
+        <w:p>
+          <w:pPr>
+            <w:pStyle w:val="TOC3"/>
+            <w:tabs>
+              <w:tab w:val="right" w:leader="dot" w:pos="9016"/>
+            </w:tabs>
+            <w:rPr>
+              <w:rFonts w:eastAsiaTheme="minorEastAsia"/>
+              <w:noProof/>
+              <w:sz w:val="24"/>
+              <w:szCs w:val="21"/>
+              <w:lang w:eastAsia="en-AU" w:bidi="ne-NP"/>
+            </w:rPr>
+          </w:pPr>
+          <w:hyperlink w:anchor="_Toc199119613" w:history="1">
+            <w:r>
+              <w:rPr>
+                <w:rStyle w:val="Hyperlink"/>
+                <w:noProof/>
+              </w:rPr>
+              <w:t>TC-4 Browsers Polling /update</w:t>
+            </w:r>
+            <w:r>
+              <w:rPr>
+                <w:noProof/>
+                <w:webHidden/>
+              </w:rPr>
+              <w:tab/>
+            </w:r>
+            <w:r>
+              <w:rPr>
+                <w:noProof/>
+                <w:webHidden/>
+              </w:rPr>
+              <w:fldChar w:fldCharType="begin"/>
+            </w:r>
+            <w:r>
+              <w:rPr>
+                <w:noProof/>
+                <w:webHidden/>
+              </w:rPr>
+              <w:instrText xml:space="preserve"> PAGEREF _Toc199119613 \h </w:instrText>
+            </w:r>
+            <w:r>
+              <w:rPr>
+                <w:noProof/>
+                <w:webHidden/>
+              </w:rPr>
+            </w:r>
+            <w:r>
+              <w:rPr>
+                <w:noProof/>
+                <w:webHidden/>
+              </w:rPr>
+              <w:fldChar w:fldCharType="separate"/>
+            </w:r>
+            <w:r>
+              <w:rPr>
+                <w:noProof/>
+                <w:webHidden/>
+              </w:rPr>
+              <w:t>6</w:t>
             </w:r>
             <w:r>
               <w:rPr>
@@ -594,7 +810,7 @@
               <w:lang w:eastAsia="en-AU" w:bidi="ne-NP"/>
             </w:rPr>
           </w:pPr>
-          <w:hyperlink w:anchor="_Toc199116646" w:history="1">
+          <w:hyperlink w:anchor="_Toc199119614" w:history="1">
             <w:r>
               <w:rPr>
                 <w:rStyle w:val="Hyperlink"/>
@@ -621,7 +837,7 @@
                 <w:noProof/>
                 <w:webHidden/>
               </w:rPr>
-              <w:instrText xml:space="preserve"> PAGEREF _Toc199116646 \h </w:instrText>
+              <w:instrText xml:space="preserve"> PAGEREF _Toc199119614 \h </w:instrText>
             </w:r>
             <w:r>
               <w:rPr>
@@ -641,7 +857,7 @@
                 <w:noProof/>
                 <w:webHidden/>
               </w:rPr>
-              <w:t>3</w:t>
+              <w:t>9</w:t>
             </w:r>
             <w:r>
               <w:rPr>
@@ -666,7 +882,7 @@
               <w:lang w:eastAsia="en-AU" w:bidi="ne-NP"/>
             </w:rPr>
           </w:pPr>
-          <w:hyperlink w:anchor="_Toc199116647" w:history="1">
+          <w:hyperlink w:anchor="_Toc199119615" w:history="1">
             <w:r>
               <w:rPr>
                 <w:rStyle w:val="Hyperlink"/>
@@ -693,7 +909,7 @@
                 <w:noProof/>
                 <w:webHidden/>
               </w:rPr>
-              <w:instrText xml:space="preserve"> PAGEREF _Toc199116647 \h </w:instrText>
+              <w:instrText xml:space="preserve"> PAGEREF _Toc199119615 \h </w:instrText>
             </w:r>
             <w:r>
               <w:rPr>
@@ -713,7 +929,295 @@
                 <w:noProof/>
                 <w:webHidden/>
               </w:rPr>
-              <w:t>3</w:t>
+              <w:t>9</w:t>
+            </w:r>
+            <w:r>
+              <w:rPr>
+                <w:noProof/>
+                <w:webHidden/>
+              </w:rPr>
+              <w:fldChar w:fldCharType="end"/>
+            </w:r>
+          </w:hyperlink>
+        </w:p>
+        <w:p>
+          <w:pPr>
+            <w:pStyle w:val="TOC3"/>
+            <w:tabs>
+              <w:tab w:val="right" w:leader="dot" w:pos="9016"/>
+            </w:tabs>
+            <w:rPr>
+              <w:rFonts w:eastAsiaTheme="minorEastAsia"/>
+              <w:noProof/>
+              <w:sz w:val="24"/>
+              <w:szCs w:val="21"/>
+              <w:lang w:eastAsia="en-AU" w:bidi="ne-NP"/>
+            </w:rPr>
+          </w:pPr>
+          <w:hyperlink w:anchor="_Toc199119616" w:history="1">
+            <w:r>
+              <w:rPr>
+                <w:rStyle w:val="Hyperlink"/>
+                <w:noProof/>
+              </w:rPr>
+              <w:t>FT-2: Reorder Tower Messages in ZMQ</w:t>
+            </w:r>
+            <w:r>
+              <w:rPr>
+                <w:noProof/>
+                <w:webHidden/>
+              </w:rPr>
+              <w:tab/>
+            </w:r>
+            <w:r>
+              <w:rPr>
+                <w:noProof/>
+                <w:webHidden/>
+              </w:rPr>
+              <w:fldChar w:fldCharType="begin"/>
+            </w:r>
+            <w:r>
+              <w:rPr>
+                <w:noProof/>
+                <w:webHidden/>
+              </w:rPr>
+              <w:instrText xml:space="preserve"> PAGEREF _Toc199119616 \h </w:instrText>
+            </w:r>
+            <w:r>
+              <w:rPr>
+                <w:noProof/>
+                <w:webHidden/>
+              </w:rPr>
+            </w:r>
+            <w:r>
+              <w:rPr>
+                <w:noProof/>
+                <w:webHidden/>
+              </w:rPr>
+              <w:fldChar w:fldCharType="separate"/>
+            </w:r>
+            <w:r>
+              <w:rPr>
+                <w:noProof/>
+                <w:webHidden/>
+              </w:rPr>
+              <w:t>10</w:t>
+            </w:r>
+            <w:r>
+              <w:rPr>
+                <w:noProof/>
+                <w:webHidden/>
+              </w:rPr>
+              <w:fldChar w:fldCharType="end"/>
+            </w:r>
+          </w:hyperlink>
+        </w:p>
+        <w:p>
+          <w:pPr>
+            <w:pStyle w:val="TOC3"/>
+            <w:tabs>
+              <w:tab w:val="right" w:leader="dot" w:pos="9016"/>
+            </w:tabs>
+            <w:rPr>
+              <w:rFonts w:eastAsiaTheme="minorEastAsia"/>
+              <w:noProof/>
+              <w:sz w:val="24"/>
+              <w:szCs w:val="21"/>
+              <w:lang w:eastAsia="en-AU" w:bidi="ne-NP"/>
+            </w:rPr>
+          </w:pPr>
+          <w:hyperlink w:anchor="_Toc199119617" w:history="1">
+            <w:r>
+              <w:rPr>
+                <w:rStyle w:val="Hyperlink"/>
+                <w:noProof/>
+              </w:rPr>
+              <w:t>FT-3: Kill Peer During Active Game</w:t>
+            </w:r>
+            <w:r>
+              <w:rPr>
+                <w:noProof/>
+                <w:webHidden/>
+              </w:rPr>
+              <w:tab/>
+            </w:r>
+            <w:r>
+              <w:rPr>
+                <w:noProof/>
+                <w:webHidden/>
+              </w:rPr>
+              <w:fldChar w:fldCharType="begin"/>
+            </w:r>
+            <w:r>
+              <w:rPr>
+                <w:noProof/>
+                <w:webHidden/>
+              </w:rPr>
+              <w:instrText xml:space="preserve"> PAGEREF _Toc199119617 \h </w:instrText>
+            </w:r>
+            <w:r>
+              <w:rPr>
+                <w:noProof/>
+                <w:webHidden/>
+              </w:rPr>
+            </w:r>
+            <w:r>
+              <w:rPr>
+                <w:noProof/>
+                <w:webHidden/>
+              </w:rPr>
+              <w:fldChar w:fldCharType="separate"/>
+            </w:r>
+            <w:r>
+              <w:rPr>
+                <w:noProof/>
+                <w:webHidden/>
+              </w:rPr>
+              <w:t>11</w:t>
+            </w:r>
+            <w:r>
+              <w:rPr>
+                <w:noProof/>
+                <w:webHidden/>
+              </w:rPr>
+              <w:fldChar w:fldCharType="end"/>
+            </w:r>
+          </w:hyperlink>
+        </w:p>
+        <w:p>
+          <w:pPr>
+            <w:pStyle w:val="TOC3"/>
+            <w:tabs>
+              <w:tab w:val="right" w:leader="dot" w:pos="9016"/>
+            </w:tabs>
+            <w:rPr>
+              <w:rFonts w:eastAsiaTheme="minorEastAsia"/>
+              <w:noProof/>
+              <w:sz w:val="24"/>
+              <w:szCs w:val="21"/>
+              <w:lang w:eastAsia="en-AU" w:bidi="ne-NP"/>
+            </w:rPr>
+          </w:pPr>
+          <w:hyperlink w:anchor="_Toc199119618" w:history="1">
+            <w:r>
+              <w:rPr>
+                <w:rStyle w:val="Hyperlink"/>
+                <w:noProof/>
+              </w:rPr>
+              <w:t>FT-4: Send Same Message Twice</w:t>
+            </w:r>
+            <w:r>
+              <w:rPr>
+                <w:noProof/>
+                <w:webHidden/>
+              </w:rPr>
+              <w:tab/>
+            </w:r>
+            <w:r>
+              <w:rPr>
+                <w:noProof/>
+                <w:webHidden/>
+              </w:rPr>
+              <w:fldChar w:fldCharType="begin"/>
+            </w:r>
+            <w:r>
+              <w:rPr>
+                <w:noProof/>
+                <w:webHidden/>
+              </w:rPr>
+              <w:instrText xml:space="preserve"> PAGEREF _Toc199119618 \h </w:instrText>
+            </w:r>
+            <w:r>
+              <w:rPr>
+                <w:noProof/>
+                <w:webHidden/>
+              </w:rPr>
+            </w:r>
+            <w:r>
+              <w:rPr>
+                <w:noProof/>
+                <w:webHidden/>
+              </w:rPr>
+              <w:fldChar w:fldCharType="separate"/>
+            </w:r>
+            <w:r>
+              <w:rPr>
+                <w:noProof/>
+                <w:webHidden/>
+              </w:rPr>
+              <w:t>11</w:t>
+            </w:r>
+            <w:r>
+              <w:rPr>
+                <w:noProof/>
+                <w:webHidden/>
+              </w:rPr>
+              <w:fldChar w:fldCharType="end"/>
+            </w:r>
+          </w:hyperlink>
+        </w:p>
+        <w:p>
+          <w:pPr>
+            <w:pStyle w:val="TOC1"/>
+            <w:tabs>
+              <w:tab w:val="right" w:leader="dot" w:pos="9016"/>
+            </w:tabs>
+            <w:rPr>
+              <w:rFonts w:eastAsiaTheme="minorEastAsia"/>
+              <w:noProof/>
+              <w:sz w:val="24"/>
+              <w:szCs w:val="21"/>
+              <w:lang w:eastAsia="en-AU" w:bidi="ne-NP"/>
+            </w:rPr>
+          </w:pPr>
+          <w:hyperlink w:anchor="_Toc199119619" w:history="1">
+            <w:r>
+              <w:rPr>
+                <w:rStyle w:val="Hyperlink"/>
+                <w:noProof/>
+              </w:rPr>
+              <w:t>Test Summary</w:t>
+            </w:r>
+            <w:r>
+              <w:rPr>
+                <w:noProof/>
+                <w:webHidden/>
+              </w:rPr>
+              <w:tab/>
+            </w:r>
+            <w:r>
+              <w:rPr>
+                <w:noProof/>
+                <w:webHidden/>
+              </w:rPr>
+              <w:fldChar w:fldCharType="begin"/>
+            </w:r>
+            <w:r>
+              <w:rPr>
+                <w:noProof/>
+                <w:webHidden/>
+              </w:rPr>
+              <w:instrText xml:space="preserve"> PAGEREF _Toc199119619 \h </w:instrText>
+            </w:r>
+            <w:r>
+              <w:rPr>
+                <w:noProof/>
+                <w:webHidden/>
+              </w:rPr>
+            </w:r>
+            <w:r>
+              <w:rPr>
+                <w:noProof/>
+                <w:webHidden/>
+              </w:rPr>
+              <w:fldChar w:fldCharType="separate"/>
+            </w:r>
+            <w:r>
+              <w:rPr>
+                <w:noProof/>
+                <w:webHidden/>
+              </w:rPr>
+              <w:t>13</w:t>
             </w:r>
             <w:r>
               <w:rPr>
@@ -747,7 +1251,7 @@
       <w:pPr>
         <w:pStyle w:val="Heading1"/>
       </w:pPr>
-      <w:bookmarkStart w:id="0" w:name="_Toc199116643"/>
+      <w:bookmarkStart w:id="0" w:name="_Toc199119608"/>
       <w:r>
         <w:t>Tests</w:t>
       </w:r>
@@ -758,7 +1262,7 @@
       <w:pPr>
         <w:pStyle w:val="Heading2"/>
       </w:pPr>
-      <w:bookmarkStart w:id="1" w:name="_Toc199116644"/>
+      <w:bookmarkStart w:id="1" w:name="_Toc199119609"/>
       <w:r>
         <w:t>Functional Test Cases</w:t>
       </w:r>
@@ -769,7 +1273,7 @@
       <w:pPr>
         <w:pStyle w:val="Heading3"/>
       </w:pPr>
-      <w:bookmarkStart w:id="2" w:name="_Toc199116645"/>
+      <w:bookmarkStart w:id="2" w:name="_Toc199119610"/>
       <w:r>
         <w:t>T</w:t>
       </w:r>
@@ -995,6 +1499,7 @@
       <w:pPr>
         <w:pStyle w:val="Heading3"/>
       </w:pPr>
+      <w:bookmarkStart w:id="3" w:name="_Toc199119611"/>
       <w:r>
         <w:t>TC-</w:t>
       </w:r>
@@ -1007,6 +1512,7 @@
       <w:r>
         <w:t>Click tower and trigger GET</w:t>
       </w:r>
+      <w:bookmarkEnd w:id="3"/>
       <w:r>
         <w:t xml:space="preserve"> </w:t>
       </w:r>
@@ -1172,9 +1678,9 @@
           <w:noProof/>
         </w:rPr>
         <w:drawing>
-          <wp:inline distT="0" distB="0" distL="0" distR="0" wp14:anchorId="409A15A4" wp14:editId="72597EEE">
-            <wp:extent cx="5731510" cy="2837180"/>
-            <wp:effectExtent l="0" t="0" r="2540" b="1270"/>
+          <wp:inline distT="0" distB="0" distL="0" distR="0" wp14:anchorId="409A15A4" wp14:editId="14436BC2">
+            <wp:extent cx="5449570" cy="2697616"/>
+            <wp:effectExtent l="0" t="0" r="0" b="7620"/>
             <wp:docPr id="1222644232" name="Picture 1" descr="A screenshot of a computer&#10;&#10;AI-generated content may be incorrect."/>
             <wp:cNvGraphicFramePr>
               <a:graphicFrameLocks xmlns:a="http://schemas.openxmlformats.org/drawingml/2006/main" noChangeAspect="1"/>
@@ -1195,7 +1701,7 @@
                   <pic:spPr>
                     <a:xfrm>
                       <a:off x="0" y="0"/>
-                      <a:ext cx="5731510" cy="2837180"/>
+                      <a:ext cx="5462990" cy="2704259"/>
                     </a:xfrm>
                     <a:prstGeom prst="rect">
                       <a:avLst/>
@@ -1213,7 +1719,6 @@
         <w:jc w:val="center"/>
       </w:pPr>
       <w:r>
-        <w:lastRenderedPageBreak/>
         <w:t>Fig: Same disk moves across all peers</w:t>
       </w:r>
     </w:p>
@@ -1222,6 +1727,7 @@
       <w:pPr>
         <w:pStyle w:val="Heading3"/>
       </w:pPr>
+      <w:bookmarkStart w:id="4" w:name="_Toc199119612"/>
       <w:r>
         <w:t>TC-</w:t>
       </w:r>
@@ -1234,6 +1740,7 @@
       <w:r>
         <w:t>Reset button clicked</w:t>
       </w:r>
+      <w:bookmarkEnd w:id="4"/>
     </w:p>
     <w:p>
       <w:r>
@@ -1462,12 +1969,14 @@
           <w:rStyle w:val="Heading3Char"/>
         </w:rPr>
       </w:pPr>
+      <w:bookmarkStart w:id="5" w:name="_Toc199119613"/>
       <w:r>
         <w:rPr>
           <w:rStyle w:val="Heading3Char"/>
         </w:rPr>
         <w:t>TC-4 Browsers Polling /update</w:t>
       </w:r>
+      <w:bookmarkEnd w:id="5"/>
     </w:p>
     <w:p>
       <w:r>
@@ -1786,11 +2295,17 @@
       <w:pPr>
         <w:jc w:val="center"/>
       </w:pPr>
-      <w:r>
-        <w:rPr>
-          <w:b/>
-          <w:bCs/>
-        </w:rPr>
+    </w:p>
+    <w:p>
+      <w:pPr>
+        <w:jc w:val="center"/>
+      </w:pPr>
+      <w:r>
+        <w:rPr>
+          <w:b/>
+          <w:bCs/>
+        </w:rPr>
+        <w:lastRenderedPageBreak/>
         <w:drawing>
           <wp:inline distT="0" distB="0" distL="0" distR="0" wp14:anchorId="5B52604F" wp14:editId="0AE28EB9">
             <wp:extent cx="5731510" cy="2917825"/>
@@ -1833,7 +2348,6 @@
         <w:jc w:val="center"/>
       </w:pPr>
       <w:r>
-        <w:lastRenderedPageBreak/>
         <w:t>Fig: Consistent game clearence</w:t>
       </w:r>
     </w:p>
@@ -1910,6 +2424,7 @@
         <w:rPr>
           <w:noProof/>
         </w:rPr>
+        <w:lastRenderedPageBreak/>
         <w:drawing>
           <wp:inline distT="0" distB="0" distL="0" distR="0" wp14:anchorId="16BEA69D" wp14:editId="44E5E6CF">
             <wp:extent cx="5731510" cy="2810510"/>
@@ -1961,142 +2476,142 @@
       <w:pPr>
         <w:pStyle w:val="Heading2"/>
       </w:pPr>
-      <w:bookmarkStart w:id="3" w:name="_Toc199116646"/>
+      <w:bookmarkStart w:id="6" w:name="_Toc199119614"/>
       <w:r>
         <w:t>Fault Tolerance Test</w:t>
       </w:r>
       <w:r>
         <w:t xml:space="preserve"> Cases</w:t>
       </w:r>
-      <w:bookmarkEnd w:id="3"/>
+      <w:bookmarkEnd w:id="6"/>
     </w:p>
     <w:p/>
     <w:p>
       <w:pPr>
         <w:pStyle w:val="Heading3"/>
       </w:pPr>
-      <w:bookmarkStart w:id="4" w:name="_Toc199116647"/>
+      <w:bookmarkStart w:id="7" w:name="_Toc199119615"/>
+      <w:r>
+        <w:t>FT-1: Inject Delay Before Socket Receive</w:t>
+      </w:r>
+      <w:bookmarkEnd w:id="7"/>
+    </w:p>
+    <w:p/>
+    <w:p>
+      <w:r>
+        <w:rPr>
+          <w:b/>
+          <w:bCs/>
+        </w:rPr>
+        <w:t>Test Name:</w:t>
+      </w:r>
+      <w:r>
+        <w:t xml:space="preserve"> test_simulated_lag()</w:t>
+      </w:r>
+    </w:p>
+    <w:p>
+      <w:r>
+        <w:rPr>
+          <w:b/>
+          <w:bCs/>
+        </w:rPr>
+        <w:t>Test Type:</w:t>
+      </w:r>
+      <w:r>
+        <w:t xml:space="preserve"> Automatic</w:t>
+      </w:r>
+    </w:p>
+    <w:p>
+      <w:r>
+        <w:rPr>
+          <w:b/>
+          <w:bCs/>
+        </w:rPr>
+        <w:t>Description:</w:t>
+      </w:r>
+      <w:r>
+        <w:t xml:space="preserve"> Simulates 1.5s delay before receiving message via /update.</w:t>
+      </w:r>
+    </w:p>
+    <w:p>
+      <w:pPr>
+        <w:rPr>
+          <w:b/>
+          <w:bCs/>
+        </w:rPr>
+      </w:pPr>
+      <w:r>
+        <w:rPr>
+          <w:b/>
+          <w:bCs/>
+        </w:rPr>
+        <w:t xml:space="preserve">Test </w:t>
+      </w:r>
+      <w:r>
+        <w:rPr>
+          <w:b/>
+          <w:bCs/>
+        </w:rPr>
+        <w:t xml:space="preserve">Scope: </w:t>
+      </w:r>
+      <w:r>
+        <w:t>In-Scope</w:t>
+      </w:r>
+    </w:p>
+    <w:p>
+      <w:r>
+        <w:rPr>
+          <w:b/>
+          <w:bCs/>
+        </w:rPr>
+        <w:t>Expected</w:t>
+      </w:r>
+      <w:r>
+        <w:t>: Message still received after delay.</w:t>
+      </w:r>
+    </w:p>
+    <w:p>
+      <w:r>
+        <w:rPr>
+          <w:b/>
+          <w:bCs/>
+        </w:rPr>
+        <w:t>Actual:</w:t>
+      </w:r>
+      <w:r>
+        <w:t xml:space="preserve"> Message received successfully with 1.5s delay.</w:t>
+      </w:r>
+    </w:p>
+    <w:p>
+      <w:r>
+        <w:rPr>
+          <w:b/>
+          <w:bCs/>
+        </w:rPr>
+        <w:t>Status:</w:t>
+      </w:r>
+      <w:r>
+        <w:t xml:space="preserve">  Pass</w:t>
+      </w:r>
+    </w:p>
+    <w:p>
+      <w:r>
+        <w:rPr>
+          <w:b/>
+          <w:bCs/>
+        </w:rPr>
+        <w:t>Screenshot:</w:t>
+      </w:r>
+      <w:r>
+        <w:t xml:space="preserve"> </w:t>
+      </w:r>
+    </w:p>
+    <w:p>
+      <w:pPr>
+        <w:jc w:val="center"/>
+      </w:pPr>
       <w:r>
         <w:lastRenderedPageBreak/>
-        <w:t>FT-1: Inject Delay Before Socket Receive</w:t>
-      </w:r>
-      <w:bookmarkEnd w:id="4"/>
-    </w:p>
-    <w:p/>
-    <w:p>
-      <w:r>
-        <w:rPr>
-          <w:b/>
-          <w:bCs/>
-        </w:rPr>
-        <w:t>Test Name:</w:t>
-      </w:r>
-      <w:r>
-        <w:t xml:space="preserve"> test_simulated_lag()</w:t>
-      </w:r>
-    </w:p>
-    <w:p>
-      <w:r>
-        <w:rPr>
-          <w:b/>
-          <w:bCs/>
-        </w:rPr>
-        <w:t>Test Type:</w:t>
-      </w:r>
-      <w:r>
-        <w:t xml:space="preserve"> Automatic</w:t>
-      </w:r>
-    </w:p>
-    <w:p>
-      <w:r>
-        <w:rPr>
-          <w:b/>
-          <w:bCs/>
-        </w:rPr>
-        <w:t>Description:</w:t>
-      </w:r>
-      <w:r>
-        <w:t xml:space="preserve"> Simulates 1.5s delay before receiving message via /update.</w:t>
-      </w:r>
-    </w:p>
-    <w:p>
-      <w:pPr>
-        <w:rPr>
-          <w:b/>
-          <w:bCs/>
-        </w:rPr>
-      </w:pPr>
-      <w:r>
-        <w:rPr>
-          <w:b/>
-          <w:bCs/>
-        </w:rPr>
-        <w:t xml:space="preserve">Test </w:t>
-      </w:r>
-      <w:r>
-        <w:rPr>
-          <w:b/>
-          <w:bCs/>
-        </w:rPr>
-        <w:t xml:space="preserve">Scope: </w:t>
-      </w:r>
-      <w:r>
-        <w:t>In-Scope</w:t>
-      </w:r>
-    </w:p>
-    <w:p>
-      <w:r>
-        <w:rPr>
-          <w:b/>
-          <w:bCs/>
-        </w:rPr>
-        <w:t>Expected</w:t>
-      </w:r>
-      <w:r>
-        <w:t>: Message still received after delay.</w:t>
-      </w:r>
-    </w:p>
-    <w:p>
-      <w:r>
-        <w:rPr>
-          <w:b/>
-          <w:bCs/>
-        </w:rPr>
-        <w:t>Actual:</w:t>
-      </w:r>
-      <w:r>
-        <w:t xml:space="preserve"> Message received successfully with 1.5s delay.</w:t>
-      </w:r>
-    </w:p>
-    <w:p>
-      <w:r>
-        <w:rPr>
-          <w:b/>
-          <w:bCs/>
-        </w:rPr>
-        <w:t>Status:</w:t>
-      </w:r>
-      <w:r>
-        <w:t xml:space="preserve">  Pass</w:t>
-      </w:r>
-    </w:p>
-    <w:p>
-      <w:r>
-        <w:rPr>
-          <w:b/>
-          <w:bCs/>
-        </w:rPr>
-        <w:t>Screenshot:</w:t>
-      </w:r>
-      <w:r>
-        <w:t xml:space="preserve"> </w:t>
-      </w:r>
-    </w:p>
-    <w:p>
-      <w:pPr>
-        <w:jc w:val="center"/>
-      </w:pPr>
-      <w:r>
         <w:drawing>
           <wp:inline distT="0" distB="0" distL="0" distR="0" wp14:anchorId="6E22C323" wp14:editId="4F7B10E4">
             <wp:extent cx="5731510" cy="1672590"/>
@@ -2147,9 +2662,11 @@
       <w:pPr>
         <w:pStyle w:val="Heading3"/>
       </w:pPr>
+      <w:bookmarkStart w:id="8" w:name="_Toc199119616"/>
       <w:r>
         <w:t>FT-2: Reorder Tower Messages in ZMQ</w:t>
       </w:r>
+      <w:bookmarkEnd w:id="8"/>
     </w:p>
     <w:p/>
     <w:p>
@@ -2256,7 +2773,6 @@
         <w:jc w:val="center"/>
       </w:pPr>
       <w:r>
-        <w:lastRenderedPageBreak/>
         <w:drawing>
           <wp:inline distT="0" distB="0" distL="0" distR="0" wp14:anchorId="385A6718" wp14:editId="4F711E5C">
             <wp:extent cx="5731510" cy="1746885"/>
@@ -2333,9 +2849,12 @@
       <w:pPr>
         <w:pStyle w:val="Heading3"/>
       </w:pPr>
-      <w:r>
+      <w:bookmarkStart w:id="9" w:name="_Toc199119617"/>
+      <w:r>
+        <w:lastRenderedPageBreak/>
         <w:t>FT-3: Kill Peer During Active Game</w:t>
       </w:r>
+      <w:bookmarkEnd w:id="9"/>
     </w:p>
     <w:p/>
     <w:p>
@@ -2375,6 +2894,13 @@
       </w:r>
     </w:p>
     <w:p>
+      <w:r>
+        <w:rPr>
+          <w:b/>
+          <w:bCs/>
+        </w:rPr>
+        <w:t xml:space="preserve">Test </w:t>
+      </w:r>
       <w:r>
         <w:rPr>
           <w:b/>
@@ -2484,133 +3010,142 @@
         <w:jc w:val="center"/>
       </w:pPr>
       <w:r>
+        <w:t>Fig: Peer Crash Output</w:t>
+      </w:r>
+    </w:p>
+    <w:p/>
+    <w:p>
+      <w:pPr>
+        <w:pStyle w:val="Heading3"/>
+      </w:pPr>
+      <w:bookmarkStart w:id="10" w:name="_Toc199119618"/>
+      <w:r>
+        <w:t>FT-4: Send Same Message Twice</w:t>
+      </w:r>
+      <w:bookmarkEnd w:id="10"/>
+    </w:p>
+    <w:p/>
+    <w:p>
+      <w:r>
+        <w:rPr>
+          <w:b/>
+          <w:bCs/>
+        </w:rPr>
+        <w:t>Test Name:</w:t>
+      </w:r>
+      <w:r>
+        <w:t xml:space="preserve"> </w:t>
+      </w:r>
+      <w:r>
+        <w:t>Duplicate Message Test</w:t>
+      </w:r>
+    </w:p>
+    <w:p>
+      <w:r>
+        <w:rPr>
+          <w:b/>
+          <w:bCs/>
+        </w:rPr>
+        <w:t>Test Type:</w:t>
+      </w:r>
+      <w:r>
+        <w:t xml:space="preserve"> Manual </w:t>
+      </w:r>
+    </w:p>
+    <w:p>
+      <w:r>
+        <w:rPr>
+          <w:b/>
+          <w:bCs/>
+        </w:rPr>
+        <w:t>Description:</w:t>
+      </w:r>
+      <w:r>
+        <w:t xml:space="preserve"> Send identical chat message twice.</w:t>
+      </w:r>
+    </w:p>
+    <w:p>
+      <w:r>
+        <w:rPr>
+          <w:b/>
+          <w:bCs/>
+        </w:rPr>
+        <w:t xml:space="preserve">Test </w:t>
+      </w:r>
+      <w:r>
+        <w:rPr>
+          <w:b/>
+          <w:bCs/>
+        </w:rPr>
+        <w:t>Scope:</w:t>
+      </w:r>
+      <w:r>
+        <w:t xml:space="preserve"> Out-of-scope</w:t>
+      </w:r>
+    </w:p>
+    <w:p>
+      <w:r>
+        <w:rPr>
+          <w:b/>
+          <w:bCs/>
+        </w:rPr>
+        <w:t>Expected:</w:t>
+      </w:r>
+      <w:r>
+        <w:t xml:space="preserve"> Only one copy displayed.</w:t>
+      </w:r>
+    </w:p>
+    <w:p>
+      <w:r>
+        <w:rPr>
+          <w:b/>
+          <w:bCs/>
+        </w:rPr>
+        <w:t>Actual:</w:t>
+      </w:r>
+      <w:r>
+        <w:t xml:space="preserve"> Duplicate shown in chat.</w:t>
+      </w:r>
+    </w:p>
+    <w:p>
+      <w:r>
+        <w:rPr>
+          <w:b/>
+          <w:bCs/>
+        </w:rPr>
+        <w:t>Status:</w:t>
+      </w:r>
+      <w:r>
+        <w:t xml:space="preserve"> Fail (</w:t>
+      </w:r>
+      <w:r>
+        <w:t xml:space="preserve">expected; </w:t>
+      </w:r>
+      <w:r>
+        <w:t>deduplication not implemented in prototype)</w:t>
+      </w:r>
+    </w:p>
+    <w:p>
+      <w:pPr>
+        <w:rPr>
+          <w:b/>
+          <w:bCs/>
+        </w:rPr>
+      </w:pPr>
+      <w:r>
+        <w:rPr>
+          <w:b/>
+          <w:bCs/>
+        </w:rPr>
+        <w:t xml:space="preserve">Screenshot: </w:t>
+      </w:r>
+    </w:p>
+    <w:p>
+      <w:pPr>
+        <w:jc w:val="center"/>
+      </w:pPr>
+      <w:r>
         <w:lastRenderedPageBreak/>
-        <w:t>Fig: Peer Crash Output</w:t>
-      </w:r>
-    </w:p>
-    <w:p/>
-    <w:p>
-      <w:pPr>
-        <w:pStyle w:val="Heading3"/>
-      </w:pPr>
-      <w:r>
-        <w:t>FT-4: Send Same Message Twice</w:t>
-      </w:r>
-    </w:p>
-    <w:p/>
-    <w:p>
-      <w:r>
-        <w:rPr>
-          <w:b/>
-          <w:bCs/>
-        </w:rPr>
-        <w:t>Test Name:</w:t>
-      </w:r>
-      <w:r>
-        <w:t xml:space="preserve"> </w:t>
-      </w:r>
-      <w:r>
-        <w:t>Duplicate Message Test</w:t>
-      </w:r>
-    </w:p>
-    <w:p>
-      <w:r>
-        <w:rPr>
-          <w:b/>
-          <w:bCs/>
-        </w:rPr>
-        <w:t>Test Type:</w:t>
-      </w:r>
-      <w:r>
-        <w:t xml:space="preserve"> Manual </w:t>
-      </w:r>
-    </w:p>
-    <w:p>
-      <w:r>
-        <w:rPr>
-          <w:b/>
-          <w:bCs/>
-        </w:rPr>
-        <w:t>Scope:</w:t>
-      </w:r>
-      <w:r>
-        <w:t xml:space="preserve"> Out-of-scope</w:t>
-      </w:r>
-    </w:p>
-    <w:p>
-      <w:r>
-        <w:rPr>
-          <w:b/>
-          <w:bCs/>
-        </w:rPr>
-        <w:t>Description:</w:t>
-      </w:r>
-      <w:r>
-        <w:t xml:space="preserve"> Send identical chat message twice.</w:t>
-      </w:r>
-    </w:p>
-    <w:p>
-      <w:r>
-        <w:rPr>
-          <w:b/>
-          <w:bCs/>
-        </w:rPr>
-        <w:t>Expected:</w:t>
-      </w:r>
-      <w:r>
-        <w:t xml:space="preserve"> Only one copy displayed.</w:t>
-      </w:r>
-    </w:p>
-    <w:p>
-      <w:r>
-        <w:rPr>
-          <w:b/>
-          <w:bCs/>
-        </w:rPr>
-        <w:t>Actual:</w:t>
-      </w:r>
-      <w:r>
-        <w:t xml:space="preserve"> Duplicate shown in chat.</w:t>
-      </w:r>
-    </w:p>
-    <w:p>
-      <w:r>
-        <w:rPr>
-          <w:b/>
-          <w:bCs/>
-        </w:rPr>
-        <w:t>Status:</w:t>
-      </w:r>
-      <w:r>
-        <w:t xml:space="preserve"> Fail (</w:t>
-      </w:r>
-      <w:r>
-        <w:t xml:space="preserve">expected; </w:t>
-      </w:r>
-      <w:r>
-        <w:t>deduplication not implemented in prototype)</w:t>
-      </w:r>
-    </w:p>
-    <w:p>
-      <w:pPr>
-        <w:rPr>
-          <w:b/>
-          <w:bCs/>
-        </w:rPr>
-      </w:pPr>
-      <w:r>
-        <w:rPr>
-          <w:b/>
-          <w:bCs/>
-        </w:rPr>
-        <w:t xml:space="preserve">Screenshot: </w:t>
-      </w:r>
-    </w:p>
-    <w:p>
-      <w:pPr>
-        <w:jc w:val="center"/>
-      </w:pPr>
-      <w:r>
         <w:drawing>
           <wp:inline distT="0" distB="0" distL="0" distR="0" wp14:anchorId="577EA502" wp14:editId="560F0FB2">
             <wp:extent cx="5731510" cy="1342390"/>
@@ -2721,7 +3256,6 @@
         <w:jc w:val="center"/>
       </w:pPr>
       <w:r>
-        <w:lastRenderedPageBreak/>
         <w:drawing>
           <wp:inline distT="0" distB="0" distL="0" distR="0" wp14:anchorId="3007424F" wp14:editId="6A9279BA">
             <wp:extent cx="5654530" cy="3566469"/>
@@ -2765,6 +3299,450 @@
       </w:pPr>
       <w:r>
         <w:t>Fig: Duplicate message logs</w:t>
+      </w:r>
+    </w:p>
+    <w:p/>
+    <w:p>
+      <w:pPr>
+        <w:pStyle w:val="Heading1"/>
+      </w:pPr>
+      <w:bookmarkStart w:id="11" w:name="_Toc199119619"/>
+      <w:r>
+        <w:lastRenderedPageBreak/>
+        <w:t>Test Summary</w:t>
+      </w:r>
+      <w:bookmarkEnd w:id="11"/>
+    </w:p>
+    <w:p>
+      <w:r>
+        <w:t xml:space="preserve">The ZMQ-based coPlay system successfully passed all core functional test cases, including chat synchronization, tower movement, and reset functionality across peers. </w:t>
+      </w:r>
+    </w:p>
+    <w:p>
+      <w:r>
+        <w:t>However, in TC-4, after one peer triggered a reset, subsequent disk movements became inconsistent across peers due to lack of shared game state synchronization.</w:t>
+      </w:r>
+    </w:p>
+    <w:p>
+      <w:r>
+        <w:t xml:space="preserve"> For fault tolerance, the system handled injected delay (FT-1) and message reordering (FT-2) correctly, maintaining stable </w:t>
+      </w:r>
+      <w:r>
+        <w:t>behaviour</w:t>
+      </w:r>
+      <w:r>
+        <w:t>.</w:t>
+      </w:r>
+    </w:p>
+    <w:p>
+      <w:r>
+        <w:t xml:space="preserve"> A peer crash scenario (FT-3) resulted in a </w:t>
+      </w:r>
+      <w:r>
+        <w:t xml:space="preserve">acceptable failure </w:t>
+      </w:r>
+      <w:r>
+        <w:t>as crash recovery is out-of-scope for the ZMQ phase.</w:t>
+      </w:r>
+    </w:p>
+    <w:p>
+      <w:r>
+        <w:t xml:space="preserve"> Duplicate chat messages (FT-4) are displayed multiple times, as deduplication is not implemented.</w:t>
+      </w:r>
+    </w:p>
+    <w:p>
+      <w:r>
+        <w:t xml:space="preserve"> Overall, the ZMQ implementation fulfills in-scope requirements and appropriately demonstrates limitations for out-of-scope fault scenarios.</w:t>
+      </w:r>
+    </w:p>
+    <w:p>
+      <w:r>
+        <w:br w:type="page"/>
+      </w:r>
+    </w:p>
+    <w:p>
+      <w:pPr>
+        <w:pStyle w:val="Heading1"/>
+      </w:pPr>
+      <w:r>
+        <w:lastRenderedPageBreak/>
+        <w:t>Appendix</w:t>
+      </w:r>
+    </w:p>
+    <w:p/>
+    <w:p>
+      <w:r>
+        <w:t>Test methods:</w:t>
+      </w:r>
+      <w:r>
+        <w:br/>
+      </w:r>
+    </w:p>
+    <w:p>
+      <w:r>
+        <w:t># Test that simulates lag by introducing delay in receiving update</w:t>
+      </w:r>
+    </w:p>
+    <w:p>
+      <w:r>
+        <w:t>def test_simulated_lag():</w:t>
+      </w:r>
+    </w:p>
+    <w:p>
+      <w:r>
+        <w:t>    global TESTING_DELAY</w:t>
+      </w:r>
+    </w:p>
+    <w:p>
+      <w:r>
+        <w:t>    TESTING_DELAY = 1.5  # 1.5 second processing delay</w:t>
+      </w:r>
+    </w:p>
+    <w:p/>
+    <w:p>
+      <w:r>
+        <w:t>    print("test_simulated_lag: sending delayed message...")</w:t>
+      </w:r>
+    </w:p>
+    <w:p>
+      <w:r>
+        <w:t>    url1 = 'http://127.0.0.1:5000/message'</w:t>
+      </w:r>
+    </w:p>
+    <w:p>
+      <w:r>
+        <w:t>    json_data = base64.b64encode("Delayed message".encode('utf-8'))</w:t>
+      </w:r>
+    </w:p>
+    <w:p>
+      <w:r>
+        <w:t>    requests.post(url1, json_data)</w:t>
+      </w:r>
+    </w:p>
+    <w:p/>
+    <w:p>
+      <w:r>
+        <w:t>    # Try to fetch with delay and check result</w:t>
+      </w:r>
+    </w:p>
+    <w:p>
+      <w:r>
+        <w:t>    url2 = 'http://127.0.0.1:5002/update'</w:t>
+      </w:r>
+    </w:p>
+    <w:p>
+      <w:r>
+        <w:t>    start_time = time.time()</w:t>
+      </w:r>
+    </w:p>
+    <w:p>
+      <w:r>
+        <w:t>    response = requests.get(url2).json()</w:t>
+      </w:r>
+    </w:p>
+    <w:p>
+      <w:r>
+        <w:t>    end_time = time.time()</w:t>
+      </w:r>
+    </w:p>
+    <w:p/>
+    <w:p>
+      <w:r>
+        <w:t>    TESTING_DELAY = 0  # Reset processing delay</w:t>
+      </w:r>
+    </w:p>
+    <w:p>
+      <w:r>
+        <w:t>    success = any("Delayed message" in msg.get("message", "") for msg in response)</w:t>
+      </w:r>
+    </w:p>
+    <w:p>
+      <w:r>
+        <w:t>    print(f"test_simulated_lag: duration={end_time-start_time:.2f}s, success={success}")</w:t>
+      </w:r>
+    </w:p>
+    <w:p>
+      <w:r>
+        <w:t>    return success</w:t>
+      </w:r>
+    </w:p>
+    <w:p/>
+    <w:p>
+      <w:r>
+        <w:t># Test that simulates message reorder by sending multiple messages</w:t>
+      </w:r>
+    </w:p>
+    <w:p>
+      <w:r>
+        <w:t>def test_message_reorder():</w:t>
+      </w:r>
+    </w:p>
+    <w:p>
+      <w:r>
+        <w:t>    messages = ["First", "Second", "Third"]</w:t>
+      </w:r>
+    </w:p>
+    <w:p>
+      <w:r>
+        <w:t>    for msg in messages:</w:t>
+      </w:r>
+    </w:p>
+    <w:p>
+      <w:r>
+        <w:t>        url = 'http://127.0.0.1:5000/message'</w:t>
+      </w:r>
+    </w:p>
+    <w:p>
+      <w:r>
+        <w:t>        json_data = base64.b64encode(msg.encode('utf-8'))</w:t>
+      </w:r>
+    </w:p>
+    <w:p>
+      <w:r>
+        <w:lastRenderedPageBreak/>
+        <w:t>        requests.post(url, json_data)</w:t>
+      </w:r>
+    </w:p>
+    <w:p>
+      <w:r>
+        <w:t>        time.sleep(0.1)</w:t>
+      </w:r>
+    </w:p>
+    <w:p/>
+    <w:p>
+      <w:r>
+        <w:t>    url = 'http://127.0.0.1:5002/update'</w:t>
+      </w:r>
+    </w:p>
+    <w:p>
+      <w:r>
+        <w:t>    response = requests.get(url).json()</w:t>
+      </w:r>
+    </w:p>
+    <w:p>
+      <w:r>
+        <w:t>    received = [msg.get("message") for msg in response if "message" in msg]</w:t>
+      </w:r>
+    </w:p>
+    <w:p>
+      <w:r>
+        <w:t>    print("test_message_reorder: received =", received)</w:t>
+      </w:r>
+    </w:p>
+    <w:p>
+      <w:r>
+        <w:t>    return set(messages).issubset(set(received))</w:t>
+      </w:r>
+    </w:p>
+    <w:p/>
+    <w:p>
+      <w:r>
+        <w:t>#Test that simulates peer crash mid broadcast</w:t>
+      </w:r>
+    </w:p>
+    <w:p>
+      <w:r>
+        <w:t>def test_peer_crash_mid_broadcast():</w:t>
+      </w:r>
+    </w:p>
+    <w:p>
+      <w:r>
+        <w:t>    print("test_peer_crash_mid_broadcast: Simulating crash")</w:t>
+      </w:r>
+    </w:p>
+    <w:p/>
+    <w:p>
+      <w:r>
+        <w:t>    # Normal message post</w:t>
+      </w:r>
+    </w:p>
+    <w:p>
+      <w:r>
+        <w:t>    url1 = 'http://127.0.0.1:5000/message'</w:t>
+      </w:r>
+    </w:p>
+    <w:p>
+      <w:r>
+        <w:t>    json_data = base64.b64encode("Crash Test Msg".encode('utf-8'))</w:t>
+      </w:r>
+    </w:p>
+    <w:p>
+      <w:r>
+        <w:t>    requests.post(url1, json_data)</w:t>
+      </w:r>
+    </w:p>
+    <w:p/>
+    <w:p>
+      <w:r>
+        <w:t>    #  Kill peer on port 5004 (simulate crash)</w:t>
+      </w:r>
+    </w:p>
+    <w:p>
+      <w:r>
+        <w:t>    try:</w:t>
+      </w:r>
+    </w:p>
+    <w:p>
+      <w:r>
+        <w:t>        print("Attempting to kill peer on port 5004...")</w:t>
+      </w:r>
+    </w:p>
+    <w:p>
+      <w:r>
+        <w:t>        requests.get('http://127.0.0.1:5004/shutdown')</w:t>
+      </w:r>
+    </w:p>
+    <w:p>
+      <w:r>
+        <w:t>    except Exception as e:</w:t>
+      </w:r>
+    </w:p>
+    <w:p>
+      <w:r>
+        <w:t>        print("Peer 5004 crashed or unreachable:", e)</w:t>
+      </w:r>
+    </w:p>
+    <w:p/>
+    <w:p>
+      <w:r>
+        <w:t>    # Broadcast another message</w:t>
+      </w:r>
+    </w:p>
+    <w:p>
+      <w:r>
+        <w:t>    json_data = base64.b64encode("Post-crash Msg".encode('utf-8'))</w:t>
+      </w:r>
+    </w:p>
+    <w:p>
+      <w:r>
+        <w:t>    requests.post(url1, json_data)</w:t>
+      </w:r>
+    </w:p>
+    <w:p/>
+    <w:p>
+      <w:r>
+        <w:t>    # Try to fetch updates from another peer who is live</w:t>
+      </w:r>
+    </w:p>
+    <w:p>
+      <w:r>
+        <w:t>    url2 = 'http://127.0.0.1:5002/update'</w:t>
+      </w:r>
+    </w:p>
+    <w:p>
+      <w:r>
+        <w:lastRenderedPageBreak/>
+        <w:t>    try:</w:t>
+      </w:r>
+    </w:p>
+    <w:p>
+      <w:r>
+        <w:t>        result = requests.get(url2).json()</w:t>
+      </w:r>
+    </w:p>
+    <w:p>
+      <w:r>
+        <w:t>        found = any("Post-crash Msg" in msg.get("message", "") for msg in result)</w:t>
+      </w:r>
+    </w:p>
+    <w:p>
+      <w:r>
+        <w:t>        print("test_peer_crash_mid_broadcast: remaining peers received message =", found)</w:t>
+      </w:r>
+    </w:p>
+    <w:p>
+      <w:r>
+        <w:t>        return found</w:t>
+      </w:r>
+    </w:p>
+    <w:p>
+      <w:r>
+        <w:t>    except Exception as e:</w:t>
+      </w:r>
+    </w:p>
+    <w:p>
+      <w:r>
+        <w:t>        print("Live peer failed:", e)</w:t>
+      </w:r>
+    </w:p>
+    <w:p>
+      <w:r>
+        <w:t>        return False</w:t>
+      </w:r>
+    </w:p>
+    <w:p/>
+    <w:p>
+      <w:r>
+        <w:t># Tests</w:t>
+      </w:r>
+    </w:p>
+    <w:p>
+      <w:r>
+        <w:t>def tests():</w:t>
+      </w:r>
+    </w:p>
+    <w:p>
+      <w:r>
+        <w:t>    do_test_message_hello_world=True</w:t>
+      </w:r>
+    </w:p>
+    <w:p>
+      <w:r>
+        <w:t>    if do_test_message_hello_world:</w:t>
+      </w:r>
+    </w:p>
+    <w:p>
+      <w:r>
+        <w:t>        print(f"test_message_hello_world: {test_message_hello_world()}")</w:t>
+      </w:r>
+    </w:p>
+    <w:p>
+      <w:r>
+        <w:t>        test_clean()</w:t>
+      </w:r>
+    </w:p>
+    <w:p/>
+    <w:p>
+      <w:r>
+        <w:t>        print(f"test_message_hello_world: {test_message_hello_world()}")</w:t>
+      </w:r>
+    </w:p>
+    <w:p>
+      <w:r>
+        <w:t>        test_clean()</w:t>
+      </w:r>
+    </w:p>
+    <w:p/>
+    <w:p>
+      <w:r>
+        <w:t>        print(f"test_simulated_lag: {test_simulated_lag()}")</w:t>
+      </w:r>
+    </w:p>
+    <w:p>
+      <w:r>
+        <w:t>        test_clean()</w:t>
+      </w:r>
+    </w:p>
+    <w:p/>
+    <w:p>
+      <w:r>
+        <w:t>        print(f"test_message_reorder: {test_message_reorder()}")</w:t>
+      </w:r>
+    </w:p>
+    <w:p>
+      <w:r>
+        <w:t>        test_clean()</w:t>
+      </w:r>
+    </w:p>
+    <w:p/>
+    <w:p>
+      <w:r>
+        <w:t>        print(f"test_peer_crash_mid_broadcast: {test_peer_crash_mid_broadcast()}")</w:t>
+      </w:r>
+    </w:p>
+    <w:p>
+      <w:r>
+        <w:t>        test_clean()</w:t>
       </w:r>
     </w:p>
     <w:p/>

</xml_diff>

<commit_message>
test: Test documentation updated.
</commit_message>
<xml_diff>
--- a/docs/zmq-test-results.docx
+++ b/docs/zmq-test-results.docx
@@ -326,6 +326,15 @@
     </w:p>
     <w:sdt>
       <w:sdtPr>
+        <w:rPr>
+          <w:rFonts w:asciiTheme="minorHAnsi" w:eastAsiaTheme="minorHAnsi" w:hAnsiTheme="minorHAnsi" w:cstheme="minorBidi"/>
+          <w:color w:val="auto"/>
+          <w:kern w:val="2"/>
+          <w:sz w:val="22"/>
+          <w:szCs w:val="22"/>
+          <w:lang w:val="en-AU"/>
+          <w14:ligatures w14:val="standardContextual"/>
+        </w:rPr>
         <w:id w:val="-1450851225"/>
         <w:docPartObj>
           <w:docPartGallery w:val="Table of Contents"/>
@@ -334,16 +343,9 @@
       </w:sdtPr>
       <w:sdtEndPr>
         <w:rPr>
-          <w:rFonts w:asciiTheme="minorHAnsi" w:eastAsiaTheme="minorHAnsi" w:hAnsiTheme="minorHAnsi" w:cstheme="minorBidi"/>
           <w:b/>
           <w:bCs/>
           <w:noProof/>
-          <w:color w:val="auto"/>
-          <w:kern w:val="2"/>
-          <w:sz w:val="22"/>
-          <w:szCs w:val="22"/>
-          <w:lang w:val="en-AU"/>
-          <w14:ligatures w14:val="standardContextual"/>
         </w:rPr>
       </w:sdtEndPr>
       <w:sdtContent>
@@ -1299,8 +1301,21 @@
       <w:r>
         <w:t xml:space="preserve"> </w:t>
       </w:r>
-      <w:r>
-        <w:t>test_message_hello_world()</w:t>
+      <w:proofErr w:type="spellStart"/>
+      <w:r>
+        <w:t>test_message_hello_</w:t>
+      </w:r>
+      <w:proofErr w:type="gramStart"/>
+      <w:r>
+        <w:t>world</w:t>
+      </w:r>
+      <w:proofErr w:type="spellEnd"/>
+      <w:r>
+        <w:t>(</w:t>
+      </w:r>
+      <w:proofErr w:type="gramEnd"/>
+      <w:r>
+        <w:t>)</w:t>
       </w:r>
     </w:p>
     <w:p>
@@ -1339,10 +1354,7 @@
         <w:t>Expected</w:t>
       </w:r>
       <w:r>
-        <w:t xml:space="preserve">: </w:t>
-      </w:r>
-      <w:r>
-        <w:t>Boolean value to verify that chat message is received (True)</w:t>
+        <w:t>: Boolean value to verify that chat message is received (True)</w:t>
       </w:r>
     </w:p>
     <w:p>
@@ -1354,44 +1366,44 @@
         <w:t>Actual:</w:t>
       </w:r>
       <w:r>
+        <w:t xml:space="preserve"> True</w:t>
+      </w:r>
+    </w:p>
+    <w:p>
+      <w:r>
+        <w:rPr>
+          <w:b/>
+          <w:bCs/>
+        </w:rPr>
+        <w:t>Status:</w:t>
+      </w:r>
+      <w:r>
         <w:t xml:space="preserve"> </w:t>
       </w:r>
       <w:r>
-        <w:t>True</w:t>
-      </w:r>
-    </w:p>
-    <w:p>
-      <w:r>
-        <w:rPr>
-          <w:b/>
-          <w:bCs/>
-        </w:rPr>
-        <w:t>Status:</w:t>
+        <w:t>Pass</w:t>
+      </w:r>
+    </w:p>
+    <w:p>
+      <w:r>
+        <w:rPr>
+          <w:b/>
+          <w:bCs/>
+        </w:rPr>
+        <w:t>Screenshot:</w:t>
       </w:r>
       <w:r>
         <w:t xml:space="preserve"> </w:t>
       </w:r>
-      <w:r>
-        <w:t>Pass</w:t>
-      </w:r>
-    </w:p>
-    <w:p>
-      <w:r>
-        <w:rPr>
-          <w:b/>
-          <w:bCs/>
-        </w:rPr>
-        <w:t>Screenshot:</w:t>
-      </w:r>
-      <w:r>
-        <w:t xml:space="preserve"> </w:t>
-      </w:r>
     </w:p>
     <w:p>
       <w:pPr>
         <w:jc w:val="center"/>
       </w:pPr>
       <w:r>
+        <w:rPr>
+          <w:noProof/>
+        </w:rPr>
         <w:drawing>
           <wp:inline distT="0" distB="0" distL="0" distR="0" wp14:anchorId="6326717F" wp14:editId="601730E3">
             <wp:extent cx="5731510" cy="1866265"/>
@@ -1448,6 +1460,7 @@
         <w:rPr>
           <w:b/>
           <w:bCs/>
+          <w:noProof/>
         </w:rPr>
         <w:drawing>
           <wp:inline distT="0" distB="0" distL="0" distR="0" wp14:anchorId="0D44C0AB" wp14:editId="1D21776F">
@@ -1501,13 +1514,7 @@
       </w:pPr>
       <w:bookmarkStart w:id="3" w:name="_Toc199119611"/>
       <w:r>
-        <w:t>TC-</w:t>
-      </w:r>
-      <w:r>
-        <w:t>2</w:t>
-      </w:r>
-      <w:r>
-        <w:t xml:space="preserve">: </w:t>
+        <w:t xml:space="preserve">TC-2: </w:t>
       </w:r>
       <w:r>
         <w:t>Click tower and trigger GET</w:t>
@@ -1526,10 +1533,7 @@
         <w:t>Test Name:</w:t>
       </w:r>
       <w:r>
-        <w:t xml:space="preserve"> </w:t>
-      </w:r>
-      <w:r>
-        <w:t>Click Tower Test</w:t>
+        <w:t xml:space="preserve"> Click Tower Test</w:t>
       </w:r>
     </w:p>
     <w:p>
@@ -1541,10 +1545,7 @@
         <w:t>Test Type</w:t>
       </w:r>
       <w:r>
-        <w:t>:</w:t>
-      </w:r>
-      <w:r>
-        <w:t xml:space="preserve"> Manual</w:t>
+        <w:t>: Manual</w:t>
       </w:r>
     </w:p>
     <w:p>
@@ -1556,10 +1557,7 @@
         <w:t>Description:</w:t>
       </w:r>
       <w:r>
-        <w:t xml:space="preserve"> </w:t>
-      </w:r>
-      <w:r>
-        <w:t>Triggers disk movement via GET and reflects across all peers</w:t>
+        <w:t xml:space="preserve"> Triggers disk movement via GET and reflects across all peers</w:t>
       </w:r>
     </w:p>
     <w:p>
@@ -1571,10 +1569,7 @@
         <w:t>Expected</w:t>
       </w:r>
       <w:r>
-        <w:t xml:space="preserve">: </w:t>
-      </w:r>
-      <w:r>
-        <w:t xml:space="preserve">Same disk moves across all peers </w:t>
+        <w:t xml:space="preserve">: Same disk moves across all peers </w:t>
       </w:r>
     </w:p>
     <w:p>
@@ -1586,10 +1581,7 @@
         <w:t>Actual:</w:t>
       </w:r>
       <w:r>
-        <w:t xml:space="preserve"> </w:t>
-      </w:r>
-      <w:r>
-        <w:t>Exact same disk movement among host and peers.</w:t>
+        <w:t xml:space="preserve"> Exact same disk movement among host and peers.</w:t>
       </w:r>
     </w:p>
     <w:p>
@@ -1729,103 +1721,120 @@
       </w:pPr>
       <w:bookmarkStart w:id="4" w:name="_Toc199119612"/>
       <w:r>
-        <w:t>TC-</w:t>
-      </w:r>
-      <w:r>
-        <w:t>3</w:t>
+        <w:t>TC-3: Reset button clicked</w:t>
+      </w:r>
+      <w:bookmarkEnd w:id="4"/>
+    </w:p>
+    <w:p>
+      <w:r>
+        <w:rPr>
+          <w:b/>
+          <w:bCs/>
+        </w:rPr>
+        <w:t>Test Name:</w:t>
+      </w:r>
+      <w:r>
+        <w:t xml:space="preserve"> Click Reset button</w:t>
+      </w:r>
+    </w:p>
+    <w:p>
+      <w:r>
+        <w:rPr>
+          <w:b/>
+          <w:bCs/>
+        </w:rPr>
+        <w:t>Test Type</w:t>
+      </w:r>
+      <w:r>
+        <w:t>: Manual</w:t>
+      </w:r>
+    </w:p>
+    <w:p>
+      <w:r>
+        <w:rPr>
+          <w:b/>
+          <w:bCs/>
+        </w:rPr>
+        <w:t>Description:</w:t>
+      </w:r>
+      <w:r>
+        <w:t xml:space="preserve"> Game resets after reset button is clicked.</w:t>
+      </w:r>
+    </w:p>
+    <w:p>
+      <w:r>
+        <w:rPr>
+          <w:b/>
+          <w:bCs/>
+        </w:rPr>
+        <w:t>Expected</w:t>
       </w:r>
       <w:r>
         <w:t xml:space="preserve">: </w:t>
       </w:r>
       <w:r>
-        <w:t>Reset button clicked</w:t>
-      </w:r>
-      <w:bookmarkEnd w:id="4"/>
-    </w:p>
-    <w:p>
-      <w:r>
-        <w:rPr>
-          <w:b/>
-          <w:bCs/>
-        </w:rPr>
-        <w:t>Test Name:</w:t>
-      </w:r>
-      <w:r>
-        <w:t xml:space="preserve"> Click </w:t>
-      </w:r>
-      <w:r>
-        <w:t>Reset button</w:t>
-      </w:r>
-    </w:p>
-    <w:p>
-      <w:r>
-        <w:rPr>
-          <w:b/>
-          <w:bCs/>
-        </w:rPr>
-        <w:t>Test Type</w:t>
-      </w:r>
-      <w:r>
-        <w:t>: Manual</w:t>
-      </w:r>
-    </w:p>
-    <w:p>
-      <w:r>
-        <w:rPr>
-          <w:b/>
-          <w:bCs/>
-        </w:rPr>
-        <w:t>Description:</w:t>
+        <w:t>Game resets across all peers when reset button is clicked</w:t>
+      </w:r>
+    </w:p>
+    <w:p>
+      <w:r>
+        <w:rPr>
+          <w:b/>
+          <w:bCs/>
+        </w:rPr>
+        <w:t>Actual:</w:t>
       </w:r>
       <w:r>
         <w:t xml:space="preserve"> </w:t>
       </w:r>
       <w:r>
-        <w:t>Game resets after reset button is clicked.</w:t>
-      </w:r>
-    </w:p>
-    <w:p>
-      <w:r>
-        <w:rPr>
-          <w:b/>
-          <w:bCs/>
-        </w:rPr>
-        <w:t>Expected</w:t>
-      </w:r>
-      <w:r>
+        <w:t>Game resets but only on the peer whose reset button is clicked</w:t>
+      </w:r>
+    </w:p>
+    <w:p>
+      <w:r>
+        <w:rPr>
+          <w:b/>
+          <w:bCs/>
+          <w:i/>
+          <w:iCs/>
+        </w:rPr>
+        <w:t xml:space="preserve">Actual </w:t>
+      </w:r>
+      <w:r>
+        <w:rPr>
+          <w:b/>
+          <w:bCs/>
+          <w:i/>
+          <w:iCs/>
+        </w:rPr>
+        <w:t>After Update</w:t>
+      </w:r>
+      <w:r>
+        <w:rPr>
+          <w:b/>
+          <w:bCs/>
+          <w:i/>
+          <w:iCs/>
+        </w:rPr>
         <w:t xml:space="preserve">: </w:t>
       </w:r>
       <w:r>
-        <w:t>Game resets across all peers when reset button is clicked</w:t>
-      </w:r>
-    </w:p>
-    <w:p>
-      <w:r>
-        <w:rPr>
-          <w:b/>
-          <w:bCs/>
-        </w:rPr>
-        <w:t>Actual:</w:t>
+        <w:t>Game resets with reset message sent among peers.</w:t>
+      </w:r>
+    </w:p>
+    <w:p>
+      <w:r>
+        <w:rPr>
+          <w:b/>
+          <w:bCs/>
+        </w:rPr>
+        <w:t>Status:</w:t>
       </w:r>
       <w:r>
         <w:t xml:space="preserve"> </w:t>
       </w:r>
       <w:r>
-        <w:t>Game resets but only on the peer whose reset button is clicked</w:t>
-      </w:r>
-    </w:p>
-    <w:p>
-      <w:r>
-        <w:rPr>
-          <w:b/>
-          <w:bCs/>
-        </w:rPr>
-        <w:t>Status:</w:t>
-      </w:r>
-      <w:r>
-        <w:t xml:space="preserve"> </w:t>
-      </w:r>
-      <w:r>
         <w:t>Partial; [</w:t>
       </w:r>
       <w:r>
@@ -1833,6 +1842,38 @@
       </w:r>
       <w:r>
         <w:t xml:space="preserve"> (Game resets); Fail (Game resets only for that specific peer)]</w:t>
+      </w:r>
+    </w:p>
+    <w:p>
+      <w:r>
+        <w:rPr>
+          <w:b/>
+          <w:bCs/>
+          <w:i/>
+          <w:iCs/>
+        </w:rPr>
+        <w:t>Status A</w:t>
+      </w:r>
+      <w:r>
+        <w:rPr>
+          <w:b/>
+          <w:bCs/>
+          <w:i/>
+          <w:iCs/>
+        </w:rPr>
+        <w:t>fter Update</w:t>
+      </w:r>
+      <w:r>
+        <w:rPr>
+          <w:b/>
+          <w:bCs/>
+          <w:i/>
+          <w:iCs/>
+        </w:rPr>
+        <w:t xml:space="preserve">: </w:t>
+      </w:r>
+      <w:r>
+        <w:t>Pass</w:t>
       </w:r>
     </w:p>
     <w:p>
@@ -1959,10 +2000,109 @@
         <w:jc w:val="center"/>
       </w:pPr>
     </w:p>
+    <w:p>
+      <w:pPr>
+        <w:jc w:val="center"/>
+      </w:pPr>
+      <w:r>
+        <w:drawing>
+          <wp:inline distT="0" distB="0" distL="0" distR="0" wp14:anchorId="50F2B069" wp14:editId="69672F90">
+            <wp:extent cx="5731510" cy="2927350"/>
+            <wp:effectExtent l="0" t="0" r="2540" b="6350"/>
+            <wp:docPr id="45002870" name="Picture 1" descr="Screens screenshot of a computer&#10;&#10;AI-generated content may be incorrect."/>
+            <wp:cNvGraphicFramePr>
+              <a:graphicFrameLocks xmlns:a="http://schemas.openxmlformats.org/drawingml/2006/main" noChangeAspect="1"/>
+            </wp:cNvGraphicFramePr>
+            <a:graphic xmlns:a="http://schemas.openxmlformats.org/drawingml/2006/main">
+              <a:graphicData uri="http://schemas.openxmlformats.org/drawingml/2006/picture">
+                <pic:pic xmlns:pic="http://schemas.openxmlformats.org/drawingml/2006/picture">
+                  <pic:nvPicPr>
+                    <pic:cNvPr id="45002870" name="Picture 1" descr="Screens screenshot of a computer&#10;&#10;AI-generated content may be incorrect."/>
+                    <pic:cNvPicPr/>
+                  </pic:nvPicPr>
+                  <pic:blipFill>
+                    <a:blip r:embed="rId12"/>
+                    <a:stretch>
+                      <a:fillRect/>
+                    </a:stretch>
+                  </pic:blipFill>
+                  <pic:spPr>
+                    <a:xfrm>
+                      <a:off x="0" y="0"/>
+                      <a:ext cx="5731510" cy="2927350"/>
+                    </a:xfrm>
+                    <a:prstGeom prst="rect">
+                      <a:avLst/>
+                    </a:prstGeom>
+                  </pic:spPr>
+                </pic:pic>
+              </a:graphicData>
+            </a:graphic>
+          </wp:inline>
+        </w:drawing>
+      </w:r>
+    </w:p>
+    <w:p>
+      <w:pPr>
+        <w:jc w:val="center"/>
+      </w:pPr>
+      <w:r>
+        <w:t>Fig: Reset request message [After code update]</w:t>
+      </w:r>
+    </w:p>
+    <w:p>
+      <w:pPr>
+        <w:jc w:val="center"/>
+      </w:pPr>
+      <w:r>
+        <w:lastRenderedPageBreak/>
+        <w:drawing>
+          <wp:inline distT="0" distB="0" distL="0" distR="0" wp14:anchorId="2CE90ECD" wp14:editId="0815EE05">
+            <wp:extent cx="5731510" cy="2937510"/>
+            <wp:effectExtent l="0" t="0" r="2540" b="0"/>
+            <wp:docPr id="949539605" name="Picture 1" descr="Screens screenshot of a computer&#10;&#10;AI-generated content may be incorrect."/>
+            <wp:cNvGraphicFramePr>
+              <a:graphicFrameLocks xmlns:a="http://schemas.openxmlformats.org/drawingml/2006/main" noChangeAspect="1"/>
+            </wp:cNvGraphicFramePr>
+            <a:graphic xmlns:a="http://schemas.openxmlformats.org/drawingml/2006/main">
+              <a:graphicData uri="http://schemas.openxmlformats.org/drawingml/2006/picture">
+                <pic:pic xmlns:pic="http://schemas.openxmlformats.org/drawingml/2006/picture">
+                  <pic:nvPicPr>
+                    <pic:cNvPr id="949539605" name="Picture 1" descr="Screens screenshot of a computer&#10;&#10;AI-generated content may be incorrect."/>
+                    <pic:cNvPicPr/>
+                  </pic:nvPicPr>
+                  <pic:blipFill>
+                    <a:blip r:embed="rId13"/>
+                    <a:stretch>
+                      <a:fillRect/>
+                    </a:stretch>
+                  </pic:blipFill>
+                  <pic:spPr>
+                    <a:xfrm>
+                      <a:off x="0" y="0"/>
+                      <a:ext cx="5731510" cy="2937510"/>
+                    </a:xfrm>
+                    <a:prstGeom prst="rect">
+                      <a:avLst/>
+                    </a:prstGeom>
+                  </pic:spPr>
+                </pic:pic>
+              </a:graphicData>
+            </a:graphic>
+          </wp:inline>
+        </w:drawing>
+      </w:r>
+    </w:p>
+    <w:p>
+      <w:pPr>
+        <w:jc w:val="center"/>
+      </w:pPr>
+      <w:r>
+        <w:t>Fig: Game resets consistently across all peers [After code update]</w:t>
+      </w:r>
+    </w:p>
     <w:p/>
     <w:p/>
-    <w:p/>
-    <w:p/>
     <w:p>
       <w:pPr>
         <w:rPr>
@@ -2078,7 +2218,10 @@
         <w:t xml:space="preserve"> </w:t>
       </w:r>
       <w:r>
-        <w:t>Initial chat and disk moves are consistent but inconsistent after reset.</w:t>
+        <w:t xml:space="preserve">Initial chat and disk moves are consistent </w:t>
+      </w:r>
+      <w:r>
+        <w:t>after update</w:t>
       </w:r>
     </w:p>
     <w:p>
@@ -2100,65 +2243,10 @@
         <w:t xml:space="preserve"> </w:t>
       </w:r>
       <w:r>
-        <w:rPr>
-          <w:b/>
-          <w:bCs/>
-        </w:rPr>
-        <w:t xml:space="preserve">Partial </w:t>
-      </w:r>
-    </w:p>
-    <w:p>
-      <w:pPr>
-        <w:numPr>
-          <w:ilvl w:val="0"/>
-          <w:numId w:val="2"/>
-        </w:numPr>
-      </w:pPr>
-      <w:r>
-        <w:t>Chat and initial tower moves are consistent</w:t>
-      </w:r>
-      <w:r>
-        <w:t xml:space="preserve"> (Pass)</w:t>
-      </w:r>
-    </w:p>
-    <w:p>
-      <w:pPr>
-        <w:numPr>
-          <w:ilvl w:val="0"/>
-          <w:numId w:val="2"/>
-        </w:numPr>
-        <w:rPr>
-          <w:b/>
-          <w:bCs/>
-        </w:rPr>
-      </w:pPr>
-      <w:r>
-        <w:t>Reset does not re</w:t>
-      </w:r>
-      <w:r>
-        <w:t>-</w:t>
-      </w:r>
-      <w:r>
-        <w:t>broadcast entire state, causing divergence post-reset</w:t>
-      </w:r>
-      <w:r>
-        <w:t xml:space="preserve"> (Fail</w:t>
-      </w:r>
-      <w:r>
-        <w:rPr>
-          <w:b/>
-          <w:bCs/>
-        </w:rPr>
-        <w:t>)</w:t>
-      </w:r>
-    </w:p>
-    <w:p>
-      <w:pPr>
-        <w:rPr>
-          <w:b/>
-          <w:bCs/>
-        </w:rPr>
-      </w:pPr>
+        <w:t>Pass</w:t>
+      </w:r>
+    </w:p>
+    <w:p>
       <w:r>
         <w:rPr>
           <w:b/>
@@ -2179,8 +2267,8 @@
         <w:rPr>
           <w:b/>
           <w:bCs/>
-        </w:rPr>
-        <w:lastRenderedPageBreak/>
+          <w:noProof/>
+        </w:rPr>
         <w:drawing>
           <wp:inline distT="0" distB="0" distL="0" distR="0" wp14:anchorId="0F9A5C90" wp14:editId="3928CDCA">
             <wp:extent cx="5731510" cy="1797050"/>
@@ -2304,8 +2392,8 @@
         <w:rPr>
           <w:b/>
           <w:bCs/>
-        </w:rPr>
-        <w:lastRenderedPageBreak/>
+          <w:noProof/>
+        </w:rPr>
         <w:drawing>
           <wp:inline distT="0" distB="0" distL="0" distR="0" wp14:anchorId="5B52604F" wp14:editId="0AE28EB9">
             <wp:extent cx="5731510" cy="2917825"/>
@@ -2322,7 +2410,7 @@
                     <pic:cNvPicPr/>
                   </pic:nvPicPr>
                   <pic:blipFill>
-                    <a:blip r:embed="rId12"/>
+                    <a:blip r:embed="rId14"/>
                     <a:stretch>
                       <a:fillRect/>
                     </a:stretch>
@@ -2348,20 +2436,30 @@
         <w:jc w:val="center"/>
       </w:pPr>
       <w:r>
-        <w:t>Fig: Consistent game clearence</w:t>
-      </w:r>
-    </w:p>
-    <w:p>
-      <w:pPr>
-        <w:rPr>
-          <w:b/>
-          <w:bCs/>
-        </w:rPr>
-      </w:pPr>
+        <w:t xml:space="preserve">Fig: Consistent game </w:t>
+      </w:r>
+      <w:proofErr w:type="spellStart"/>
+      <w:r>
+        <w:t>clearence</w:t>
+      </w:r>
+      <w:proofErr w:type="spellEnd"/>
     </w:p>
     <w:p>
       <w:pPr>
         <w:jc w:val="center"/>
+      </w:pPr>
+    </w:p>
+    <w:p>
+      <w:pPr>
+        <w:rPr>
+          <w:b/>
+          <w:bCs/>
+        </w:rPr>
+      </w:pPr>
+    </w:p>
+    <w:p>
+      <w:pPr>
+        <w:jc w:val="center"/>
         <w:rPr>
           <w:b/>
           <w:bCs/>
@@ -2371,6 +2469,7 @@
         <w:rPr>
           <w:noProof/>
         </w:rPr>
+        <w:lastRenderedPageBreak/>
         <w:drawing>
           <wp:inline distT="0" distB="0" distL="0" distR="0" wp14:anchorId="0A465B36" wp14:editId="527ECEB7">
             <wp:extent cx="5731510" cy="3239770"/>
@@ -2420,11 +2519,15 @@
       <w:pPr>
         <w:jc w:val="center"/>
       </w:pPr>
+    </w:p>
+    <w:p>
+      <w:pPr>
+        <w:jc w:val="center"/>
+      </w:pPr>
       <w:r>
         <w:rPr>
           <w:noProof/>
         </w:rPr>
-        <w:lastRenderedPageBreak/>
         <w:drawing>
           <wp:inline distT="0" distB="0" distL="0" distR="0" wp14:anchorId="16BEA69D" wp14:editId="44E5E6CF">
             <wp:extent cx="5731510" cy="2810510"/>
@@ -2441,7 +2544,7 @@
                     <pic:cNvPicPr/>
                   </pic:nvPicPr>
                   <pic:blipFill>
-                    <a:blip r:embed="rId13"/>
+                    <a:blip r:embed="rId15"/>
                     <a:stretch>
                       <a:fillRect/>
                     </a:stretch>
@@ -2470,6 +2573,123 @@
         <w:t>Fig: Inconsistent disk movement</w:t>
       </w:r>
     </w:p>
+    <w:p>
+      <w:pPr>
+        <w:jc w:val="center"/>
+      </w:pPr>
+    </w:p>
+    <w:p>
+      <w:pPr>
+        <w:jc w:val="center"/>
+      </w:pPr>
+      <w:r>
+        <w:lastRenderedPageBreak/>
+        <w:drawing>
+          <wp:inline distT="0" distB="0" distL="0" distR="0" wp14:anchorId="77048477" wp14:editId="28604CF4">
+            <wp:extent cx="5731510" cy="2934970"/>
+            <wp:effectExtent l="0" t="0" r="2540" b="0"/>
+            <wp:docPr id="361638432" name="Picture 1" descr="A screenshot of a computer&#10;&#10;AI-generated content may be incorrect."/>
+            <wp:cNvGraphicFramePr>
+              <a:graphicFrameLocks xmlns:a="http://schemas.openxmlformats.org/drawingml/2006/main" noChangeAspect="1"/>
+            </wp:cNvGraphicFramePr>
+            <a:graphic xmlns:a="http://schemas.openxmlformats.org/drawingml/2006/main">
+              <a:graphicData uri="http://schemas.openxmlformats.org/drawingml/2006/picture">
+                <pic:pic xmlns:pic="http://schemas.openxmlformats.org/drawingml/2006/picture">
+                  <pic:nvPicPr>
+                    <pic:cNvPr id="361638432" name="Picture 1" descr="A screenshot of a computer&#10;&#10;AI-generated content may be incorrect."/>
+                    <pic:cNvPicPr/>
+                  </pic:nvPicPr>
+                  <pic:blipFill>
+                    <a:blip r:embed="rId16"/>
+                    <a:stretch>
+                      <a:fillRect/>
+                    </a:stretch>
+                  </pic:blipFill>
+                  <pic:spPr>
+                    <a:xfrm>
+                      <a:off x="0" y="0"/>
+                      <a:ext cx="5731510" cy="2934970"/>
+                    </a:xfrm>
+                    <a:prstGeom prst="rect">
+                      <a:avLst/>
+                    </a:prstGeom>
+                  </pic:spPr>
+                </pic:pic>
+              </a:graphicData>
+            </a:graphic>
+          </wp:inline>
+        </w:drawing>
+      </w:r>
+    </w:p>
+    <w:p>
+      <w:pPr>
+        <w:jc w:val="center"/>
+      </w:pPr>
+      <w:r>
+        <w:t xml:space="preserve">Fig: Consistent </w:t>
+      </w:r>
+      <w:r>
+        <w:t xml:space="preserve">no. of </w:t>
+      </w:r>
+      <w:r>
+        <w:t>disk changes [After code update]</w:t>
+      </w:r>
+    </w:p>
+    <w:p>
+      <w:pPr>
+        <w:jc w:val="center"/>
+      </w:pPr>
+    </w:p>
+    <w:p>
+      <w:pPr>
+        <w:jc w:val="center"/>
+      </w:pPr>
+      <w:r>
+        <w:drawing>
+          <wp:inline distT="0" distB="0" distL="0" distR="0" wp14:anchorId="393631E0" wp14:editId="387C3031">
+            <wp:extent cx="5731510" cy="1407795"/>
+            <wp:effectExtent l="0" t="0" r="2540" b="1905"/>
+            <wp:docPr id="159425335" name="Picture 1" descr="A screenshot of a computer&#10;&#10;AI-generated content may be incorrect."/>
+            <wp:cNvGraphicFramePr>
+              <a:graphicFrameLocks xmlns:a="http://schemas.openxmlformats.org/drawingml/2006/main" noChangeAspect="1"/>
+            </wp:cNvGraphicFramePr>
+            <a:graphic xmlns:a="http://schemas.openxmlformats.org/drawingml/2006/main">
+              <a:graphicData uri="http://schemas.openxmlformats.org/drawingml/2006/picture">
+                <pic:pic xmlns:pic="http://schemas.openxmlformats.org/drawingml/2006/picture">
+                  <pic:nvPicPr>
+                    <pic:cNvPr id="159425335" name="Picture 1" descr="A screenshot of a computer&#10;&#10;AI-generated content may be incorrect."/>
+                    <pic:cNvPicPr/>
+                  </pic:nvPicPr>
+                  <pic:blipFill>
+                    <a:blip r:embed="rId17"/>
+                    <a:stretch>
+                      <a:fillRect/>
+                    </a:stretch>
+                  </pic:blipFill>
+                  <pic:spPr>
+                    <a:xfrm>
+                      <a:off x="0" y="0"/>
+                      <a:ext cx="5731510" cy="1407795"/>
+                    </a:xfrm>
+                    <a:prstGeom prst="rect">
+                      <a:avLst/>
+                    </a:prstGeom>
+                  </pic:spPr>
+                </pic:pic>
+              </a:graphicData>
+            </a:graphic>
+          </wp:inline>
+        </w:drawing>
+      </w:r>
+    </w:p>
+    <w:p>
+      <w:pPr>
+        <w:jc w:val="center"/>
+      </w:pPr>
+      <w:r>
+        <w:t>Fig: Consistent chats [After code update]</w:t>
+      </w:r>
+    </w:p>
     <w:p/>
     <w:p/>
     <w:p>
@@ -2506,7 +2726,23 @@
         <w:t>Test Name:</w:t>
       </w:r>
       <w:r>
-        <w:t xml:space="preserve"> test_simulated_lag()</w:t>
+        <w:t xml:space="preserve"> </w:t>
+      </w:r>
+      <w:proofErr w:type="spellStart"/>
+      <w:r>
+        <w:t>test_simulated_</w:t>
+      </w:r>
+      <w:proofErr w:type="gramStart"/>
+      <w:r>
+        <w:t>lag</w:t>
+      </w:r>
+      <w:proofErr w:type="spellEnd"/>
+      <w:r>
+        <w:t>(</w:t>
+      </w:r>
+      <w:proofErr w:type="gramEnd"/>
+      <w:r>
+        <w:t>)</w:t>
       </w:r>
     </w:p>
     <w:p>
@@ -2588,6 +2824,7 @@
           <w:b/>
           <w:bCs/>
         </w:rPr>
+        <w:lastRenderedPageBreak/>
         <w:t>Status:</w:t>
       </w:r>
       <w:r>
@@ -2611,7 +2848,9 @@
         <w:jc w:val="center"/>
       </w:pPr>
       <w:r>
-        <w:lastRenderedPageBreak/>
+        <w:rPr>
+          <w:noProof/>
+        </w:rPr>
         <w:drawing>
           <wp:inline distT="0" distB="0" distL="0" distR="0" wp14:anchorId="6E22C323" wp14:editId="4F7B10E4">
             <wp:extent cx="5731510" cy="1672590"/>
@@ -2628,7 +2867,7 @@
                     <pic:cNvPicPr/>
                   </pic:nvPicPr>
                   <pic:blipFill>
-                    <a:blip r:embed="rId14"/>
+                    <a:blip r:embed="rId18"/>
                     <a:stretch>
                       <a:fillRect/>
                     </a:stretch>
@@ -2678,7 +2917,23 @@
         <w:t>Test Name:</w:t>
       </w:r>
       <w:r>
-        <w:t xml:space="preserve"> test_message_reorder()</w:t>
+        <w:t xml:space="preserve"> </w:t>
+      </w:r>
+      <w:proofErr w:type="spellStart"/>
+      <w:r>
+        <w:t>test_message_</w:t>
+      </w:r>
+      <w:proofErr w:type="gramStart"/>
+      <w:r>
+        <w:t>reorder</w:t>
+      </w:r>
+      <w:proofErr w:type="spellEnd"/>
+      <w:r>
+        <w:t>(</w:t>
+      </w:r>
+      <w:proofErr w:type="gramEnd"/>
+      <w:r>
+        <w:t>)</w:t>
       </w:r>
     </w:p>
     <w:p>
@@ -2773,6 +3028,9 @@
         <w:jc w:val="center"/>
       </w:pPr>
       <w:r>
+        <w:rPr>
+          <w:noProof/>
+        </w:rPr>
         <w:drawing>
           <wp:inline distT="0" distB="0" distL="0" distR="0" wp14:anchorId="385A6718" wp14:editId="4F711E5C">
             <wp:extent cx="5731510" cy="1746885"/>
@@ -2789,7 +3047,7 @@
                     <pic:cNvPicPr/>
                   </pic:nvPicPr>
                   <pic:blipFill>
-                    <a:blip r:embed="rId15"/>
+                    <a:blip r:embed="rId19"/>
                     <a:stretch>
                       <a:fillRect/>
                     </a:stretch>
@@ -2851,7 +3109,6 @@
       </w:pPr>
       <w:bookmarkStart w:id="9" w:name="_Toc199119617"/>
       <w:r>
-        <w:lastRenderedPageBreak/>
         <w:t>FT-3: Kill Peer During Active Game</w:t>
       </w:r>
       <w:bookmarkEnd w:id="9"/>
@@ -2866,7 +3123,23 @@
         <w:t>Test Name:</w:t>
       </w:r>
       <w:r>
-        <w:t xml:space="preserve"> test_peer_crash_mid_broadcast()</w:t>
+        <w:t xml:space="preserve"> </w:t>
+      </w:r>
+      <w:proofErr w:type="spellStart"/>
+      <w:r>
+        <w:t>test_peer_crash_mid_</w:t>
+      </w:r>
+      <w:proofErr w:type="gramStart"/>
+      <w:r>
+        <w:t>broadcast</w:t>
+      </w:r>
+      <w:proofErr w:type="spellEnd"/>
+      <w:r>
+        <w:t>(</w:t>
+      </w:r>
+      <w:proofErr w:type="gramEnd"/>
+      <w:r>
+        <w:t>)</w:t>
       </w:r>
     </w:p>
     <w:p>
@@ -2968,6 +3241,9 @@
         <w:jc w:val="center"/>
       </w:pPr>
       <w:r>
+        <w:rPr>
+          <w:noProof/>
+        </w:rPr>
         <w:drawing>
           <wp:inline distT="0" distB="0" distL="0" distR="0" wp14:anchorId="3AC1B816" wp14:editId="11D6D73D">
             <wp:extent cx="5731510" cy="2365375"/>
@@ -2984,7 +3260,7 @@
                     <pic:cNvPicPr/>
                   </pic:nvPicPr>
                   <pic:blipFill>
-                    <a:blip r:embed="rId16"/>
+                    <a:blip r:embed="rId20"/>
                     <a:stretch>
                       <a:fillRect/>
                     </a:stretch>
@@ -3034,10 +3310,7 @@
         <w:t>Test Name:</w:t>
       </w:r>
       <w:r>
-        <w:t xml:space="preserve"> </w:t>
-      </w:r>
-      <w:r>
-        <w:t>Duplicate Message Test</w:t>
+        <w:t xml:space="preserve"> Duplicate Message Test</w:t>
       </w:r>
     </w:p>
     <w:p>
@@ -3113,16 +3386,11 @@
           <w:b/>
           <w:bCs/>
         </w:rPr>
+        <w:lastRenderedPageBreak/>
         <w:t>Status:</w:t>
       </w:r>
       <w:r>
-        <w:t xml:space="preserve"> Fail (</w:t>
-      </w:r>
-      <w:r>
-        <w:t xml:space="preserve">expected; </w:t>
-      </w:r>
-      <w:r>
-        <w:t>deduplication not implemented in prototype)</w:t>
+        <w:t xml:space="preserve"> Fail (expected; deduplication not implemented in prototype)</w:t>
       </w:r>
     </w:p>
     <w:p>
@@ -3145,7 +3413,9 @@
         <w:jc w:val="center"/>
       </w:pPr>
       <w:r>
-        <w:lastRenderedPageBreak/>
+        <w:rPr>
+          <w:noProof/>
+        </w:rPr>
         <w:drawing>
           <wp:inline distT="0" distB="0" distL="0" distR="0" wp14:anchorId="577EA502" wp14:editId="560F0FB2">
             <wp:extent cx="5731510" cy="1342390"/>
@@ -3162,7 +3432,7 @@
                     <pic:cNvPicPr/>
                   </pic:nvPicPr>
                   <pic:blipFill>
-                    <a:blip r:embed="rId17"/>
+                    <a:blip r:embed="rId21"/>
                     <a:stretch>
                       <a:fillRect/>
                     </a:stretch>
@@ -3201,6 +3471,9 @@
         <w:jc w:val="center"/>
       </w:pPr>
       <w:r>
+        <w:rPr>
+          <w:noProof/>
+        </w:rPr>
         <w:drawing>
           <wp:inline distT="0" distB="0" distL="0" distR="0" wp14:anchorId="26C838F4" wp14:editId="5FF7F6EC">
             <wp:extent cx="5731510" cy="1294765"/>
@@ -3217,7 +3490,7 @@
                     <pic:cNvPicPr/>
                   </pic:nvPicPr>
                   <pic:blipFill>
-                    <a:blip r:embed="rId18"/>
+                    <a:blip r:embed="rId22"/>
                     <a:stretch>
                       <a:fillRect/>
                     </a:stretch>
@@ -3256,6 +3529,9 @@
         <w:jc w:val="center"/>
       </w:pPr>
       <w:r>
+        <w:rPr>
+          <w:noProof/>
+        </w:rPr>
         <w:drawing>
           <wp:inline distT="0" distB="0" distL="0" distR="0" wp14:anchorId="3007424F" wp14:editId="6A9279BA">
             <wp:extent cx="5654530" cy="3566469"/>
@@ -3272,7 +3548,7 @@
                     <pic:cNvPicPr/>
                   </pic:nvPicPr>
                   <pic:blipFill>
-                    <a:blip r:embed="rId19"/>
+                    <a:blip r:embed="rId23"/>
                     <a:stretch>
                       <a:fillRect/>
                     </a:stretch>
@@ -3315,7 +3591,15 @@
     </w:p>
     <w:p>
       <w:r>
-        <w:t xml:space="preserve">The ZMQ-based coPlay system successfully passed all core functional test cases, including chat synchronization, tower movement, and reset functionality across peers. </w:t>
+        <w:t xml:space="preserve">The ZMQ-based </w:t>
+      </w:r>
+      <w:proofErr w:type="spellStart"/>
+      <w:r>
+        <w:t>coPlay</w:t>
+      </w:r>
+      <w:proofErr w:type="spellEnd"/>
+      <w:r>
+        <w:t xml:space="preserve"> system successfully passed all core functional test cases, including chat synchronization, tower movement, and reset functionality across peers. </w:t>
       </w:r>
     </w:p>
     <w:p>
@@ -3325,18 +3609,22 @@
     </w:p>
     <w:p>
       <w:r>
-        <w:t xml:space="preserve"> For fault tolerance, the system handled injected delay (FT-1) and message reordering (FT-2) correctly, maintaining stable </w:t>
-      </w:r>
-      <w:r>
-        <w:t>behaviour</w:t>
-      </w:r>
-      <w:r>
-        <w:t>.</w:t>
-      </w:r>
-    </w:p>
-    <w:p>
-      <w:r>
-        <w:t xml:space="preserve"> A peer crash scenario (FT-3) resulted in a </w:t>
+        <w:t xml:space="preserve"> For fault tolerance, the system handled injected delay (FT-1) and message reordering (FT-2) correctly, maintaining stable behaviour.</w:t>
+      </w:r>
+    </w:p>
+    <w:p>
+      <w:r>
+        <w:t xml:space="preserve"> A peer crash scenario (FT-3) resulted in </w:t>
+      </w:r>
+      <w:proofErr w:type="spellStart"/>
+      <w:proofErr w:type="gramStart"/>
+      <w:r>
+        <w:t>a</w:t>
+      </w:r>
+      <w:proofErr w:type="spellEnd"/>
+      <w:proofErr w:type="gramEnd"/>
+      <w:r>
+        <w:t xml:space="preserve"> </w:t>
       </w:r>
       <w:r>
         <w:t xml:space="preserve">acceptable failure </w:t>
@@ -3385,7 +3673,23 @@
     </w:p>
     <w:p>
       <w:r>
-        <w:t>def test_simulated_lag():</w:t>
+        <w:t xml:space="preserve">def </w:t>
+      </w:r>
+      <w:proofErr w:type="spellStart"/>
+      <w:r>
+        <w:t>test_simulated_</w:t>
+      </w:r>
+      <w:proofErr w:type="gramStart"/>
+      <w:r>
+        <w:t>lag</w:t>
+      </w:r>
+      <w:proofErr w:type="spellEnd"/>
+      <w:r>
+        <w:t>(</w:t>
+      </w:r>
+      <w:proofErr w:type="gramEnd"/>
+      <w:r>
+        <w:t>):</w:t>
       </w:r>
     </w:p>
     <w:p>
@@ -3395,13 +3699,37 @@
     </w:p>
     <w:p>
       <w:r>
-        <w:t>    TESTING_DELAY = 1.5  # 1.5 second processing delay</w:t>
+        <w:t xml:space="preserve">    TESTING_DELAY = </w:t>
+      </w:r>
+      <w:proofErr w:type="gramStart"/>
+      <w:r>
+        <w:t>1.5  #</w:t>
+      </w:r>
+      <w:proofErr w:type="gramEnd"/>
+      <w:r>
+        <w:t xml:space="preserve"> 1.5 second processing delay</w:t>
       </w:r>
     </w:p>
     <w:p/>
     <w:p>
       <w:r>
-        <w:t>    print("test_simulated_lag: sending delayed message...")</w:t>
+        <w:t xml:space="preserve">    </w:t>
+      </w:r>
+      <w:proofErr w:type="gramStart"/>
+      <w:r>
+        <w:t>print(</w:t>
+      </w:r>
+      <w:proofErr w:type="gramEnd"/>
+      <w:r>
+        <w:t>"</w:t>
+      </w:r>
+      <w:proofErr w:type="spellStart"/>
+      <w:r>
+        <w:t>test_simulated_lag</w:t>
+      </w:r>
+      <w:proofErr w:type="spellEnd"/>
+      <w:r>
+        <w:t>: sending delayed message...")</w:t>
       </w:r>
     </w:p>
     <w:p>
@@ -3411,12 +3739,62 @@
     </w:p>
     <w:p>
       <w:r>
-        <w:t>    json_data = base64.b64encode("Delayed message".encode('utf-8'))</w:t>
-      </w:r>
-    </w:p>
-    <w:p>
-      <w:r>
-        <w:t>    requests.post(url1, json_data)</w:t>
+        <w:t xml:space="preserve">    </w:t>
+      </w:r>
+      <w:proofErr w:type="spellStart"/>
+      <w:r>
+        <w:t>json_data</w:t>
+      </w:r>
+      <w:proofErr w:type="spellEnd"/>
+      <w:r>
+        <w:t xml:space="preserve"> = base64.b64</w:t>
+      </w:r>
+      <w:proofErr w:type="gramStart"/>
+      <w:r>
+        <w:t>encode(</w:t>
+      </w:r>
+      <w:proofErr w:type="gramEnd"/>
+      <w:r>
+        <w:t xml:space="preserve">"Delayed </w:t>
+      </w:r>
+      <w:proofErr w:type="spellStart"/>
+      <w:r>
+        <w:t>message</w:t>
+      </w:r>
+      <w:proofErr w:type="gramStart"/>
+      <w:r>
+        <w:t>".encode</w:t>
+      </w:r>
+      <w:proofErr w:type="spellEnd"/>
+      <w:proofErr w:type="gramEnd"/>
+      <w:r>
+        <w:t>('utf-8'))</w:t>
+      </w:r>
+    </w:p>
+    <w:p>
+      <w:r>
+        <w:t xml:space="preserve">    </w:t>
+      </w:r>
+      <w:proofErr w:type="spellStart"/>
+      <w:proofErr w:type="gramStart"/>
+      <w:r>
+        <w:t>requests.post</w:t>
+      </w:r>
+      <w:proofErr w:type="spellEnd"/>
+      <w:r>
+        <w:t>(</w:t>
+      </w:r>
+      <w:proofErr w:type="gramEnd"/>
+      <w:r>
+        <w:t xml:space="preserve">url1, </w:t>
+      </w:r>
+      <w:proofErr w:type="spellStart"/>
+      <w:r>
+        <w:t>json_data</w:t>
+      </w:r>
+      <w:proofErr w:type="spellEnd"/>
+      <w:r>
+        <w:t>)</w:t>
       </w:r>
     </w:p>
     <w:p/>
@@ -3432,33 +3810,140 @@
     </w:p>
     <w:p>
       <w:r>
-        <w:t>    start_time = time.time()</w:t>
-      </w:r>
-    </w:p>
-    <w:p>
-      <w:r>
-        <w:t>    response = requests.get(url2).json()</w:t>
-      </w:r>
-    </w:p>
-    <w:p>
-      <w:r>
-        <w:t>    end_time = time.time()</w:t>
+        <w:t xml:space="preserve">    </w:t>
+      </w:r>
+      <w:proofErr w:type="spellStart"/>
+      <w:r>
+        <w:t>start_time</w:t>
+      </w:r>
+      <w:proofErr w:type="spellEnd"/>
+      <w:r>
+        <w:t xml:space="preserve"> = </w:t>
+      </w:r>
+      <w:proofErr w:type="spellStart"/>
+      <w:proofErr w:type="gramStart"/>
+      <w:r>
+        <w:t>time.time</w:t>
+      </w:r>
+      <w:proofErr w:type="spellEnd"/>
+      <w:proofErr w:type="gramEnd"/>
+      <w:r>
+        <w:t>()</w:t>
+      </w:r>
+    </w:p>
+    <w:p>
+      <w:r>
+        <w:t xml:space="preserve">    response = </w:t>
+      </w:r>
+      <w:proofErr w:type="spellStart"/>
+      <w:r>
+        <w:t>requests.get</w:t>
+      </w:r>
+      <w:proofErr w:type="spellEnd"/>
+      <w:r>
+        <w:t>(url2</w:t>
+      </w:r>
+      <w:proofErr w:type="gramStart"/>
+      <w:r>
+        <w:t>).</w:t>
+      </w:r>
+      <w:proofErr w:type="spellStart"/>
+      <w:r>
+        <w:t>json</w:t>
+      </w:r>
+      <w:proofErr w:type="spellEnd"/>
+      <w:proofErr w:type="gramEnd"/>
+      <w:r>
+        <w:t>()</w:t>
+      </w:r>
+    </w:p>
+    <w:p>
+      <w:r>
+        <w:t xml:space="preserve">    </w:t>
+      </w:r>
+      <w:proofErr w:type="spellStart"/>
+      <w:r>
+        <w:t>end_time</w:t>
+      </w:r>
+      <w:proofErr w:type="spellEnd"/>
+      <w:r>
+        <w:t xml:space="preserve"> = </w:t>
+      </w:r>
+      <w:proofErr w:type="spellStart"/>
+      <w:proofErr w:type="gramStart"/>
+      <w:r>
+        <w:t>time.time</w:t>
+      </w:r>
+      <w:proofErr w:type="spellEnd"/>
+      <w:proofErr w:type="gramEnd"/>
+      <w:r>
+        <w:t>()</w:t>
       </w:r>
     </w:p>
     <w:p/>
     <w:p>
       <w:r>
-        <w:t>    TESTING_DELAY = 0  # Reset processing delay</w:t>
-      </w:r>
-    </w:p>
-    <w:p>
-      <w:r>
-        <w:t>    success = any("Delayed message" in msg.get("message", "") for msg in response)</w:t>
-      </w:r>
-    </w:p>
-    <w:p>
-      <w:r>
-        <w:t>    print(f"test_simulated_lag: duration={end_time-start_time:.2f}s, success={success}")</w:t>
+        <w:t xml:space="preserve">    TESTING_DELAY = </w:t>
+      </w:r>
+      <w:proofErr w:type="gramStart"/>
+      <w:r>
+        <w:t>0  #</w:t>
+      </w:r>
+      <w:proofErr w:type="gramEnd"/>
+      <w:r>
+        <w:t xml:space="preserve"> Reset processing delay</w:t>
+      </w:r>
+    </w:p>
+    <w:p>
+      <w:r>
+        <w:t xml:space="preserve">    success = </w:t>
+      </w:r>
+      <w:proofErr w:type="gramStart"/>
+      <w:r>
+        <w:t>any(</w:t>
+      </w:r>
+      <w:proofErr w:type="gramEnd"/>
+      <w:r>
+        <w:t xml:space="preserve">"Delayed message" in </w:t>
+      </w:r>
+      <w:proofErr w:type="spellStart"/>
+      <w:proofErr w:type="gramStart"/>
+      <w:r>
+        <w:t>msg.get</w:t>
+      </w:r>
+      <w:proofErr w:type="spellEnd"/>
+      <w:r>
+        <w:t>(</w:t>
+      </w:r>
+      <w:proofErr w:type="gramEnd"/>
+      <w:r>
+        <w:t>"message", "") for msg in response)</w:t>
+      </w:r>
+    </w:p>
+    <w:p>
+      <w:r>
+        <w:t xml:space="preserve">    </w:t>
+      </w:r>
+      <w:proofErr w:type="gramStart"/>
+      <w:r>
+        <w:t>print(</w:t>
+      </w:r>
+      <w:proofErr w:type="spellStart"/>
+      <w:proofErr w:type="gramEnd"/>
+      <w:r>
+        <w:t>f"test_simulated_lag</w:t>
+      </w:r>
+      <w:proofErr w:type="spellEnd"/>
+      <w:r>
+        <w:t>: duration={end_time-start_time:.2</w:t>
+      </w:r>
+      <w:proofErr w:type="gramStart"/>
+      <w:r>
+        <w:t>f}s</w:t>
+      </w:r>
+      <w:proofErr w:type="gramEnd"/>
+      <w:r>
+        <w:t>, success={success}")</w:t>
       </w:r>
     </w:p>
     <w:p>
@@ -3474,7 +3959,23 @@
     </w:p>
     <w:p>
       <w:r>
-        <w:t>def test_message_reorder():</w:t>
+        <w:t xml:space="preserve">def </w:t>
+      </w:r>
+      <w:proofErr w:type="spellStart"/>
+      <w:r>
+        <w:t>test_message_</w:t>
+      </w:r>
+      <w:proofErr w:type="gramStart"/>
+      <w:r>
+        <w:t>reorder</w:t>
+      </w:r>
+      <w:proofErr w:type="spellEnd"/>
+      <w:r>
+        <w:t>(</w:t>
+      </w:r>
+      <w:proofErr w:type="gramEnd"/>
+      <w:r>
+        <w:t>):</w:t>
       </w:r>
     </w:p>
     <w:p>
@@ -3489,49 +3990,182 @@
     </w:p>
     <w:p>
       <w:r>
-        <w:t>        url = 'http://127.0.0.1:5000/message'</w:t>
-      </w:r>
-    </w:p>
-    <w:p>
-      <w:r>
-        <w:t>        json_data = base64.b64encode(msg.encode('utf-8'))</w:t>
+        <w:t xml:space="preserve">        </w:t>
+      </w:r>
+      <w:proofErr w:type="spellStart"/>
+      <w:r>
+        <w:t>url</w:t>
+      </w:r>
+      <w:proofErr w:type="spellEnd"/>
+      <w:r>
+        <w:t xml:space="preserve"> = 'http://127.0.0.1:5000/message'</w:t>
+      </w:r>
+    </w:p>
+    <w:p>
+      <w:r>
+        <w:t xml:space="preserve">        </w:t>
+      </w:r>
+      <w:proofErr w:type="spellStart"/>
+      <w:r>
+        <w:t>json_data</w:t>
+      </w:r>
+      <w:proofErr w:type="spellEnd"/>
+      <w:r>
+        <w:t xml:space="preserve"> = base64.b64encode(</w:t>
+      </w:r>
+      <w:proofErr w:type="spellStart"/>
+      <w:proofErr w:type="gramStart"/>
+      <w:r>
+        <w:t>msg.encode</w:t>
+      </w:r>
+      <w:proofErr w:type="spellEnd"/>
+      <w:proofErr w:type="gramEnd"/>
+      <w:r>
+        <w:t>('utf-8'))</w:t>
       </w:r>
     </w:p>
     <w:p>
       <w:r>
         <w:lastRenderedPageBreak/>
-        <w:t>        requests.post(url, json_data)</w:t>
-      </w:r>
-    </w:p>
-    <w:p>
-      <w:r>
-        <w:t>        time.sleep(0.1)</w:t>
+        <w:t xml:space="preserve">        </w:t>
+      </w:r>
+      <w:proofErr w:type="spellStart"/>
+      <w:proofErr w:type="gramStart"/>
+      <w:r>
+        <w:t>requests.post</w:t>
+      </w:r>
+      <w:proofErr w:type="spellEnd"/>
+      <w:r>
+        <w:t>(</w:t>
+      </w:r>
+      <w:proofErr w:type="spellStart"/>
+      <w:proofErr w:type="gramEnd"/>
+      <w:r>
+        <w:t>url</w:t>
+      </w:r>
+      <w:proofErr w:type="spellEnd"/>
+      <w:r>
+        <w:t xml:space="preserve">, </w:t>
+      </w:r>
+      <w:proofErr w:type="spellStart"/>
+      <w:r>
+        <w:t>json_data</w:t>
+      </w:r>
+      <w:proofErr w:type="spellEnd"/>
+      <w:r>
+        <w:t>)</w:t>
+      </w:r>
+    </w:p>
+    <w:p>
+      <w:r>
+        <w:t xml:space="preserve">        </w:t>
+      </w:r>
+      <w:proofErr w:type="spellStart"/>
+      <w:proofErr w:type="gramStart"/>
+      <w:r>
+        <w:t>time.sleep</w:t>
+      </w:r>
+      <w:proofErr w:type="spellEnd"/>
+      <w:proofErr w:type="gramEnd"/>
+      <w:r>
+        <w:t>(0.1)</w:t>
       </w:r>
     </w:p>
     <w:p/>
     <w:p>
       <w:r>
-        <w:t>    url = 'http://127.0.0.1:5002/update'</w:t>
-      </w:r>
-    </w:p>
-    <w:p>
-      <w:r>
-        <w:t>    response = requests.get(url).json()</w:t>
-      </w:r>
-    </w:p>
-    <w:p>
-      <w:r>
-        <w:t>    received = [msg.get("message") for msg in response if "message" in msg]</w:t>
-      </w:r>
-    </w:p>
-    <w:p>
-      <w:r>
-        <w:t>    print("test_message_reorder: received =", received)</w:t>
-      </w:r>
-    </w:p>
-    <w:p>
-      <w:r>
-        <w:t>    return set(messages).issubset(set(received))</w:t>
+        <w:t xml:space="preserve">    </w:t>
+      </w:r>
+      <w:proofErr w:type="spellStart"/>
+      <w:r>
+        <w:t>url</w:t>
+      </w:r>
+      <w:proofErr w:type="spellEnd"/>
+      <w:r>
+        <w:t xml:space="preserve"> = 'http://127.0.0.1:5002/update'</w:t>
+      </w:r>
+    </w:p>
+    <w:p>
+      <w:r>
+        <w:t xml:space="preserve">    response = </w:t>
+      </w:r>
+      <w:proofErr w:type="spellStart"/>
+      <w:r>
+        <w:t>requests.get</w:t>
+      </w:r>
+      <w:proofErr w:type="spellEnd"/>
+      <w:r>
+        <w:t>(</w:t>
+      </w:r>
+      <w:proofErr w:type="spellStart"/>
+      <w:r>
+        <w:t>url</w:t>
+      </w:r>
+      <w:proofErr w:type="spellEnd"/>
+      <w:proofErr w:type="gramStart"/>
+      <w:r>
+        <w:t>).</w:t>
+      </w:r>
+      <w:proofErr w:type="spellStart"/>
+      <w:r>
+        <w:t>json</w:t>
+      </w:r>
+      <w:proofErr w:type="spellEnd"/>
+      <w:proofErr w:type="gramEnd"/>
+      <w:r>
+        <w:t>()</w:t>
+      </w:r>
+    </w:p>
+    <w:p>
+      <w:r>
+        <w:t>    received = [</w:t>
+      </w:r>
+      <w:proofErr w:type="spellStart"/>
+      <w:r>
+        <w:t>msg.get</w:t>
+      </w:r>
+      <w:proofErr w:type="spellEnd"/>
+      <w:r>
+        <w:t>("message") for msg in response if "message" in msg]</w:t>
+      </w:r>
+    </w:p>
+    <w:p>
+      <w:r>
+        <w:t xml:space="preserve">    </w:t>
+      </w:r>
+      <w:proofErr w:type="gramStart"/>
+      <w:r>
+        <w:t>print(</w:t>
+      </w:r>
+      <w:proofErr w:type="gramEnd"/>
+      <w:r>
+        <w:t>"</w:t>
+      </w:r>
+      <w:proofErr w:type="spellStart"/>
+      <w:r>
+        <w:t>test_message_reorder</w:t>
+      </w:r>
+      <w:proofErr w:type="spellEnd"/>
+      <w:r>
+        <w:t>: received =", received)</w:t>
+      </w:r>
+    </w:p>
+    <w:p>
+      <w:r>
+        <w:t>    return set(messages</w:t>
+      </w:r>
+      <w:proofErr w:type="gramStart"/>
+      <w:r>
+        <w:t>).</w:t>
+      </w:r>
+      <w:proofErr w:type="spellStart"/>
+      <w:r>
+        <w:t>issubset</w:t>
+      </w:r>
+      <w:proofErr w:type="spellEnd"/>
+      <w:proofErr w:type="gramEnd"/>
+      <w:r>
+        <w:t>(set(received))</w:t>
       </w:r>
     </w:p>
     <w:p/>
@@ -3542,12 +4176,44 @@
     </w:p>
     <w:p>
       <w:r>
-        <w:t>def test_peer_crash_mid_broadcast():</w:t>
-      </w:r>
-    </w:p>
-    <w:p>
-      <w:r>
-        <w:t>    print("test_peer_crash_mid_broadcast: Simulating crash")</w:t>
+        <w:t xml:space="preserve">def </w:t>
+      </w:r>
+      <w:proofErr w:type="spellStart"/>
+      <w:r>
+        <w:t>test_peer_crash_mid_</w:t>
+      </w:r>
+      <w:proofErr w:type="gramStart"/>
+      <w:r>
+        <w:t>broadcast</w:t>
+      </w:r>
+      <w:proofErr w:type="spellEnd"/>
+      <w:r>
+        <w:t>(</w:t>
+      </w:r>
+      <w:proofErr w:type="gramEnd"/>
+      <w:r>
+        <w:t>):</w:t>
+      </w:r>
+    </w:p>
+    <w:p>
+      <w:r>
+        <w:t xml:space="preserve">    </w:t>
+      </w:r>
+      <w:proofErr w:type="gramStart"/>
+      <w:r>
+        <w:t>print(</w:t>
+      </w:r>
+      <w:proofErr w:type="gramEnd"/>
+      <w:r>
+        <w:t>"</w:t>
+      </w:r>
+      <w:proofErr w:type="spellStart"/>
+      <w:r>
+        <w:t>test_peer_crash_mid_broadcast</w:t>
+      </w:r>
+      <w:proofErr w:type="spellEnd"/>
+      <w:r>
+        <w:t>: Simulating crash")</w:t>
       </w:r>
     </w:p>
     <w:p/>
@@ -3563,12 +4229,62 @@
     </w:p>
     <w:p>
       <w:r>
-        <w:t>    json_data = base64.b64encode("Crash Test Msg".encode('utf-8'))</w:t>
-      </w:r>
-    </w:p>
-    <w:p>
-      <w:r>
-        <w:t>    requests.post(url1, json_data)</w:t>
+        <w:t xml:space="preserve">    </w:t>
+      </w:r>
+      <w:proofErr w:type="spellStart"/>
+      <w:r>
+        <w:t>json_data</w:t>
+      </w:r>
+      <w:proofErr w:type="spellEnd"/>
+      <w:r>
+        <w:t xml:space="preserve"> = base64.b64</w:t>
+      </w:r>
+      <w:proofErr w:type="gramStart"/>
+      <w:r>
+        <w:t>encode(</w:t>
+      </w:r>
+      <w:proofErr w:type="gramEnd"/>
+      <w:r>
+        <w:t xml:space="preserve">"Crash Test </w:t>
+      </w:r>
+      <w:proofErr w:type="spellStart"/>
+      <w:r>
+        <w:t>Msg</w:t>
+      </w:r>
+      <w:proofErr w:type="gramStart"/>
+      <w:r>
+        <w:t>".encode</w:t>
+      </w:r>
+      <w:proofErr w:type="spellEnd"/>
+      <w:proofErr w:type="gramEnd"/>
+      <w:r>
+        <w:t>('utf-8'))</w:t>
+      </w:r>
+    </w:p>
+    <w:p>
+      <w:r>
+        <w:t xml:space="preserve">    </w:t>
+      </w:r>
+      <w:proofErr w:type="spellStart"/>
+      <w:proofErr w:type="gramStart"/>
+      <w:r>
+        <w:t>requests.post</w:t>
+      </w:r>
+      <w:proofErr w:type="spellEnd"/>
+      <w:r>
+        <w:t>(</w:t>
+      </w:r>
+      <w:proofErr w:type="gramEnd"/>
+      <w:r>
+        <w:t xml:space="preserve">url1, </w:t>
+      </w:r>
+      <w:proofErr w:type="spellStart"/>
+      <w:r>
+        <w:t>json_data</w:t>
+      </w:r>
+      <w:proofErr w:type="spellEnd"/>
+      <w:r>
+        <w:t>)</w:t>
       </w:r>
     </w:p>
     <w:p/>
@@ -3584,12 +4300,28 @@
     </w:p>
     <w:p>
       <w:r>
-        <w:t>        print("Attempting to kill peer on port 5004...")</w:t>
-      </w:r>
-    </w:p>
-    <w:p>
-      <w:r>
-        <w:t>        requests.get('http://127.0.0.1:5004/shutdown')</w:t>
+        <w:t xml:space="preserve">        </w:t>
+      </w:r>
+      <w:proofErr w:type="gramStart"/>
+      <w:r>
+        <w:t>print(</w:t>
+      </w:r>
+      <w:proofErr w:type="gramEnd"/>
+      <w:r>
+        <w:t>"Attempting to kill peer on port 5004...")</w:t>
+      </w:r>
+    </w:p>
+    <w:p>
+      <w:r>
+        <w:t xml:space="preserve">        </w:t>
+      </w:r>
+      <w:proofErr w:type="spellStart"/>
+      <w:r>
+        <w:t>requests.get</w:t>
+      </w:r>
+      <w:proofErr w:type="spellEnd"/>
+      <w:r>
+        <w:t>('http://127.0.0.1:5004/shutdown')</w:t>
       </w:r>
     </w:p>
     <w:p>
@@ -3599,7 +4331,15 @@
     </w:p>
     <w:p>
       <w:r>
-        <w:t>        print("Peer 5004 crashed or unreachable:", e)</w:t>
+        <w:t xml:space="preserve">        </w:t>
+      </w:r>
+      <w:proofErr w:type="gramStart"/>
+      <w:r>
+        <w:t>print(</w:t>
+      </w:r>
+      <w:proofErr w:type="gramEnd"/>
+      <w:r>
+        <w:t>"Peer 5004 crashed or unreachable:", e)</w:t>
       </w:r>
     </w:p>
     <w:p/>
@@ -3610,12 +4350,62 @@
     </w:p>
     <w:p>
       <w:r>
-        <w:t>    json_data = base64.b64encode("Post-crash Msg".encode('utf-8'))</w:t>
-      </w:r>
-    </w:p>
-    <w:p>
-      <w:r>
-        <w:t>    requests.post(url1, json_data)</w:t>
+        <w:t xml:space="preserve">    </w:t>
+      </w:r>
+      <w:proofErr w:type="spellStart"/>
+      <w:r>
+        <w:t>json_data</w:t>
+      </w:r>
+      <w:proofErr w:type="spellEnd"/>
+      <w:r>
+        <w:t xml:space="preserve"> = base64.b64</w:t>
+      </w:r>
+      <w:proofErr w:type="gramStart"/>
+      <w:r>
+        <w:t>encode(</w:t>
+      </w:r>
+      <w:proofErr w:type="gramEnd"/>
+      <w:r>
+        <w:t xml:space="preserve">"Post-crash </w:t>
+      </w:r>
+      <w:proofErr w:type="spellStart"/>
+      <w:r>
+        <w:t>Msg</w:t>
+      </w:r>
+      <w:proofErr w:type="gramStart"/>
+      <w:r>
+        <w:t>".encode</w:t>
+      </w:r>
+      <w:proofErr w:type="spellEnd"/>
+      <w:proofErr w:type="gramEnd"/>
+      <w:r>
+        <w:t>('utf-8'))</w:t>
+      </w:r>
+    </w:p>
+    <w:p>
+      <w:r>
+        <w:t xml:space="preserve">    </w:t>
+      </w:r>
+      <w:proofErr w:type="spellStart"/>
+      <w:proofErr w:type="gramStart"/>
+      <w:r>
+        <w:t>requests.post</w:t>
+      </w:r>
+      <w:proofErr w:type="spellEnd"/>
+      <w:r>
+        <w:t>(</w:t>
+      </w:r>
+      <w:proofErr w:type="gramEnd"/>
+      <w:r>
+        <w:t xml:space="preserve">url1, </w:t>
+      </w:r>
+      <w:proofErr w:type="spellStart"/>
+      <w:r>
+        <w:t>json_data</w:t>
+      </w:r>
+      <w:proofErr w:type="spellEnd"/>
+      <w:r>
+        <w:t>)</w:t>
       </w:r>
     </w:p>
     <w:p/>
@@ -3637,17 +4427,75 @@
     </w:p>
     <w:p>
       <w:r>
-        <w:t>        result = requests.get(url2).json()</w:t>
-      </w:r>
-    </w:p>
-    <w:p>
-      <w:r>
-        <w:t>        found = any("Post-crash Msg" in msg.get("message", "") for msg in result)</w:t>
-      </w:r>
-    </w:p>
-    <w:p>
-      <w:r>
-        <w:t>        print("test_peer_crash_mid_broadcast: remaining peers received message =", found)</w:t>
+        <w:t xml:space="preserve">        result = </w:t>
+      </w:r>
+      <w:proofErr w:type="spellStart"/>
+      <w:r>
+        <w:t>requests.get</w:t>
+      </w:r>
+      <w:proofErr w:type="spellEnd"/>
+      <w:r>
+        <w:t>(url2</w:t>
+      </w:r>
+      <w:proofErr w:type="gramStart"/>
+      <w:r>
+        <w:t>).</w:t>
+      </w:r>
+      <w:proofErr w:type="spellStart"/>
+      <w:r>
+        <w:t>json</w:t>
+      </w:r>
+      <w:proofErr w:type="spellEnd"/>
+      <w:proofErr w:type="gramEnd"/>
+      <w:r>
+        <w:t>()</w:t>
+      </w:r>
+    </w:p>
+    <w:p>
+      <w:r>
+        <w:t xml:space="preserve">        found = </w:t>
+      </w:r>
+      <w:proofErr w:type="gramStart"/>
+      <w:r>
+        <w:t>any(</w:t>
+      </w:r>
+      <w:proofErr w:type="gramEnd"/>
+      <w:r>
+        <w:t xml:space="preserve">"Post-crash Msg" in </w:t>
+      </w:r>
+      <w:proofErr w:type="spellStart"/>
+      <w:proofErr w:type="gramStart"/>
+      <w:r>
+        <w:t>msg.get</w:t>
+      </w:r>
+      <w:proofErr w:type="spellEnd"/>
+      <w:r>
+        <w:t>(</w:t>
+      </w:r>
+      <w:proofErr w:type="gramEnd"/>
+      <w:r>
+        <w:t>"message", "") for msg in result)</w:t>
+      </w:r>
+    </w:p>
+    <w:p>
+      <w:r>
+        <w:t xml:space="preserve">        </w:t>
+      </w:r>
+      <w:proofErr w:type="gramStart"/>
+      <w:r>
+        <w:t>print(</w:t>
+      </w:r>
+      <w:proofErr w:type="gramEnd"/>
+      <w:r>
+        <w:t>"</w:t>
+      </w:r>
+      <w:proofErr w:type="spellStart"/>
+      <w:r>
+        <w:t>test_peer_crash_mid_broadcast</w:t>
+      </w:r>
+      <w:proofErr w:type="spellEnd"/>
+      <w:r>
+        <w:t>: remaining peers received message =", found)</w:t>
       </w:r>
     </w:p>
     <w:p>
@@ -3662,7 +4510,15 @@
     </w:p>
     <w:p>
       <w:r>
-        <w:t>        print("Live peer failed:", e)</w:t>
+        <w:t xml:space="preserve">        </w:t>
+      </w:r>
+      <w:proofErr w:type="gramStart"/>
+      <w:r>
+        <w:t>print(</w:t>
+      </w:r>
+      <w:proofErr w:type="gramEnd"/>
+      <w:r>
+        <w:t>"Live peer failed:", e)</w:t>
       </w:r>
     </w:p>
     <w:p>
@@ -3678,71 +4534,320 @@
     </w:p>
     <w:p>
       <w:r>
-        <w:t>def tests():</w:t>
-      </w:r>
-    </w:p>
-    <w:p>
-      <w:r>
-        <w:t>    do_test_message_hello_world=True</w:t>
-      </w:r>
-    </w:p>
-    <w:p>
-      <w:r>
-        <w:t>    if do_test_message_hello_world:</w:t>
-      </w:r>
-    </w:p>
-    <w:p>
-      <w:r>
-        <w:t>        print(f"test_message_hello_world: {test_message_hello_world()}")</w:t>
-      </w:r>
-    </w:p>
-    <w:p>
-      <w:r>
-        <w:t>        test_clean()</w:t>
+        <w:t xml:space="preserve">def </w:t>
+      </w:r>
+      <w:proofErr w:type="gramStart"/>
+      <w:r>
+        <w:t>tests(</w:t>
+      </w:r>
+      <w:proofErr w:type="gramEnd"/>
+      <w:r>
+        <w:t>):</w:t>
+      </w:r>
+    </w:p>
+    <w:p>
+      <w:r>
+        <w:t xml:space="preserve">    </w:t>
+      </w:r>
+      <w:proofErr w:type="spellStart"/>
+      <w:r>
+        <w:t>do_test_message_hello_world</w:t>
+      </w:r>
+      <w:proofErr w:type="spellEnd"/>
+      <w:r>
+        <w:t>=True</w:t>
+      </w:r>
+    </w:p>
+    <w:p>
+      <w:r>
+        <w:t xml:space="preserve">    if </w:t>
+      </w:r>
+      <w:proofErr w:type="spellStart"/>
+      <w:r>
+        <w:t>do_test_message_hello_world</w:t>
+      </w:r>
+      <w:proofErr w:type="spellEnd"/>
+      <w:r>
+        <w:t>:</w:t>
+      </w:r>
+    </w:p>
+    <w:p>
+      <w:r>
+        <w:t xml:space="preserve">        </w:t>
+      </w:r>
+      <w:proofErr w:type="gramStart"/>
+      <w:r>
+        <w:t>print(</w:t>
+      </w:r>
+      <w:proofErr w:type="spellStart"/>
+      <w:proofErr w:type="gramEnd"/>
+      <w:r>
+        <w:t>f"test_message_hello_world</w:t>
+      </w:r>
+      <w:proofErr w:type="spellEnd"/>
+      <w:r>
+        <w:t>: {</w:t>
+      </w:r>
+      <w:proofErr w:type="spellStart"/>
+      <w:r>
+        <w:t>test_message_hello_</w:t>
+      </w:r>
+      <w:proofErr w:type="gramStart"/>
+      <w:r>
+        <w:t>world</w:t>
+      </w:r>
+      <w:proofErr w:type="spellEnd"/>
+      <w:r>
+        <w:t>(</w:t>
+      </w:r>
+      <w:proofErr w:type="gramEnd"/>
+      <w:r>
+        <w:t>)}")</w:t>
+      </w:r>
+    </w:p>
+    <w:p>
+      <w:r>
+        <w:t xml:space="preserve">        </w:t>
+      </w:r>
+      <w:proofErr w:type="spellStart"/>
+      <w:r>
+        <w:t>test_</w:t>
+      </w:r>
+      <w:proofErr w:type="gramStart"/>
+      <w:r>
+        <w:t>clean</w:t>
+      </w:r>
+      <w:proofErr w:type="spellEnd"/>
+      <w:r>
+        <w:t>(</w:t>
+      </w:r>
+      <w:proofErr w:type="gramEnd"/>
+      <w:r>
+        <w:t>)</w:t>
       </w:r>
     </w:p>
     <w:p/>
     <w:p>
       <w:r>
-        <w:t>        print(f"test_message_hello_world: {test_message_hello_world()}")</w:t>
-      </w:r>
-    </w:p>
-    <w:p>
-      <w:r>
-        <w:t>        test_clean()</w:t>
+        <w:t xml:space="preserve">        </w:t>
+      </w:r>
+      <w:proofErr w:type="gramStart"/>
+      <w:r>
+        <w:t>print(</w:t>
+      </w:r>
+      <w:proofErr w:type="spellStart"/>
+      <w:proofErr w:type="gramEnd"/>
+      <w:r>
+        <w:t>f"test_message_hello_world</w:t>
+      </w:r>
+      <w:proofErr w:type="spellEnd"/>
+      <w:r>
+        <w:t>: {</w:t>
+      </w:r>
+      <w:proofErr w:type="spellStart"/>
+      <w:r>
+        <w:t>test_message_hello_</w:t>
+      </w:r>
+      <w:proofErr w:type="gramStart"/>
+      <w:r>
+        <w:t>world</w:t>
+      </w:r>
+      <w:proofErr w:type="spellEnd"/>
+      <w:r>
+        <w:t>(</w:t>
+      </w:r>
+      <w:proofErr w:type="gramEnd"/>
+      <w:r>
+        <w:t>)}")</w:t>
+      </w:r>
+    </w:p>
+    <w:p>
+      <w:r>
+        <w:t xml:space="preserve">        </w:t>
+      </w:r>
+      <w:proofErr w:type="spellStart"/>
+      <w:r>
+        <w:t>test_</w:t>
+      </w:r>
+      <w:proofErr w:type="gramStart"/>
+      <w:r>
+        <w:t>clean</w:t>
+      </w:r>
+      <w:proofErr w:type="spellEnd"/>
+      <w:r>
+        <w:t>(</w:t>
+      </w:r>
+      <w:proofErr w:type="gramEnd"/>
+      <w:r>
+        <w:t>)</w:t>
       </w:r>
     </w:p>
     <w:p/>
     <w:p>
       <w:r>
-        <w:t>        print(f"test_simulated_lag: {test_simulated_lag()}")</w:t>
-      </w:r>
-    </w:p>
-    <w:p>
-      <w:r>
-        <w:t>        test_clean()</w:t>
+        <w:t xml:space="preserve">        </w:t>
+      </w:r>
+      <w:proofErr w:type="gramStart"/>
+      <w:r>
+        <w:t>print(</w:t>
+      </w:r>
+      <w:proofErr w:type="spellStart"/>
+      <w:proofErr w:type="gramEnd"/>
+      <w:r>
+        <w:t>f"test_simulated_lag</w:t>
+      </w:r>
+      <w:proofErr w:type="spellEnd"/>
+      <w:r>
+        <w:t>: {</w:t>
+      </w:r>
+      <w:proofErr w:type="spellStart"/>
+      <w:r>
+        <w:t>test_simulated_</w:t>
+      </w:r>
+      <w:proofErr w:type="gramStart"/>
+      <w:r>
+        <w:t>lag</w:t>
+      </w:r>
+      <w:proofErr w:type="spellEnd"/>
+      <w:r>
+        <w:t>(</w:t>
+      </w:r>
+      <w:proofErr w:type="gramEnd"/>
+      <w:r>
+        <w:t>)}")</w:t>
+      </w:r>
+    </w:p>
+    <w:p>
+      <w:r>
+        <w:t xml:space="preserve">        </w:t>
+      </w:r>
+      <w:proofErr w:type="spellStart"/>
+      <w:r>
+        <w:t>test_</w:t>
+      </w:r>
+      <w:proofErr w:type="gramStart"/>
+      <w:r>
+        <w:t>clean</w:t>
+      </w:r>
+      <w:proofErr w:type="spellEnd"/>
+      <w:r>
+        <w:t>(</w:t>
+      </w:r>
+      <w:proofErr w:type="gramEnd"/>
+      <w:r>
+        <w:t>)</w:t>
       </w:r>
     </w:p>
     <w:p/>
     <w:p>
       <w:r>
-        <w:t>        print(f"test_message_reorder: {test_message_reorder()}")</w:t>
-      </w:r>
-    </w:p>
-    <w:p>
-      <w:r>
-        <w:t>        test_clean()</w:t>
+        <w:t xml:space="preserve">        </w:t>
+      </w:r>
+      <w:proofErr w:type="gramStart"/>
+      <w:r>
+        <w:t>print(</w:t>
+      </w:r>
+      <w:proofErr w:type="spellStart"/>
+      <w:proofErr w:type="gramEnd"/>
+      <w:r>
+        <w:t>f"test_message_reorder</w:t>
+      </w:r>
+      <w:proofErr w:type="spellEnd"/>
+      <w:r>
+        <w:t>: {</w:t>
+      </w:r>
+      <w:proofErr w:type="spellStart"/>
+      <w:r>
+        <w:t>test_message_</w:t>
+      </w:r>
+      <w:proofErr w:type="gramStart"/>
+      <w:r>
+        <w:t>reorder</w:t>
+      </w:r>
+      <w:proofErr w:type="spellEnd"/>
+      <w:r>
+        <w:t>(</w:t>
+      </w:r>
+      <w:proofErr w:type="gramEnd"/>
+      <w:r>
+        <w:t>)}")</w:t>
+      </w:r>
+    </w:p>
+    <w:p>
+      <w:r>
+        <w:t xml:space="preserve">        </w:t>
+      </w:r>
+      <w:proofErr w:type="spellStart"/>
+      <w:r>
+        <w:t>test_</w:t>
+      </w:r>
+      <w:proofErr w:type="gramStart"/>
+      <w:r>
+        <w:t>clean</w:t>
+      </w:r>
+      <w:proofErr w:type="spellEnd"/>
+      <w:r>
+        <w:t>(</w:t>
+      </w:r>
+      <w:proofErr w:type="gramEnd"/>
+      <w:r>
+        <w:t>)</w:t>
       </w:r>
     </w:p>
     <w:p/>
     <w:p>
       <w:r>
-        <w:t>        print(f"test_peer_crash_mid_broadcast: {test_peer_crash_mid_broadcast()}")</w:t>
-      </w:r>
-    </w:p>
-    <w:p>
-      <w:r>
-        <w:t>        test_clean()</w:t>
+        <w:t xml:space="preserve">        </w:t>
+      </w:r>
+      <w:proofErr w:type="gramStart"/>
+      <w:r>
+        <w:t>print(</w:t>
+      </w:r>
+      <w:proofErr w:type="spellStart"/>
+      <w:proofErr w:type="gramEnd"/>
+      <w:r>
+        <w:t>f"test_peer_crash_mid_broadcast</w:t>
+      </w:r>
+      <w:proofErr w:type="spellEnd"/>
+      <w:r>
+        <w:t>: {</w:t>
+      </w:r>
+      <w:proofErr w:type="spellStart"/>
+      <w:r>
+        <w:t>test_peer_crash_mid_</w:t>
+      </w:r>
+      <w:proofErr w:type="gramStart"/>
+      <w:r>
+        <w:t>broadcast</w:t>
+      </w:r>
+      <w:proofErr w:type="spellEnd"/>
+      <w:r>
+        <w:t>(</w:t>
+      </w:r>
+      <w:proofErr w:type="gramEnd"/>
+      <w:r>
+        <w:t>)}")</w:t>
+      </w:r>
+    </w:p>
+    <w:p>
+      <w:r>
+        <w:t xml:space="preserve">        </w:t>
+      </w:r>
+      <w:proofErr w:type="spellStart"/>
+      <w:r>
+        <w:t>test_</w:t>
+      </w:r>
+      <w:proofErr w:type="gramStart"/>
+      <w:r>
+        <w:t>clean</w:t>
+      </w:r>
+      <w:proofErr w:type="spellEnd"/>
+      <w:r>
+        <w:t>(</w:t>
+      </w:r>
+      <w:proofErr w:type="gramEnd"/>
+      <w:r>
+        <w:t>)</w:t>
       </w:r>
     </w:p>
     <w:p/>
@@ -4666,6 +5771,7 @@
   <w:style w:type="character" w:default="1" w:styleId="DefaultParagraphFont">
     <w:name w:val="Default Paragraph Font"/>
     <w:uiPriority w:val="1"/>
+    <w:semiHidden/>
     <w:unhideWhenUsed/>
   </w:style>
   <w:style w:type="table" w:default="1" w:styleId="TableNormal">

</xml_diff>

<commit_message>
doc: updated with student id
</commit_message>
<xml_diff>
--- a/docs/zmq-test-results.docx
+++ b/docs/zmq-test-results.docx
@@ -314,6 +314,9 @@
               <w:spacing w:before="240" w:after="240"/>
               <w:ind w:left="183"/>
             </w:pPr>
+            <w:r>
+              <w:t>12274082</w:t>
+            </w:r>
           </w:p>
         </w:tc>
       </w:tr>
@@ -2005,6 +2008,9 @@
         <w:jc w:val="center"/>
       </w:pPr>
       <w:r>
+        <w:rPr>
+          <w:noProof/>
+        </w:rPr>
         <w:drawing>
           <wp:inline distT="0" distB="0" distL="0" distR="0" wp14:anchorId="50F2B069" wp14:editId="69672F90">
             <wp:extent cx="5731510" cy="2927350"/>
@@ -2055,6 +2061,9 @@
         <w:jc w:val="center"/>
       </w:pPr>
       <w:r>
+        <w:rPr>
+          <w:noProof/>
+        </w:rPr>
         <w:lastRenderedPageBreak/>
         <w:drawing>
           <wp:inline distT="0" distB="0" distL="0" distR="0" wp14:anchorId="2CE90ECD" wp14:editId="0815EE05">
@@ -2583,6 +2592,9 @@
         <w:jc w:val="center"/>
       </w:pPr>
       <w:r>
+        <w:rPr>
+          <w:noProof/>
+        </w:rPr>
         <w:lastRenderedPageBreak/>
         <w:drawing>
           <wp:inline distT="0" distB="0" distL="0" distR="0" wp14:anchorId="77048477" wp14:editId="28604CF4">
@@ -2645,6 +2657,9 @@
         <w:jc w:val="center"/>
       </w:pPr>
       <w:r>
+        <w:rPr>
+          <w:noProof/>
+        </w:rPr>
         <w:drawing>
           <wp:inline distT="0" distB="0" distL="0" distR="0" wp14:anchorId="393631E0" wp14:editId="387C3031">
             <wp:extent cx="5731510" cy="1407795"/>

</xml_diff>